<commit_message>
edge/contact REPRESENTATION MODELS in the docx
</commit_message>
<xml_diff>
--- a/InfectiousDiseaseSpread.docx
+++ b/InfectiousDiseaseSpread.docx
@@ -35,15 +35,7 @@
           <w:sz w:val="20"/>
           <w:szCs w:val="20"/>
         </w:rPr>
-        <w:t>J</w:t>
-      </w:r>
-      <w:r>
-        <w:rPr>
-          <w:rFonts w:ascii="Times New Roman" w:hAnsi="Times New Roman"/>
-          <w:sz w:val="20"/>
-          <w:szCs w:val="20"/>
-        </w:rPr>
-        <w:t>oão</w:t>
+        <w:t>João</w:t>
       </w:r>
       <w:proofErr w:type="spellEnd"/>
       <w:r>
@@ -393,15 +385,7 @@
           <w:b/>
           <w:bCs/>
         </w:rPr>
-        <w:t>T</w:t>
-      </w:r>
-      <w:r>
-        <w:rPr>
-          <w:rFonts w:ascii="Times New Roman" w:hAnsi="Times New Roman"/>
-          <w:b/>
-          <w:bCs/>
-        </w:rPr>
-        <w:t>he Dataset</w:t>
+        <w:t>The Dataset</w:t>
       </w:r>
     </w:p>
     <w:p>
@@ -455,33 +439,7 @@
           <w:sz w:val="20"/>
           <w:szCs w:val="20"/>
         </w:rPr>
-        <w:t xml:space="preserve"> was used by 789 individuals (</w:t>
-      </w:r>
-      <w:r>
-        <w:rPr>
-          <w:rFonts w:ascii="Times New Roman" w:hAnsi="Times New Roman" w:cs="Times New Roman"/>
-          <w:sz w:val="20"/>
-          <w:szCs w:val="20"/>
-        </w:rPr>
-        <w:t>655 students, 73 teachers, 55 staff and 5 other persons</w:t>
-      </w:r>
-      <w:r>
-        <w:rPr>
-          <w:rFonts w:ascii="Times New Roman" w:hAnsi="Times New Roman" w:cs="Times New Roman"/>
-          <w:sz w:val="20"/>
-          <w:szCs w:val="20"/>
-        </w:rPr>
-        <w:t xml:space="preserve">) representing 94% of the entire school population. Each sensor had a beaconing frequency of 0.05 s^1 (20 seconds) thus every </w:t>
-      </w:r>
-      <w:bookmarkStart w:id="0" w:name="_GoBack"/>
-      <w:bookmarkEnd w:id="0"/>
-      <w:r>
-        <w:rPr>
-          <w:rFonts w:ascii="Times New Roman" w:hAnsi="Times New Roman" w:cs="Times New Roman"/>
-          <w:sz w:val="20"/>
-          <w:szCs w:val="20"/>
-        </w:rPr>
-        <w:t xml:space="preserve">time the beacon is activated the device records </w:t>
+        <w:t xml:space="preserve"> was used by 789 individuals (655 students, 73 teachers, 55 staff and 5 other persons) representing 94% of the entire school population. Each sensor had a beaconing frequency of 0.05 s^1 (20 seconds) thus every time the beacon is activated the device records </w:t>
       </w:r>
       <w:r>
         <w:rPr>
@@ -635,16 +593,7 @@
             <w:sz w:val="20"/>
             <w:szCs w:val="20"/>
           </w:rPr>
-          <w:t>http://sing.stanford.edu/f</w:t>
-        </w:r>
-        <w:r>
-          <w:rPr>
-            <w:rStyle w:val="InternetLink"/>
-            <w:rFonts w:ascii="Times New Roman" w:hAnsi="Times New Roman" w:cs="Times New Roman"/>
-            <w:sz w:val="20"/>
-            <w:szCs w:val="20"/>
-          </w:rPr>
-          <w:t>lu/</w:t>
+          <w:t>http://sing.stanford.edu/flu/</w:t>
         </w:r>
       </w:hyperlink>
       <w:r>
@@ -854,34 +803,7 @@
           <w:sz w:val="20"/>
           <w:szCs w:val="20"/>
         </w:rPr>
-        <w:t>118,291</w:t>
-      </w:r>
-      <w:r>
-        <w:rPr>
-          <w:rStyle w:val="SourceText"/>
-          <w:rFonts w:ascii="Times New Roman" w:hAnsi="Times New Roman" w:cs="Times New Roman"/>
-          <w:sz w:val="20"/>
-          <w:szCs w:val="20"/>
-        </w:rPr>
-        <w:t xml:space="preserve"> or </w:t>
-      </w:r>
-      <w:r>
-        <w:rPr>
-          <w:rStyle w:val="SourceText"/>
-          <w:rFonts w:ascii="Times New Roman" w:hAnsi="Times New Roman" w:cs="Times New Roman"/>
-          <w:sz w:val="20"/>
-          <w:szCs w:val="20"/>
-        </w:rPr>
-        <w:t>762,868</w:t>
-      </w:r>
-      <w:r>
-        <w:rPr>
-          <w:rStyle w:val="SourceText"/>
-          <w:rFonts w:ascii="Times New Roman" w:hAnsi="Times New Roman" w:cs="Times New Roman"/>
-          <w:sz w:val="20"/>
-          <w:szCs w:val="20"/>
-        </w:rPr>
-        <w:t xml:space="preserve"> depending on the model used.</w:t>
+        <w:t>118,291 or 762,868 depending on the model used.</w:t>
       </w:r>
     </w:p>
     <w:p>
@@ -915,25 +837,537 @@
           <w:b/>
           <w:bCs/>
         </w:rPr>
-        <w:t>Edge/Contact Representations</w:t>
-      </w:r>
-    </w:p>
-    <w:p>
-      <w:pPr>
-        <w:pStyle w:val="BodyText"/>
-        <w:spacing w:before="115" w:after="115" w:line="276" w:lineRule="auto"/>
-        <w:jc w:val="both"/>
-        <w:rPr>
-          <w:rFonts w:ascii="Times New Roman" w:hAnsi="Times New Roman" w:cs="Times New Roman"/>
-        </w:rPr>
-      </w:pPr>
-      <w:r>
-        <w:rPr>
-          <w:sz w:val="36"/>
-          <w:szCs w:val="36"/>
-        </w:rPr>
-        <w:tab/>
-      </w:r>
+        <w:t>edge/contact REPRESENTATION MODELS</w:t>
+      </w:r>
+    </w:p>
+    <w:p>
+      <w:pPr>
+        <w:pStyle w:val="BodyText"/>
+        <w:spacing w:before="115" w:after="115" w:line="276" w:lineRule="auto"/>
+        <w:jc w:val="both"/>
+        <w:rPr>
+          <w:rFonts w:ascii="Times New Roman" w:hAnsi="Times New Roman" w:cs="Times New Roman"/>
+          <w:color w:val="000000" w:themeColor="text1"/>
+          <w:sz w:val="20"/>
+          <w:szCs w:val="20"/>
+        </w:rPr>
+      </w:pPr>
+      <w:r>
+        <w:rPr>
+          <w:rFonts w:ascii="Times New Roman" w:hAnsi="Times New Roman" w:cs="Times New Roman"/>
+          <w:sz w:val="20"/>
+          <w:szCs w:val="20"/>
+        </w:rPr>
+        <w:t xml:space="preserve">Recall an interaction between 2 individuals is defined by a continuous sequence of CPRs, and a contact is the sum of all interactions. Having said this, </w:t>
+      </w:r>
+      <w:r>
+        <w:rPr>
+          <w:rFonts w:ascii="Times New Roman" w:hAnsi="Times New Roman" w:cs="Times New Roman"/>
+          <w:color w:val="000000" w:themeColor="text1"/>
+          <w:sz w:val="20"/>
+          <w:szCs w:val="20"/>
+        </w:rPr>
+        <w:t>after recording for each individual all the CPRs how do we build the edges? And what weight do we assign in order to differentiate contacts with bigger duration from the ones with small durations?</w:t>
+      </w:r>
+    </w:p>
+    <w:p>
+      <w:pPr>
+        <w:pStyle w:val="BodyText"/>
+        <w:spacing w:before="115" w:after="115" w:line="276" w:lineRule="auto"/>
+        <w:jc w:val="both"/>
+        <w:rPr>
+          <w:rFonts w:ascii="Times New Roman" w:hAnsi="Times New Roman" w:cs="Times New Roman"/>
+          <w:color w:val="000000" w:themeColor="text1"/>
+          <w:sz w:val="20"/>
+          <w:szCs w:val="20"/>
+        </w:rPr>
+      </w:pPr>
+      <w:r>
+        <w:rPr>
+          <w:rFonts w:ascii="Times New Roman" w:hAnsi="Times New Roman" w:cs="Times New Roman"/>
+          <w:color w:val="000000" w:themeColor="text1"/>
+          <w:sz w:val="20"/>
+          <w:szCs w:val="20"/>
+        </w:rPr>
+        <w:t>To do these 4 strategies are used in this dataset:</w:t>
+      </w:r>
+    </w:p>
+    <w:p>
+      <w:pPr>
+        <w:pStyle w:val="BodyText"/>
+        <w:numPr>
+          <w:ilvl w:val="0"/>
+          <w:numId w:val="5"/>
+        </w:numPr>
+        <w:spacing w:before="115" w:after="115" w:line="276" w:lineRule="auto"/>
+        <w:jc w:val="both"/>
+        <w:rPr>
+          <w:rFonts w:ascii="Times New Roman" w:hAnsi="Times New Roman" w:cs="Times New Roman"/>
+          <w:color w:val="000000" w:themeColor="text1"/>
+          <w:sz w:val="20"/>
+          <w:szCs w:val="20"/>
+        </w:rPr>
+      </w:pPr>
+      <w:r>
+        <w:rPr>
+          <w:rFonts w:ascii="Times New Roman" w:hAnsi="Times New Roman" w:cs="Times New Roman"/>
+          <w:color w:val="000000" w:themeColor="text1"/>
+          <w:sz w:val="20"/>
+          <w:szCs w:val="20"/>
+        </w:rPr>
+        <w:t>Add-then-chop</w:t>
+      </w:r>
+    </w:p>
+    <w:p>
+      <w:pPr>
+        <w:pStyle w:val="BodyText"/>
+        <w:numPr>
+          <w:ilvl w:val="0"/>
+          <w:numId w:val="5"/>
+        </w:numPr>
+        <w:spacing w:before="115" w:after="115" w:line="276" w:lineRule="auto"/>
+        <w:jc w:val="both"/>
+        <w:rPr>
+          <w:rFonts w:ascii="Times New Roman" w:hAnsi="Times New Roman" w:cs="Times New Roman"/>
+          <w:color w:val="000000" w:themeColor="text1"/>
+          <w:sz w:val="20"/>
+          <w:szCs w:val="20"/>
+        </w:rPr>
+      </w:pPr>
+      <w:r>
+        <w:rPr>
+          <w:rFonts w:ascii="Times New Roman" w:hAnsi="Times New Roman" w:cs="Times New Roman"/>
+          <w:color w:val="000000" w:themeColor="text1"/>
+          <w:sz w:val="20"/>
+          <w:szCs w:val="20"/>
+        </w:rPr>
+        <w:t>Chop-Then-Add</w:t>
+      </w:r>
+    </w:p>
+    <w:p>
+      <w:pPr>
+        <w:pStyle w:val="BodyText"/>
+        <w:numPr>
+          <w:ilvl w:val="0"/>
+          <w:numId w:val="5"/>
+        </w:numPr>
+        <w:spacing w:before="115" w:after="115" w:line="276" w:lineRule="auto"/>
+        <w:jc w:val="both"/>
+        <w:rPr>
+          <w:rFonts w:ascii="Times New Roman" w:hAnsi="Times New Roman" w:cs="Times New Roman"/>
+          <w:color w:val="000000" w:themeColor="text1"/>
+          <w:sz w:val="20"/>
+          <w:szCs w:val="20"/>
+        </w:rPr>
+      </w:pPr>
+      <w:r>
+        <w:rPr>
+          <w:rFonts w:ascii="Times New Roman" w:hAnsi="Times New Roman" w:cs="Times New Roman"/>
+          <w:color w:val="000000" w:themeColor="text1"/>
+          <w:sz w:val="20"/>
+          <w:szCs w:val="20"/>
+        </w:rPr>
+        <w:lastRenderedPageBreak/>
+        <w:t>Chop-then-count</w:t>
+      </w:r>
+    </w:p>
+    <w:p>
+      <w:pPr>
+        <w:pStyle w:val="BodyText"/>
+        <w:numPr>
+          <w:ilvl w:val="0"/>
+          <w:numId w:val="5"/>
+        </w:numPr>
+        <w:spacing w:before="115" w:after="115" w:line="276" w:lineRule="auto"/>
+        <w:jc w:val="both"/>
+        <w:rPr>
+          <w:rFonts w:ascii="Times New Roman" w:hAnsi="Times New Roman" w:cs="Times New Roman"/>
+          <w:color w:val="000000" w:themeColor="text1"/>
+          <w:sz w:val="20"/>
+          <w:szCs w:val="20"/>
+        </w:rPr>
+      </w:pPr>
+      <w:r>
+        <w:rPr>
+          <w:rFonts w:ascii="Times New Roman" w:hAnsi="Times New Roman" w:cs="Times New Roman"/>
+          <w:color w:val="000000" w:themeColor="text1"/>
+          <w:sz w:val="20"/>
+          <w:szCs w:val="20"/>
+        </w:rPr>
+        <w:t>Just-Chop</w:t>
+      </w:r>
+    </w:p>
+    <w:p>
+      <w:pPr>
+        <w:pStyle w:val="BodyText"/>
+        <w:spacing w:before="115" w:after="115" w:line="276" w:lineRule="auto"/>
+        <w:jc w:val="both"/>
+        <w:rPr>
+          <w:rFonts w:ascii="Times New Roman" w:hAnsi="Times New Roman" w:cs="Times New Roman"/>
+          <w:color w:val="000000" w:themeColor="text1"/>
+          <w:sz w:val="20"/>
+          <w:szCs w:val="20"/>
+        </w:rPr>
+      </w:pPr>
+      <w:r>
+        <w:rPr>
+          <w:rFonts w:ascii="Times New Roman" w:hAnsi="Times New Roman" w:cs="Times New Roman"/>
+          <w:color w:val="000000" w:themeColor="text1"/>
+          <w:sz w:val="20"/>
+          <w:szCs w:val="20"/>
+        </w:rPr>
+        <w:t xml:space="preserve">The first 3 make use of the “minimum duration” parameter that defines </w:t>
+      </w:r>
+      <w:r>
+        <w:rPr>
+          <w:rFonts w:ascii="Times New Roman" w:hAnsi="Times New Roman" w:cs="Times New Roman"/>
+          <w:color w:val="000000" w:themeColor="text1"/>
+          <w:sz w:val="20"/>
+          <w:szCs w:val="20"/>
+        </w:rPr>
+        <w:t>the minimum duration (in CPRs) for an interaction</w:t>
+      </w:r>
+      <w:r>
+        <w:rPr>
+          <w:rFonts w:ascii="Times New Roman" w:hAnsi="Times New Roman" w:cs="Times New Roman"/>
+          <w:color w:val="000000" w:themeColor="text1"/>
+          <w:sz w:val="20"/>
+          <w:szCs w:val="20"/>
+        </w:rPr>
+        <w:t xml:space="preserve"> must be set and the last one makes use </w:t>
+      </w:r>
+      <w:r>
+        <w:rPr>
+          <w:rFonts w:ascii="Times New Roman" w:hAnsi="Times New Roman" w:cs="Times New Roman"/>
+          <w:color w:val="000000" w:themeColor="text1"/>
+          <w:sz w:val="20"/>
+          <w:szCs w:val="20"/>
+        </w:rPr>
+        <w:t xml:space="preserve">of the “drop-off” parameter that defines the </w:t>
+      </w:r>
+      <w:r>
+        <w:rPr>
+          <w:rFonts w:ascii="Times New Roman" w:hAnsi="Times New Roman" w:cs="Times New Roman"/>
+          <w:color w:val="000000" w:themeColor="text1"/>
+          <w:sz w:val="20"/>
+          <w:szCs w:val="20"/>
+        </w:rPr>
+        <w:t>minimum CPR gap to be filled</w:t>
+      </w:r>
+      <w:r>
+        <w:rPr>
+          <w:rFonts w:ascii="Times New Roman" w:hAnsi="Times New Roman" w:cs="Times New Roman"/>
+          <w:color w:val="000000" w:themeColor="text1"/>
+          <w:sz w:val="20"/>
+          <w:szCs w:val="20"/>
+        </w:rPr>
+        <w:t xml:space="preserve"> (</w:t>
+      </w:r>
+      <w:r>
+        <w:rPr>
+          <w:rFonts w:ascii="Times New Roman" w:hAnsi="Times New Roman" w:cs="Times New Roman"/>
+          <w:color w:val="000000" w:themeColor="text1"/>
+          <w:sz w:val="20"/>
+          <w:szCs w:val="20"/>
+        </w:rPr>
+        <w:t>allows you to assume that the dataset might be missing CPRs</w:t>
+      </w:r>
+      <w:r>
+        <w:rPr>
+          <w:rFonts w:ascii="Times New Roman" w:hAnsi="Times New Roman" w:cs="Times New Roman"/>
+          <w:color w:val="000000" w:themeColor="text1"/>
+          <w:sz w:val="20"/>
+          <w:szCs w:val="20"/>
+        </w:rPr>
+        <w:t>).</w:t>
+      </w:r>
+    </w:p>
+    <w:p>
+      <w:pPr>
+        <w:pStyle w:val="BodyText"/>
+        <w:spacing w:before="115" w:after="115" w:line="276" w:lineRule="auto"/>
+        <w:jc w:val="both"/>
+        <w:rPr>
+          <w:rFonts w:ascii="Times New Roman" w:hAnsi="Times New Roman" w:cs="Times New Roman"/>
+          <w:color w:val="000000" w:themeColor="text1"/>
+          <w:sz w:val="20"/>
+          <w:szCs w:val="20"/>
+        </w:rPr>
+      </w:pPr>
+      <w:r>
+        <w:rPr>
+          <w:rFonts w:ascii="Times New Roman" w:hAnsi="Times New Roman" w:cs="Times New Roman"/>
+          <w:color w:val="000000" w:themeColor="text1"/>
+          <w:sz w:val="20"/>
+          <w:szCs w:val="20"/>
+        </w:rPr>
+        <w:t xml:space="preserve">The first strategy </w:t>
+      </w:r>
+      <w:r>
+        <w:rPr>
+          <w:rFonts w:ascii="Times New Roman" w:hAnsi="Times New Roman" w:cs="Times New Roman"/>
+          <w:color w:val="000000" w:themeColor="text1"/>
+          <w:sz w:val="20"/>
+          <w:szCs w:val="20"/>
+        </w:rPr>
+        <w:t>first adds all interactions</w:t>
+      </w:r>
+      <w:r>
+        <w:rPr>
+          <w:rFonts w:ascii="Times New Roman" w:hAnsi="Times New Roman" w:cs="Times New Roman"/>
+          <w:color w:val="000000" w:themeColor="text1"/>
+          <w:sz w:val="20"/>
+          <w:szCs w:val="20"/>
+        </w:rPr>
+        <w:t xml:space="preserve"> (CPRs) between two individuals</w:t>
+      </w:r>
+      <w:r>
+        <w:rPr>
+          <w:rFonts w:ascii="Times New Roman" w:hAnsi="Times New Roman" w:cs="Times New Roman"/>
+          <w:color w:val="000000" w:themeColor="text1"/>
+          <w:sz w:val="20"/>
+          <w:szCs w:val="20"/>
+        </w:rPr>
+        <w:t xml:space="preserve"> </w:t>
+      </w:r>
+      <w:r>
+        <w:rPr>
+          <w:rFonts w:ascii="Times New Roman" w:hAnsi="Times New Roman" w:cs="Times New Roman"/>
+          <w:color w:val="000000" w:themeColor="text1"/>
+          <w:sz w:val="20"/>
+          <w:szCs w:val="20"/>
+        </w:rPr>
+        <w:t xml:space="preserve">to create the weight of the edge between the two, </w:t>
+      </w:r>
+      <w:r>
+        <w:rPr>
+          <w:rFonts w:ascii="Times New Roman" w:hAnsi="Times New Roman" w:cs="Times New Roman"/>
+          <w:color w:val="000000" w:themeColor="text1"/>
+          <w:sz w:val="20"/>
+          <w:szCs w:val="20"/>
+        </w:rPr>
+        <w:t>and then applies the minimum</w:t>
+      </w:r>
+      <w:r>
+        <w:rPr>
+          <w:rFonts w:ascii="Times New Roman" w:hAnsi="Times New Roman" w:cs="Times New Roman"/>
+          <w:color w:val="000000" w:themeColor="text1"/>
+          <w:sz w:val="20"/>
+          <w:szCs w:val="20"/>
+        </w:rPr>
+        <w:t xml:space="preserve"> d</w:t>
+      </w:r>
+      <w:r>
+        <w:rPr>
+          <w:rFonts w:ascii="Times New Roman" w:hAnsi="Times New Roman" w:cs="Times New Roman"/>
+          <w:color w:val="000000" w:themeColor="text1"/>
+          <w:sz w:val="20"/>
+          <w:szCs w:val="20"/>
+        </w:rPr>
+        <w:t>uration</w:t>
+      </w:r>
+      <w:r>
+        <w:rPr>
+          <w:rFonts w:ascii="Times New Roman" w:hAnsi="Times New Roman" w:cs="Times New Roman"/>
+          <w:color w:val="000000" w:themeColor="text1"/>
+          <w:sz w:val="20"/>
+          <w:szCs w:val="20"/>
+        </w:rPr>
+        <w:t xml:space="preserve"> parameter</w:t>
+      </w:r>
+      <w:r>
+        <w:rPr>
+          <w:rFonts w:ascii="Times New Roman" w:hAnsi="Times New Roman" w:cs="Times New Roman"/>
+          <w:color w:val="000000" w:themeColor="text1"/>
+          <w:sz w:val="20"/>
+          <w:szCs w:val="20"/>
+        </w:rPr>
+        <w:t xml:space="preserve">, i.e. </w:t>
+      </w:r>
+      <w:r>
+        <w:rPr>
+          <w:rFonts w:ascii="Times New Roman" w:hAnsi="Times New Roman" w:cs="Times New Roman"/>
+          <w:color w:val="000000" w:themeColor="text1"/>
+          <w:sz w:val="20"/>
+          <w:szCs w:val="20"/>
+        </w:rPr>
+        <w:t xml:space="preserve">doesn’t consider edges with a weight less that the value of the </w:t>
+      </w:r>
+      <w:r>
+        <w:rPr>
+          <w:rFonts w:ascii="Times New Roman" w:hAnsi="Times New Roman" w:cs="Times New Roman"/>
+          <w:color w:val="000000" w:themeColor="text1"/>
+          <w:sz w:val="20"/>
+          <w:szCs w:val="20"/>
+        </w:rPr>
+        <w:t>minimum</w:t>
+      </w:r>
+      <w:r>
+        <w:rPr>
+          <w:rFonts w:ascii="Times New Roman" w:hAnsi="Times New Roman" w:cs="Times New Roman"/>
+          <w:color w:val="000000" w:themeColor="text1"/>
+          <w:sz w:val="20"/>
+          <w:szCs w:val="20"/>
+        </w:rPr>
+        <w:t xml:space="preserve"> d</w:t>
+      </w:r>
+      <w:r>
+        <w:rPr>
+          <w:rFonts w:ascii="Times New Roman" w:hAnsi="Times New Roman" w:cs="Times New Roman"/>
+          <w:color w:val="000000" w:themeColor="text1"/>
+          <w:sz w:val="20"/>
+          <w:szCs w:val="20"/>
+        </w:rPr>
+        <w:t>uration</w:t>
+      </w:r>
+      <w:r>
+        <w:rPr>
+          <w:rFonts w:ascii="Times New Roman" w:hAnsi="Times New Roman" w:cs="Times New Roman"/>
+          <w:color w:val="000000" w:themeColor="text1"/>
+          <w:sz w:val="20"/>
+          <w:szCs w:val="20"/>
+        </w:rPr>
+        <w:t xml:space="preserve"> parameter</w:t>
+      </w:r>
+      <w:r>
+        <w:rPr>
+          <w:rFonts w:ascii="Times New Roman" w:hAnsi="Times New Roman" w:cs="Times New Roman"/>
+          <w:color w:val="000000" w:themeColor="text1"/>
+          <w:sz w:val="20"/>
+          <w:szCs w:val="20"/>
+        </w:rPr>
+        <w:t>. Th</w:t>
+      </w:r>
+      <w:bookmarkStart w:id="0" w:name="_GoBack"/>
+      <w:bookmarkEnd w:id="0"/>
+      <w:r>
+        <w:rPr>
+          <w:rFonts w:ascii="Times New Roman" w:hAnsi="Times New Roman" w:cs="Times New Roman"/>
+          <w:color w:val="000000" w:themeColor="text1"/>
+          <w:sz w:val="20"/>
+          <w:szCs w:val="20"/>
+        </w:rPr>
+        <w:t xml:space="preserve">e second strategy first applies the </w:t>
+      </w:r>
+      <w:r>
+        <w:rPr>
+          <w:rFonts w:ascii="Times New Roman" w:hAnsi="Times New Roman" w:cs="Times New Roman"/>
+          <w:color w:val="000000" w:themeColor="text1"/>
+          <w:sz w:val="20"/>
+          <w:szCs w:val="20"/>
+        </w:rPr>
+        <w:t>minimum</w:t>
+      </w:r>
+      <w:r>
+        <w:rPr>
+          <w:rFonts w:ascii="Times New Roman" w:hAnsi="Times New Roman" w:cs="Times New Roman"/>
+          <w:color w:val="000000" w:themeColor="text1"/>
+          <w:sz w:val="20"/>
+          <w:szCs w:val="20"/>
+        </w:rPr>
+        <w:t xml:space="preserve"> d</w:t>
+      </w:r>
+      <w:r>
+        <w:rPr>
+          <w:rFonts w:ascii="Times New Roman" w:hAnsi="Times New Roman" w:cs="Times New Roman"/>
+          <w:color w:val="000000" w:themeColor="text1"/>
+          <w:sz w:val="20"/>
+          <w:szCs w:val="20"/>
+        </w:rPr>
+        <w:t>uration</w:t>
+      </w:r>
+      <w:r>
+        <w:rPr>
+          <w:rFonts w:ascii="Times New Roman" w:hAnsi="Times New Roman" w:cs="Times New Roman"/>
+          <w:color w:val="000000" w:themeColor="text1"/>
+          <w:sz w:val="20"/>
+          <w:szCs w:val="20"/>
+        </w:rPr>
+        <w:t xml:space="preserve"> parameter</w:t>
+      </w:r>
+      <w:r>
+        <w:rPr>
+          <w:rFonts w:ascii="Times New Roman" w:hAnsi="Times New Roman" w:cs="Times New Roman"/>
+          <w:color w:val="000000" w:themeColor="text1"/>
+          <w:sz w:val="20"/>
+          <w:szCs w:val="20"/>
+        </w:rPr>
+        <w:t xml:space="preserve"> to all interactions between two individuals and then adds everything in order to create the weight between the edges of the 2. The third …. </w:t>
+      </w:r>
+      <w:r>
+        <w:rPr>
+          <w:rFonts w:ascii="Times New Roman" w:hAnsi="Times New Roman" w:cs="Times New Roman"/>
+          <w:color w:val="FF0000"/>
+          <w:sz w:val="20"/>
+          <w:szCs w:val="20"/>
+        </w:rPr>
+        <w:t>To be continued</w:t>
+      </w:r>
+    </w:p>
+    <w:p>
+      <w:pPr>
+        <w:pStyle w:val="BodyText"/>
+        <w:spacing w:before="115" w:after="115" w:line="276" w:lineRule="auto"/>
+        <w:jc w:val="both"/>
+        <w:rPr>
+          <w:rFonts w:ascii="Times New Roman" w:hAnsi="Times New Roman" w:cs="Times New Roman"/>
+          <w:b/>
+          <w:color w:val="000000" w:themeColor="text1"/>
+          <w:sz w:val="20"/>
+          <w:szCs w:val="20"/>
+        </w:rPr>
+      </w:pPr>
+    </w:p>
+    <w:p>
+      <w:pPr>
+        <w:pStyle w:val="BodyText"/>
+        <w:spacing w:before="115" w:after="115" w:line="276" w:lineRule="auto"/>
+        <w:jc w:val="both"/>
+        <w:rPr>
+          <w:rFonts w:ascii="Times New Roman" w:hAnsi="Times New Roman" w:cs="Times New Roman"/>
+          <w:color w:val="000000" w:themeColor="text1"/>
+          <w:sz w:val="20"/>
+          <w:szCs w:val="20"/>
+        </w:rPr>
+      </w:pPr>
+    </w:p>
+    <w:p>
+      <w:pPr>
+        <w:pStyle w:val="BodyText"/>
+        <w:spacing w:before="115" w:after="115" w:line="276" w:lineRule="auto"/>
+        <w:jc w:val="both"/>
+        <w:rPr>
+          <w:rFonts w:ascii="Times New Roman" w:hAnsi="Times New Roman" w:cs="Times New Roman"/>
+          <w:color w:val="000000" w:themeColor="text1"/>
+          <w:sz w:val="20"/>
+          <w:szCs w:val="20"/>
+        </w:rPr>
+      </w:pPr>
+    </w:p>
+    <w:p>
+      <w:pPr>
+        <w:pStyle w:val="BodyText"/>
+        <w:spacing w:before="115" w:after="115" w:line="276" w:lineRule="auto"/>
+        <w:jc w:val="both"/>
+        <w:rPr>
+          <w:rFonts w:ascii="Times New Roman" w:hAnsi="Times New Roman" w:cs="Times New Roman"/>
+          <w:color w:val="000000" w:themeColor="text1"/>
+          <w:sz w:val="20"/>
+          <w:szCs w:val="20"/>
+        </w:rPr>
+      </w:pPr>
+    </w:p>
+    <w:p>
+      <w:pPr>
+        <w:pStyle w:val="Subtitle"/>
+        <w:spacing w:before="115" w:after="115" w:line="276" w:lineRule="auto"/>
+        <w:jc w:val="both"/>
+        <w:rPr>
+          <w:rFonts w:ascii="Times New Roman" w:hAnsi="Times New Roman"/>
+          <w:b/>
+          <w:bCs/>
+        </w:rPr>
+      </w:pPr>
       <w:r>
         <w:br w:type="page"/>
       </w:r>
@@ -1431,6 +1865,520 @@
 <file path=word/numbering.xml><?xml version="1.0" encoding="utf-8"?>
 <w:numbering xmlns:wpc="http://schemas.microsoft.com/office/word/2010/wordprocessingCanvas" xmlns:mo="http://schemas.microsoft.com/office/mac/office/2008/main" xmlns:mc="http://schemas.openxmlformats.org/markup-compatibility/2006" xmlns:mv="urn:schemas-microsoft-com:mac:vml" xmlns:o="urn:schemas-microsoft-com:office:office" xmlns:r="http://schemas.openxmlformats.org/officeDocument/2006/relationships" xmlns:m="http://schemas.openxmlformats.org/officeDocument/2006/math" xmlns:v="urn:schemas-microsoft-com:vml" xmlns:wp14="http://schemas.microsoft.com/office/word/2010/wordprocessingDrawing" xmlns:wp="http://schemas.openxmlformats.org/drawingml/2006/wordprocessingDrawing" xmlns:w10="urn:schemas-microsoft-com:office:word" xmlns:w="http://schemas.openxmlformats.org/wordprocessingml/2006/main" xmlns:w14="http://schemas.microsoft.com/office/word/2010/wordml" xmlns:w15="http://schemas.microsoft.com/office/word/2012/wordml" xmlns:wpg="http://schemas.microsoft.com/office/word/2010/wordprocessingGroup" xmlns:wpi="http://schemas.microsoft.com/office/word/2010/wordprocessingInk" xmlns:wne="http://schemas.microsoft.com/office/word/2006/wordml" xmlns:wps="http://schemas.microsoft.com/office/word/2010/wordprocessingShape" mc:Ignorable="w14 w15 wp14">
   <w:abstractNum w:abstractNumId="0">
+    <w:nsid w:val="5CEE545C"/>
+    <w:multiLevelType w:val="hybridMultilevel"/>
+    <w:tmpl w:val="E40EA1D6"/>
+    <w:lvl w:ilvl="0" w:tplc="460CA97E">
+      <w:numFmt w:val="bullet"/>
+      <w:lvlText w:val="-"/>
+      <w:lvlJc w:val="left"/>
+      <w:pPr>
+        <w:ind w:left="720" w:hanging="360"/>
+      </w:pPr>
+      <w:rPr>
+        <w:rFonts w:ascii="Times New Roman" w:eastAsia="Source Han Sans CN Regular" w:hAnsi="Times New Roman" w:cs="Times New Roman" w:hint="default"/>
+      </w:rPr>
+    </w:lvl>
+    <w:lvl w:ilvl="1" w:tplc="08090003" w:tentative="1">
+      <w:start w:val="1"/>
+      <w:numFmt w:val="bullet"/>
+      <w:lvlText w:val="o"/>
+      <w:lvlJc w:val="left"/>
+      <w:pPr>
+        <w:ind w:left="1440" w:hanging="360"/>
+      </w:pPr>
+      <w:rPr>
+        <w:rFonts w:ascii="Courier New" w:hAnsi="Courier New" w:cs="Courier New" w:hint="default"/>
+      </w:rPr>
+    </w:lvl>
+    <w:lvl w:ilvl="2" w:tplc="08090005" w:tentative="1">
+      <w:start w:val="1"/>
+      <w:numFmt w:val="bullet"/>
+      <w:lvlText w:val=""/>
+      <w:lvlJc w:val="left"/>
+      <w:pPr>
+        <w:ind w:left="2160" w:hanging="360"/>
+      </w:pPr>
+      <w:rPr>
+        <w:rFonts w:ascii="Wingdings" w:hAnsi="Wingdings" w:hint="default"/>
+      </w:rPr>
+    </w:lvl>
+    <w:lvl w:ilvl="3" w:tplc="08090001" w:tentative="1">
+      <w:start w:val="1"/>
+      <w:numFmt w:val="bullet"/>
+      <w:lvlText w:val=""/>
+      <w:lvlJc w:val="left"/>
+      <w:pPr>
+        <w:ind w:left="2880" w:hanging="360"/>
+      </w:pPr>
+      <w:rPr>
+        <w:rFonts w:ascii="Symbol" w:hAnsi="Symbol" w:hint="default"/>
+      </w:rPr>
+    </w:lvl>
+    <w:lvl w:ilvl="4" w:tplc="08090003" w:tentative="1">
+      <w:start w:val="1"/>
+      <w:numFmt w:val="bullet"/>
+      <w:lvlText w:val="o"/>
+      <w:lvlJc w:val="left"/>
+      <w:pPr>
+        <w:ind w:left="3600" w:hanging="360"/>
+      </w:pPr>
+      <w:rPr>
+        <w:rFonts w:ascii="Courier New" w:hAnsi="Courier New" w:cs="Courier New" w:hint="default"/>
+      </w:rPr>
+    </w:lvl>
+    <w:lvl w:ilvl="5" w:tplc="08090005" w:tentative="1">
+      <w:start w:val="1"/>
+      <w:numFmt w:val="bullet"/>
+      <w:lvlText w:val=""/>
+      <w:lvlJc w:val="left"/>
+      <w:pPr>
+        <w:ind w:left="4320" w:hanging="360"/>
+      </w:pPr>
+      <w:rPr>
+        <w:rFonts w:ascii="Wingdings" w:hAnsi="Wingdings" w:hint="default"/>
+      </w:rPr>
+    </w:lvl>
+    <w:lvl w:ilvl="6" w:tplc="08090001" w:tentative="1">
+      <w:start w:val="1"/>
+      <w:numFmt w:val="bullet"/>
+      <w:lvlText w:val=""/>
+      <w:lvlJc w:val="left"/>
+      <w:pPr>
+        <w:ind w:left="5040" w:hanging="360"/>
+      </w:pPr>
+      <w:rPr>
+        <w:rFonts w:ascii="Symbol" w:hAnsi="Symbol" w:hint="default"/>
+      </w:rPr>
+    </w:lvl>
+    <w:lvl w:ilvl="7" w:tplc="08090003" w:tentative="1">
+      <w:start w:val="1"/>
+      <w:numFmt w:val="bullet"/>
+      <w:lvlText w:val="o"/>
+      <w:lvlJc w:val="left"/>
+      <w:pPr>
+        <w:ind w:left="5760" w:hanging="360"/>
+      </w:pPr>
+      <w:rPr>
+        <w:rFonts w:ascii="Courier New" w:hAnsi="Courier New" w:cs="Courier New" w:hint="default"/>
+      </w:rPr>
+    </w:lvl>
+    <w:lvl w:ilvl="8" w:tplc="08090005" w:tentative="1">
+      <w:start w:val="1"/>
+      <w:numFmt w:val="bullet"/>
+      <w:lvlText w:val=""/>
+      <w:lvlJc w:val="left"/>
+      <w:pPr>
+        <w:ind w:left="6480" w:hanging="360"/>
+      </w:pPr>
+      <w:rPr>
+        <w:rFonts w:ascii="Wingdings" w:hAnsi="Wingdings" w:hint="default"/>
+      </w:rPr>
+    </w:lvl>
+  </w:abstractNum>
+  <w:abstractNum w:abstractNumId="1">
+    <w:nsid w:val="618E419A"/>
+    <w:multiLevelType w:val="hybridMultilevel"/>
+    <w:tmpl w:val="384AD928"/>
+    <w:lvl w:ilvl="0" w:tplc="CF0459D2">
+      <w:numFmt w:val="bullet"/>
+      <w:lvlText w:val="-"/>
+      <w:lvlJc w:val="left"/>
+      <w:pPr>
+        <w:ind w:left="720" w:hanging="360"/>
+      </w:pPr>
+      <w:rPr>
+        <w:rFonts w:ascii="Times New Roman" w:eastAsia="Source Han Sans CN Regular" w:hAnsi="Times New Roman" w:cs="Times New Roman" w:hint="default"/>
+      </w:rPr>
+    </w:lvl>
+    <w:lvl w:ilvl="1" w:tplc="08090003" w:tentative="1">
+      <w:start w:val="1"/>
+      <w:numFmt w:val="bullet"/>
+      <w:lvlText w:val="o"/>
+      <w:lvlJc w:val="left"/>
+      <w:pPr>
+        <w:ind w:left="1440" w:hanging="360"/>
+      </w:pPr>
+      <w:rPr>
+        <w:rFonts w:ascii="Courier New" w:hAnsi="Courier New" w:cs="Courier New" w:hint="default"/>
+      </w:rPr>
+    </w:lvl>
+    <w:lvl w:ilvl="2" w:tplc="08090005" w:tentative="1">
+      <w:start w:val="1"/>
+      <w:numFmt w:val="bullet"/>
+      <w:lvlText w:val=""/>
+      <w:lvlJc w:val="left"/>
+      <w:pPr>
+        <w:ind w:left="2160" w:hanging="360"/>
+      </w:pPr>
+      <w:rPr>
+        <w:rFonts w:ascii="Wingdings" w:hAnsi="Wingdings" w:hint="default"/>
+      </w:rPr>
+    </w:lvl>
+    <w:lvl w:ilvl="3" w:tplc="08090001" w:tentative="1">
+      <w:start w:val="1"/>
+      <w:numFmt w:val="bullet"/>
+      <w:lvlText w:val=""/>
+      <w:lvlJc w:val="left"/>
+      <w:pPr>
+        <w:ind w:left="2880" w:hanging="360"/>
+      </w:pPr>
+      <w:rPr>
+        <w:rFonts w:ascii="Symbol" w:hAnsi="Symbol" w:hint="default"/>
+      </w:rPr>
+    </w:lvl>
+    <w:lvl w:ilvl="4" w:tplc="08090003" w:tentative="1">
+      <w:start w:val="1"/>
+      <w:numFmt w:val="bullet"/>
+      <w:lvlText w:val="o"/>
+      <w:lvlJc w:val="left"/>
+      <w:pPr>
+        <w:ind w:left="3600" w:hanging="360"/>
+      </w:pPr>
+      <w:rPr>
+        <w:rFonts w:ascii="Courier New" w:hAnsi="Courier New" w:cs="Courier New" w:hint="default"/>
+      </w:rPr>
+    </w:lvl>
+    <w:lvl w:ilvl="5" w:tplc="08090005" w:tentative="1">
+      <w:start w:val="1"/>
+      <w:numFmt w:val="bullet"/>
+      <w:lvlText w:val=""/>
+      <w:lvlJc w:val="left"/>
+      <w:pPr>
+        <w:ind w:left="4320" w:hanging="360"/>
+      </w:pPr>
+      <w:rPr>
+        <w:rFonts w:ascii="Wingdings" w:hAnsi="Wingdings" w:hint="default"/>
+      </w:rPr>
+    </w:lvl>
+    <w:lvl w:ilvl="6" w:tplc="08090001" w:tentative="1">
+      <w:start w:val="1"/>
+      <w:numFmt w:val="bullet"/>
+      <w:lvlText w:val=""/>
+      <w:lvlJc w:val="left"/>
+      <w:pPr>
+        <w:ind w:left="5040" w:hanging="360"/>
+      </w:pPr>
+      <w:rPr>
+        <w:rFonts w:ascii="Symbol" w:hAnsi="Symbol" w:hint="default"/>
+      </w:rPr>
+    </w:lvl>
+    <w:lvl w:ilvl="7" w:tplc="08090003" w:tentative="1">
+      <w:start w:val="1"/>
+      <w:numFmt w:val="bullet"/>
+      <w:lvlText w:val="o"/>
+      <w:lvlJc w:val="left"/>
+      <w:pPr>
+        <w:ind w:left="5760" w:hanging="360"/>
+      </w:pPr>
+      <w:rPr>
+        <w:rFonts w:ascii="Courier New" w:hAnsi="Courier New" w:cs="Courier New" w:hint="default"/>
+      </w:rPr>
+    </w:lvl>
+    <w:lvl w:ilvl="8" w:tplc="08090005" w:tentative="1">
+      <w:start w:val="1"/>
+      <w:numFmt w:val="bullet"/>
+      <w:lvlText w:val=""/>
+      <w:lvlJc w:val="left"/>
+      <w:pPr>
+        <w:ind w:left="6480" w:hanging="360"/>
+      </w:pPr>
+      <w:rPr>
+        <w:rFonts w:ascii="Wingdings" w:hAnsi="Wingdings" w:hint="default"/>
+      </w:rPr>
+    </w:lvl>
+  </w:abstractNum>
+  <w:abstractNum w:abstractNumId="2">
+    <w:nsid w:val="636E2DF3"/>
+    <w:multiLevelType w:val="hybridMultilevel"/>
+    <w:tmpl w:val="4168AD40"/>
+    <w:lvl w:ilvl="0" w:tplc="83AA9700">
+      <w:numFmt w:val="bullet"/>
+      <w:lvlText w:val="-"/>
+      <w:lvlJc w:val="left"/>
+      <w:pPr>
+        <w:ind w:left="1069" w:hanging="360"/>
+      </w:pPr>
+      <w:rPr>
+        <w:rFonts w:ascii="Times New Roman" w:eastAsia="Source Han Sans CN Regular" w:hAnsi="Times New Roman" w:cs="Times New Roman" w:hint="default"/>
+      </w:rPr>
+    </w:lvl>
+    <w:lvl w:ilvl="1" w:tplc="08090003" w:tentative="1">
+      <w:start w:val="1"/>
+      <w:numFmt w:val="bullet"/>
+      <w:lvlText w:val="o"/>
+      <w:lvlJc w:val="left"/>
+      <w:pPr>
+        <w:ind w:left="1789" w:hanging="360"/>
+      </w:pPr>
+      <w:rPr>
+        <w:rFonts w:ascii="Courier New" w:hAnsi="Courier New" w:cs="Courier New" w:hint="default"/>
+      </w:rPr>
+    </w:lvl>
+    <w:lvl w:ilvl="2" w:tplc="08090005" w:tentative="1">
+      <w:start w:val="1"/>
+      <w:numFmt w:val="bullet"/>
+      <w:lvlText w:val=""/>
+      <w:lvlJc w:val="left"/>
+      <w:pPr>
+        <w:ind w:left="2509" w:hanging="360"/>
+      </w:pPr>
+      <w:rPr>
+        <w:rFonts w:ascii="Wingdings" w:hAnsi="Wingdings" w:hint="default"/>
+      </w:rPr>
+    </w:lvl>
+    <w:lvl w:ilvl="3" w:tplc="08090001" w:tentative="1">
+      <w:start w:val="1"/>
+      <w:numFmt w:val="bullet"/>
+      <w:lvlText w:val=""/>
+      <w:lvlJc w:val="left"/>
+      <w:pPr>
+        <w:ind w:left="3229" w:hanging="360"/>
+      </w:pPr>
+      <w:rPr>
+        <w:rFonts w:ascii="Symbol" w:hAnsi="Symbol" w:hint="default"/>
+      </w:rPr>
+    </w:lvl>
+    <w:lvl w:ilvl="4" w:tplc="08090003" w:tentative="1">
+      <w:start w:val="1"/>
+      <w:numFmt w:val="bullet"/>
+      <w:lvlText w:val="o"/>
+      <w:lvlJc w:val="left"/>
+      <w:pPr>
+        <w:ind w:left="3949" w:hanging="360"/>
+      </w:pPr>
+      <w:rPr>
+        <w:rFonts w:ascii="Courier New" w:hAnsi="Courier New" w:cs="Courier New" w:hint="default"/>
+      </w:rPr>
+    </w:lvl>
+    <w:lvl w:ilvl="5" w:tplc="08090005" w:tentative="1">
+      <w:start w:val="1"/>
+      <w:numFmt w:val="bullet"/>
+      <w:lvlText w:val=""/>
+      <w:lvlJc w:val="left"/>
+      <w:pPr>
+        <w:ind w:left="4669" w:hanging="360"/>
+      </w:pPr>
+      <w:rPr>
+        <w:rFonts w:ascii="Wingdings" w:hAnsi="Wingdings" w:hint="default"/>
+      </w:rPr>
+    </w:lvl>
+    <w:lvl w:ilvl="6" w:tplc="08090001" w:tentative="1">
+      <w:start w:val="1"/>
+      <w:numFmt w:val="bullet"/>
+      <w:lvlText w:val=""/>
+      <w:lvlJc w:val="left"/>
+      <w:pPr>
+        <w:ind w:left="5389" w:hanging="360"/>
+      </w:pPr>
+      <w:rPr>
+        <w:rFonts w:ascii="Symbol" w:hAnsi="Symbol" w:hint="default"/>
+      </w:rPr>
+    </w:lvl>
+    <w:lvl w:ilvl="7" w:tplc="08090003" w:tentative="1">
+      <w:start w:val="1"/>
+      <w:numFmt w:val="bullet"/>
+      <w:lvlText w:val="o"/>
+      <w:lvlJc w:val="left"/>
+      <w:pPr>
+        <w:ind w:left="6109" w:hanging="360"/>
+      </w:pPr>
+      <w:rPr>
+        <w:rFonts w:ascii="Courier New" w:hAnsi="Courier New" w:cs="Courier New" w:hint="default"/>
+      </w:rPr>
+    </w:lvl>
+    <w:lvl w:ilvl="8" w:tplc="08090005" w:tentative="1">
+      <w:start w:val="1"/>
+      <w:numFmt w:val="bullet"/>
+      <w:lvlText w:val=""/>
+      <w:lvlJc w:val="left"/>
+      <w:pPr>
+        <w:ind w:left="6829" w:hanging="360"/>
+      </w:pPr>
+      <w:rPr>
+        <w:rFonts w:ascii="Wingdings" w:hAnsi="Wingdings" w:hint="default"/>
+      </w:rPr>
+    </w:lvl>
+  </w:abstractNum>
+  <w:abstractNum w:abstractNumId="3">
+    <w:nsid w:val="64F71E1D"/>
+    <w:multiLevelType w:val="hybridMultilevel"/>
+    <w:tmpl w:val="45DC6D08"/>
+    <w:lvl w:ilvl="0" w:tplc="08090011">
+      <w:start w:val="1"/>
+      <w:numFmt w:val="decimal"/>
+      <w:lvlText w:val="%1)"/>
+      <w:lvlJc w:val="left"/>
+      <w:pPr>
+        <w:ind w:left="720" w:hanging="360"/>
+      </w:pPr>
+      <w:rPr>
+        <w:rFonts w:hint="default"/>
+      </w:rPr>
+    </w:lvl>
+    <w:lvl w:ilvl="1" w:tplc="08090019" w:tentative="1">
+      <w:start w:val="1"/>
+      <w:numFmt w:val="lowerLetter"/>
+      <w:lvlText w:val="%2."/>
+      <w:lvlJc w:val="left"/>
+      <w:pPr>
+        <w:ind w:left="1440" w:hanging="360"/>
+      </w:pPr>
+    </w:lvl>
+    <w:lvl w:ilvl="2" w:tplc="0809001B" w:tentative="1">
+      <w:start w:val="1"/>
+      <w:numFmt w:val="lowerRoman"/>
+      <w:lvlText w:val="%3."/>
+      <w:lvlJc w:val="right"/>
+      <w:pPr>
+        <w:ind w:left="2160" w:hanging="180"/>
+      </w:pPr>
+    </w:lvl>
+    <w:lvl w:ilvl="3" w:tplc="0809000F" w:tentative="1">
+      <w:start w:val="1"/>
+      <w:numFmt w:val="decimal"/>
+      <w:lvlText w:val="%4."/>
+      <w:lvlJc w:val="left"/>
+      <w:pPr>
+        <w:ind w:left="2880" w:hanging="360"/>
+      </w:pPr>
+    </w:lvl>
+    <w:lvl w:ilvl="4" w:tplc="08090019" w:tentative="1">
+      <w:start w:val="1"/>
+      <w:numFmt w:val="lowerLetter"/>
+      <w:lvlText w:val="%5."/>
+      <w:lvlJc w:val="left"/>
+      <w:pPr>
+        <w:ind w:left="3600" w:hanging="360"/>
+      </w:pPr>
+    </w:lvl>
+    <w:lvl w:ilvl="5" w:tplc="0809001B" w:tentative="1">
+      <w:start w:val="1"/>
+      <w:numFmt w:val="lowerRoman"/>
+      <w:lvlText w:val="%6."/>
+      <w:lvlJc w:val="right"/>
+      <w:pPr>
+        <w:ind w:left="4320" w:hanging="180"/>
+      </w:pPr>
+    </w:lvl>
+    <w:lvl w:ilvl="6" w:tplc="0809000F" w:tentative="1">
+      <w:start w:val="1"/>
+      <w:numFmt w:val="decimal"/>
+      <w:lvlText w:val="%7."/>
+      <w:lvlJc w:val="left"/>
+      <w:pPr>
+        <w:ind w:left="5040" w:hanging="360"/>
+      </w:pPr>
+    </w:lvl>
+    <w:lvl w:ilvl="7" w:tplc="08090019" w:tentative="1">
+      <w:start w:val="1"/>
+      <w:numFmt w:val="lowerLetter"/>
+      <w:lvlText w:val="%8."/>
+      <w:lvlJc w:val="left"/>
+      <w:pPr>
+        <w:ind w:left="5760" w:hanging="360"/>
+      </w:pPr>
+    </w:lvl>
+    <w:lvl w:ilvl="8" w:tplc="0809001B" w:tentative="1">
+      <w:start w:val="1"/>
+      <w:numFmt w:val="lowerRoman"/>
+      <w:lvlText w:val="%9."/>
+      <w:lvlJc w:val="right"/>
+      <w:pPr>
+        <w:ind w:left="6480" w:hanging="180"/>
+      </w:pPr>
+    </w:lvl>
+  </w:abstractNum>
+  <w:abstractNum w:abstractNumId="4">
+    <w:nsid w:val="67531F6F"/>
+    <w:multiLevelType w:val="hybridMultilevel"/>
+    <w:tmpl w:val="45DC6D08"/>
+    <w:lvl w:ilvl="0" w:tplc="08090011">
+      <w:start w:val="1"/>
+      <w:numFmt w:val="decimal"/>
+      <w:lvlText w:val="%1)"/>
+      <w:lvlJc w:val="left"/>
+      <w:pPr>
+        <w:ind w:left="720" w:hanging="360"/>
+      </w:pPr>
+      <w:rPr>
+        <w:rFonts w:hint="default"/>
+      </w:rPr>
+    </w:lvl>
+    <w:lvl w:ilvl="1" w:tplc="08090019" w:tentative="1">
+      <w:start w:val="1"/>
+      <w:numFmt w:val="lowerLetter"/>
+      <w:lvlText w:val="%2."/>
+      <w:lvlJc w:val="left"/>
+      <w:pPr>
+        <w:ind w:left="1440" w:hanging="360"/>
+      </w:pPr>
+    </w:lvl>
+    <w:lvl w:ilvl="2" w:tplc="0809001B" w:tentative="1">
+      <w:start w:val="1"/>
+      <w:numFmt w:val="lowerRoman"/>
+      <w:lvlText w:val="%3."/>
+      <w:lvlJc w:val="right"/>
+      <w:pPr>
+        <w:ind w:left="2160" w:hanging="180"/>
+      </w:pPr>
+    </w:lvl>
+    <w:lvl w:ilvl="3" w:tplc="0809000F" w:tentative="1">
+      <w:start w:val="1"/>
+      <w:numFmt w:val="decimal"/>
+      <w:lvlText w:val="%4."/>
+      <w:lvlJc w:val="left"/>
+      <w:pPr>
+        <w:ind w:left="2880" w:hanging="360"/>
+      </w:pPr>
+    </w:lvl>
+    <w:lvl w:ilvl="4" w:tplc="08090019" w:tentative="1">
+      <w:start w:val="1"/>
+      <w:numFmt w:val="lowerLetter"/>
+      <w:lvlText w:val="%5."/>
+      <w:lvlJc w:val="left"/>
+      <w:pPr>
+        <w:ind w:left="3600" w:hanging="360"/>
+      </w:pPr>
+    </w:lvl>
+    <w:lvl w:ilvl="5" w:tplc="0809001B" w:tentative="1">
+      <w:start w:val="1"/>
+      <w:numFmt w:val="lowerRoman"/>
+      <w:lvlText w:val="%6."/>
+      <w:lvlJc w:val="right"/>
+      <w:pPr>
+        <w:ind w:left="4320" w:hanging="180"/>
+      </w:pPr>
+    </w:lvl>
+    <w:lvl w:ilvl="6" w:tplc="0809000F" w:tentative="1">
+      <w:start w:val="1"/>
+      <w:numFmt w:val="decimal"/>
+      <w:lvlText w:val="%7."/>
+      <w:lvlJc w:val="left"/>
+      <w:pPr>
+        <w:ind w:left="5040" w:hanging="360"/>
+      </w:pPr>
+    </w:lvl>
+    <w:lvl w:ilvl="7" w:tplc="08090019" w:tentative="1">
+      <w:start w:val="1"/>
+      <w:numFmt w:val="lowerLetter"/>
+      <w:lvlText w:val="%8."/>
+      <w:lvlJc w:val="left"/>
+      <w:pPr>
+        <w:ind w:left="5760" w:hanging="360"/>
+      </w:pPr>
+    </w:lvl>
+    <w:lvl w:ilvl="8" w:tplc="0809001B" w:tentative="1">
+      <w:start w:val="1"/>
+      <w:numFmt w:val="lowerRoman"/>
+      <w:lvlText w:val="%9."/>
+      <w:lvlJc w:val="right"/>
+      <w:pPr>
+        <w:ind w:left="6480" w:hanging="180"/>
+      </w:pPr>
+    </w:lvl>
+  </w:abstractNum>
+  <w:abstractNum w:abstractNumId="5">
     <w:nsid w:val="7B54082C"/>
     <w:multiLevelType w:val="multilevel"/>
     <w:tmpl w:val="695A054A"/>
@@ -1535,7 +2483,22 @@
     </w:lvl>
   </w:abstractNum>
   <w:num w:numId="1">
+    <w:abstractNumId w:val="5"/>
+  </w:num>
+  <w:num w:numId="2">
+    <w:abstractNumId w:val="2"/>
+  </w:num>
+  <w:num w:numId="3">
     <w:abstractNumId w:val="0"/>
+  </w:num>
+  <w:num w:numId="4">
+    <w:abstractNumId w:val="1"/>
+  </w:num>
+  <w:num w:numId="5">
+    <w:abstractNumId w:val="3"/>
+  </w:num>
+  <w:num w:numId="6">
+    <w:abstractNumId w:val="4"/>
   </w:num>
 </w:numbering>
 </file>
@@ -2598,7 +3561,7 @@
 </file>
 
 <file path=customXml/itemProps1.xml><?xml version="1.0" encoding="utf-8"?>
-<ds:datastoreItem xmlns:ds="http://schemas.openxmlformats.org/officeDocument/2006/customXml" ds:itemID="{27C156C2-1619-FF4B-948F-AF7F237C2011}">
+<ds:datastoreItem xmlns:ds="http://schemas.openxmlformats.org/officeDocument/2006/customXml" ds:itemID="{9A28D4BE-03F6-2E4E-9DD3-B45316A95772}">
   <ds:schemaRefs>
     <ds:schemaRef ds:uri="http://schemas.openxmlformats.org/officeDocument/2006/bibliography"/>
   </ds:schemaRefs>

</xml_diff>

<commit_message>
edge/contact REPRESENTATION MODELS finished
</commit_message>
<xml_diff>
--- a/InfectiousDiseaseSpread.docx
+++ b/InfectiousDiseaseSpread.docx
@@ -28,41 +28,13 @@
           <w:szCs w:val="20"/>
         </w:rPr>
       </w:pPr>
-      <w:proofErr w:type="spellStart"/>
-      <w:r>
-        <w:rPr>
-          <w:rFonts w:ascii="Times New Roman" w:hAnsi="Times New Roman"/>
-          <w:sz w:val="20"/>
-          <w:szCs w:val="20"/>
-        </w:rPr>
-        <w:t>João</w:t>
-      </w:r>
-      <w:proofErr w:type="spellEnd"/>
-      <w:r>
-        <w:rPr>
-          <w:rFonts w:ascii="Times New Roman" w:hAnsi="Times New Roman"/>
-          <w:sz w:val="20"/>
-          <w:szCs w:val="20"/>
-        </w:rPr>
-        <w:t xml:space="preserve"> Ribeiro (77209) | Ricardo Rei (78047) | Raquel </w:t>
-      </w:r>
-      <w:proofErr w:type="spellStart"/>
-      <w:r>
-        <w:rPr>
-          <w:rFonts w:ascii="Times New Roman" w:hAnsi="Times New Roman"/>
-          <w:sz w:val="20"/>
-          <w:szCs w:val="20"/>
-        </w:rPr>
-        <w:t>Casteleiro</w:t>
-      </w:r>
-      <w:proofErr w:type="spellEnd"/>
-      <w:r>
-        <w:rPr>
-          <w:rFonts w:ascii="Times New Roman" w:hAnsi="Times New Roman"/>
-          <w:sz w:val="20"/>
-          <w:szCs w:val="20"/>
-        </w:rPr>
-        <w:t xml:space="preserve"> (82027)</w:t>
+      <w:r>
+        <w:rPr>
+          <w:rFonts w:ascii="Times New Roman" w:hAnsi="Times New Roman"/>
+          <w:sz w:val="20"/>
+          <w:szCs w:val="20"/>
+        </w:rPr>
+        <w:t>João Ribeiro (77209) | Ricardo Rei (78047) | Raquel Casteleiro (82027)</w:t>
       </w:r>
     </w:p>
     <w:p>
@@ -276,20 +248,8 @@
           <w:szCs w:val="20"/>
           <w:lang w:bidi="ar-SA"/>
         </w:rPr>
-        <w:t xml:space="preserve"> </w:t>
-      </w:r>
-      <w:proofErr w:type="spellStart"/>
-      <w:r>
-        <w:rPr>
-          <w:rFonts w:ascii="Times New Roman" w:hAnsi="Times New Roman" w:cs="Times New Roman"/>
-          <w:color w:val="FF0000"/>
-          <w:sz w:val="20"/>
-          <w:szCs w:val="20"/>
-          <w:lang w:bidi="ar-SA"/>
-        </w:rPr>
-        <w:t>citação</w:t>
-      </w:r>
-      <w:proofErr w:type="spellEnd"/>
+        <w:t xml:space="preserve"> citação</w:t>
+      </w:r>
       <w:r>
         <w:rPr>
           <w:rFonts w:ascii="Times New Roman" w:hAnsi="Times New Roman" w:cs="Times New Roman"/>
@@ -413,25 +373,7 @@
           <w:sz w:val="20"/>
           <w:szCs w:val="20"/>
         </w:rPr>
-        <w:t xml:space="preserve"> network (</w:t>
-      </w:r>
-      <w:proofErr w:type="spellStart"/>
-      <w:r>
-        <w:rPr>
-          <w:rFonts w:ascii="Times New Roman" w:hAnsi="Times New Roman" w:cs="Times New Roman"/>
-          <w:sz w:val="20"/>
-          <w:szCs w:val="20"/>
-        </w:rPr>
-        <w:t>TelosB</w:t>
-      </w:r>
-      <w:proofErr w:type="spellEnd"/>
-      <w:r>
-        <w:rPr>
-          <w:rFonts w:ascii="Times New Roman" w:hAnsi="Times New Roman" w:cs="Times New Roman"/>
-          <w:sz w:val="20"/>
-          <w:szCs w:val="20"/>
-        </w:rPr>
-        <w:t xml:space="preserve"> motes)</w:t>
+        <w:t xml:space="preserve"> network (TelosB motes)</w:t>
       </w:r>
       <w:r>
         <w:rPr>
@@ -847,6 +789,50 @@
         <w:jc w:val="both"/>
         <w:rPr>
           <w:rFonts w:ascii="Times New Roman" w:hAnsi="Times New Roman" w:cs="Times New Roman"/>
+          <w:sz w:val="20"/>
+          <w:szCs w:val="20"/>
+        </w:rPr>
+      </w:pPr>
+      <w:r>
+        <w:rPr>
+          <w:rFonts w:ascii="Times New Roman" w:hAnsi="Times New Roman" w:cs="Times New Roman"/>
+          <w:sz w:val="20"/>
+          <w:szCs w:val="20"/>
+        </w:rPr>
+        <w:t xml:space="preserve">In this dataset there were </w:t>
+      </w:r>
+      <w:r>
+        <w:rPr>
+          <w:rFonts w:ascii="Times New Roman" w:hAnsi="Times New Roman" w:cs="Times New Roman"/>
+          <w:sz w:val="20"/>
+          <w:szCs w:val="20"/>
+        </w:rPr>
+        <w:t xml:space="preserve">different models </w:t>
+      </w:r>
+      <w:r>
+        <w:rPr>
+          <w:rFonts w:ascii="Times New Roman" w:hAnsi="Times New Roman" w:cs="Times New Roman"/>
+          <w:sz w:val="20"/>
+          <w:szCs w:val="20"/>
+        </w:rPr>
+        <w:t xml:space="preserve"> </w:t>
+      </w:r>
+      <w:r>
+        <w:rPr>
+          <w:rFonts w:ascii="Times New Roman" w:hAnsi="Times New Roman" w:cs="Times New Roman"/>
+          <w:sz w:val="20"/>
+          <w:szCs w:val="20"/>
+        </w:rPr>
+        <w:t>to represent the edges.</w:t>
+      </w:r>
+    </w:p>
+    <w:p>
+      <w:pPr>
+        <w:pStyle w:val="BodyText"/>
+        <w:spacing w:before="115" w:after="115" w:line="276" w:lineRule="auto"/>
+        <w:jc w:val="both"/>
+        <w:rPr>
+          <w:rFonts w:ascii="Times New Roman" w:hAnsi="Times New Roman" w:cs="Times New Roman"/>
           <w:color w:val="000000" w:themeColor="text1"/>
           <w:sz w:val="20"/>
           <w:szCs w:val="20"/>
@@ -941,6 +927,7 @@
           <w:sz w:val="20"/>
           <w:szCs w:val="20"/>
         </w:rPr>
+        <w:lastRenderedPageBreak/>
         <w:t>Chop-Then-Add</w:t>
       </w:r>
     </w:p>
@@ -967,7 +954,6 @@
           <w:sz w:val="20"/>
           <w:szCs w:val="20"/>
         </w:rPr>
-        <w:lastRenderedPageBreak/>
         <w:t>Chop-then-count</w:t>
       </w:r>
     </w:p>
@@ -1110,16 +1096,16 @@
           <w:sz w:val="20"/>
           <w:szCs w:val="20"/>
         </w:rPr>
-        <w:t>first adds all interactions</w:t>
-      </w:r>
-      <w:r>
-        <w:rPr>
-          <w:rFonts w:ascii="Times New Roman" w:hAnsi="Times New Roman" w:cs="Times New Roman"/>
-          <w:color w:val="000000" w:themeColor="text1"/>
-          <w:sz w:val="20"/>
-          <w:szCs w:val="20"/>
-        </w:rPr>
-        <w:t xml:space="preserve"> (CPRs) between two individuals</w:t>
+        <w:t>first adds all CPRs resisted by the interactions</w:t>
+      </w:r>
+      <w:r>
+        <w:rPr>
+          <w:rFonts w:ascii="Times New Roman" w:hAnsi="Times New Roman" w:cs="Times New Roman"/>
+          <w:color w:val="000000" w:themeColor="text1"/>
+          <w:sz w:val="20"/>
+          <w:szCs w:val="20"/>
+        </w:rPr>
+        <w:t xml:space="preserve"> between two individuals</w:t>
       </w:r>
       <w:r>
         <w:rPr>
@@ -1227,16 +1213,213 @@
           <w:sz w:val="20"/>
           <w:szCs w:val="20"/>
         </w:rPr>
-        <w:t xml:space="preserve"> parameter</w:t>
-      </w:r>
-      <w:r>
-        <w:rPr>
-          <w:rFonts w:ascii="Times New Roman" w:hAnsi="Times New Roman" w:cs="Times New Roman"/>
-          <w:color w:val="000000" w:themeColor="text1"/>
-          <w:sz w:val="20"/>
-          <w:szCs w:val="20"/>
-        </w:rPr>
-        <w:t>. Th</w:t>
+        <w:t xml:space="preserve"> parameter. The second strategy first applies the </w:t>
+      </w:r>
+      <w:r>
+        <w:rPr>
+          <w:rFonts w:ascii="Times New Roman" w:hAnsi="Times New Roman" w:cs="Times New Roman"/>
+          <w:color w:val="000000" w:themeColor="text1"/>
+          <w:sz w:val="20"/>
+          <w:szCs w:val="20"/>
+        </w:rPr>
+        <w:t>minimum</w:t>
+      </w:r>
+      <w:r>
+        <w:rPr>
+          <w:rFonts w:ascii="Times New Roman" w:hAnsi="Times New Roman" w:cs="Times New Roman"/>
+          <w:color w:val="000000" w:themeColor="text1"/>
+          <w:sz w:val="20"/>
+          <w:szCs w:val="20"/>
+        </w:rPr>
+        <w:t xml:space="preserve"> d</w:t>
+      </w:r>
+      <w:r>
+        <w:rPr>
+          <w:rFonts w:ascii="Times New Roman" w:hAnsi="Times New Roman" w:cs="Times New Roman"/>
+          <w:color w:val="000000" w:themeColor="text1"/>
+          <w:sz w:val="20"/>
+          <w:szCs w:val="20"/>
+        </w:rPr>
+        <w:t>uration</w:t>
+      </w:r>
+      <w:r>
+        <w:rPr>
+          <w:rFonts w:ascii="Times New Roman" w:hAnsi="Times New Roman" w:cs="Times New Roman"/>
+          <w:color w:val="000000" w:themeColor="text1"/>
+          <w:sz w:val="20"/>
+          <w:szCs w:val="20"/>
+        </w:rPr>
+        <w:t xml:space="preserve"> parameter to all interactions between two indi</w:t>
+      </w:r>
+      <w:r>
+        <w:rPr>
+          <w:rFonts w:ascii="Times New Roman" w:hAnsi="Times New Roman" w:cs="Times New Roman"/>
+          <w:color w:val="000000" w:themeColor="text1"/>
+          <w:sz w:val="20"/>
+          <w:szCs w:val="20"/>
+        </w:rPr>
+        <w:t>viduals and then adds the remaining interactions</w:t>
+      </w:r>
+      <w:r>
+        <w:rPr>
+          <w:rFonts w:ascii="Times New Roman" w:hAnsi="Times New Roman" w:cs="Times New Roman"/>
+          <w:color w:val="000000" w:themeColor="text1"/>
+          <w:sz w:val="20"/>
+          <w:szCs w:val="20"/>
+        </w:rPr>
+        <w:t xml:space="preserve"> </w:t>
+      </w:r>
+      <w:r>
+        <w:rPr>
+          <w:rFonts w:ascii="Times New Roman" w:hAnsi="Times New Roman" w:cs="Times New Roman"/>
+          <w:color w:val="000000" w:themeColor="text1"/>
+          <w:sz w:val="20"/>
+          <w:szCs w:val="20"/>
+        </w:rPr>
+        <w:t>in order to create the weight between the edges of the 2. The thi</w:t>
+      </w:r>
+      <w:r>
+        <w:rPr>
+          <w:rFonts w:ascii="Times New Roman" w:hAnsi="Times New Roman" w:cs="Times New Roman"/>
+          <w:color w:val="000000" w:themeColor="text1"/>
+          <w:sz w:val="20"/>
+          <w:szCs w:val="20"/>
+        </w:rPr>
+        <w:t xml:space="preserve">rd strategy returns the number of interactions ignoring the number of CPRs in each interaction. </w:t>
+      </w:r>
+      <w:r>
+        <w:rPr>
+          <w:rFonts w:ascii="Times New Roman" w:hAnsi="Times New Roman" w:cs="Times New Roman"/>
+          <w:color w:val="000000" w:themeColor="text1"/>
+          <w:sz w:val="20"/>
+          <w:szCs w:val="20"/>
+        </w:rPr>
+        <w:t>Finally,</w:t>
+      </w:r>
+      <w:r>
+        <w:rPr>
+          <w:rFonts w:ascii="Times New Roman" w:hAnsi="Times New Roman" w:cs="Times New Roman"/>
+          <w:color w:val="000000" w:themeColor="text1"/>
+          <w:sz w:val="20"/>
+          <w:szCs w:val="20"/>
+        </w:rPr>
+        <w:t xml:space="preserve"> the last strategy uses the drop-off parameter in order to fill “gaps” between interactions, e.g. if drop-off = 1 and there is an in</w:t>
+      </w:r>
+      <w:r>
+        <w:rPr>
+          <w:rFonts w:ascii="Times New Roman" w:hAnsi="Times New Roman" w:cs="Times New Roman"/>
+          <w:color w:val="000000" w:themeColor="text1"/>
+          <w:sz w:val="20"/>
+          <w:szCs w:val="20"/>
+        </w:rPr>
+        <w:t xml:space="preserve">teraction between A and B that </w:t>
+      </w:r>
+      <w:r>
+        <w:rPr>
+          <w:rFonts w:ascii="Times New Roman" w:hAnsi="Times New Roman" w:cs="Times New Roman"/>
+          <w:color w:val="000000" w:themeColor="text1"/>
+          <w:sz w:val="20"/>
+          <w:szCs w:val="20"/>
+        </w:rPr>
+        <w:t>registered</w:t>
+      </w:r>
+      <w:r>
+        <w:rPr>
+          <w:rFonts w:ascii="Times New Roman" w:hAnsi="Times New Roman" w:cs="Times New Roman"/>
+          <w:color w:val="000000" w:themeColor="text1"/>
+          <w:sz w:val="20"/>
+          <w:szCs w:val="20"/>
+        </w:rPr>
+        <w:t xml:space="preserve"> </w:t>
+      </w:r>
+      <w:r>
+        <w:rPr>
+          <w:rFonts w:ascii="Times New Roman" w:hAnsi="Times New Roman" w:cs="Times New Roman"/>
+          <w:color w:val="000000" w:themeColor="text1"/>
+          <w:sz w:val="20"/>
+          <w:szCs w:val="20"/>
+        </w:rPr>
+        <w:t xml:space="preserve">3 CPRs in time steps 1, 2 and 3 and there is another interaction between A and B that </w:t>
+      </w:r>
+      <w:r>
+        <w:rPr>
+          <w:rFonts w:ascii="Times New Roman" w:hAnsi="Times New Roman" w:cs="Times New Roman"/>
+          <w:color w:val="000000" w:themeColor="text1"/>
+          <w:sz w:val="20"/>
+          <w:szCs w:val="20"/>
+        </w:rPr>
+        <w:t>registered</w:t>
+      </w:r>
+      <w:r>
+        <w:rPr>
+          <w:rFonts w:ascii="Times New Roman" w:hAnsi="Times New Roman" w:cs="Times New Roman"/>
+          <w:color w:val="000000" w:themeColor="text1"/>
+          <w:sz w:val="20"/>
+          <w:szCs w:val="20"/>
+        </w:rPr>
+        <w:t xml:space="preserve"> only one CPRs in time step 5 the gap between </w:t>
+      </w:r>
+      <w:r>
+        <w:rPr>
+          <w:rFonts w:ascii="Times New Roman" w:hAnsi="Times New Roman" w:cs="Times New Roman"/>
+          <w:color w:val="000000" w:themeColor="text1"/>
+          <w:sz w:val="20"/>
+          <w:szCs w:val="20"/>
+        </w:rPr>
+        <w:t>these</w:t>
+      </w:r>
+      <w:r>
+        <w:rPr>
+          <w:rFonts w:ascii="Times New Roman" w:hAnsi="Times New Roman" w:cs="Times New Roman"/>
+          <w:color w:val="000000" w:themeColor="text1"/>
+          <w:sz w:val="20"/>
+          <w:szCs w:val="20"/>
+        </w:rPr>
+        <w:t xml:space="preserve"> 2 interactions will be filled in order to create a bigger interaction with 5 CPRs in time steps 1, 2, 3, 4 and 5.</w:t>
+      </w:r>
+    </w:p>
+    <w:p>
+      <w:pPr>
+        <w:pStyle w:val="BodyText"/>
+        <w:spacing w:before="115" w:after="115" w:line="276" w:lineRule="auto"/>
+        <w:jc w:val="both"/>
+        <w:rPr>
+          <w:rFonts w:ascii="Times New Roman" w:hAnsi="Times New Roman" w:cs="Times New Roman"/>
+          <w:color w:val="000000" w:themeColor="text1"/>
+          <w:sz w:val="20"/>
+          <w:szCs w:val="20"/>
+        </w:rPr>
+      </w:pPr>
+      <w:r>
+        <w:rPr>
+          <w:rFonts w:ascii="Times New Roman" w:hAnsi="Times New Roman" w:cs="Times New Roman"/>
+          <w:color w:val="FF0000"/>
+          <w:sz w:val="20"/>
+          <w:szCs w:val="20"/>
+        </w:rPr>
+        <w:t>Colocamos algum exemplo?</w:t>
+      </w:r>
+    </w:p>
+    <w:p>
+      <w:pPr>
+        <w:pStyle w:val="BodyText"/>
+        <w:spacing w:before="115" w:after="115" w:line="276" w:lineRule="auto"/>
+        <w:jc w:val="both"/>
+        <w:rPr>
+          <w:rFonts w:ascii="Times New Roman" w:hAnsi="Times New Roman" w:cs="Times New Roman"/>
+          <w:color w:val="000000" w:themeColor="text1"/>
+          <w:sz w:val="20"/>
+          <w:szCs w:val="20"/>
+        </w:rPr>
+      </w:pPr>
+      <w:r>
+        <w:rPr>
+          <w:rFonts w:ascii="Times New Roman" w:hAnsi="Times New Roman" w:cs="Times New Roman"/>
+          <w:color w:val="000000" w:themeColor="text1"/>
+          <w:sz w:val="20"/>
+          <w:szCs w:val="20"/>
+        </w:rPr>
+        <w:t xml:space="preserve">The dataset edges lists all assume that </w:t>
       </w:r>
       <w:bookmarkStart w:id="0" w:name="_GoBack"/>
       <w:bookmarkEnd w:id="0"/>
@@ -1247,62 +1430,78 @@
           <w:sz w:val="20"/>
           <w:szCs w:val="20"/>
         </w:rPr>
-        <w:t xml:space="preserve">e second strategy first applies the </w:t>
-      </w:r>
-      <w:r>
-        <w:rPr>
-          <w:rFonts w:ascii="Times New Roman" w:hAnsi="Times New Roman" w:cs="Times New Roman"/>
-          <w:color w:val="000000" w:themeColor="text1"/>
-          <w:sz w:val="20"/>
-          <w:szCs w:val="20"/>
-        </w:rPr>
-        <w:t>minimum</w:t>
-      </w:r>
-      <w:r>
-        <w:rPr>
-          <w:rFonts w:ascii="Times New Roman" w:hAnsi="Times New Roman" w:cs="Times New Roman"/>
-          <w:color w:val="000000" w:themeColor="text1"/>
-          <w:sz w:val="20"/>
-          <w:szCs w:val="20"/>
-        </w:rPr>
-        <w:t xml:space="preserve"> d</w:t>
-      </w:r>
-      <w:r>
-        <w:rPr>
-          <w:rFonts w:ascii="Times New Roman" w:hAnsi="Times New Roman" w:cs="Times New Roman"/>
-          <w:color w:val="000000" w:themeColor="text1"/>
-          <w:sz w:val="20"/>
-          <w:szCs w:val="20"/>
-        </w:rPr>
-        <w:t>uration</w:t>
-      </w:r>
-      <w:r>
-        <w:rPr>
-          <w:rFonts w:ascii="Times New Roman" w:hAnsi="Times New Roman" w:cs="Times New Roman"/>
-          <w:color w:val="000000" w:themeColor="text1"/>
-          <w:sz w:val="20"/>
-          <w:szCs w:val="20"/>
-        </w:rPr>
-        <w:t xml:space="preserve"> parameter</w:t>
-      </w:r>
-      <w:r>
-        <w:rPr>
-          <w:rFonts w:ascii="Times New Roman" w:hAnsi="Times New Roman" w:cs="Times New Roman"/>
-          <w:color w:val="000000" w:themeColor="text1"/>
-          <w:sz w:val="20"/>
-          <w:szCs w:val="20"/>
-        </w:rPr>
-        <w:t xml:space="preserve"> to all interactions between two individuals and then adds everything in order to create the weight between the edges of the 2. The third …. </w:t>
-      </w:r>
-      <w:r>
+        <w:t>minimum duration parameter value is 1 and the drop-off is 0.</w:t>
+      </w:r>
+    </w:p>
+    <w:p>
+      <w:pPr>
+        <w:pStyle w:val="BodyText"/>
+        <w:spacing w:before="115" w:after="115" w:line="276" w:lineRule="auto"/>
+        <w:jc w:val="both"/>
+        <w:rPr>
+          <w:rFonts w:ascii="Times New Roman" w:hAnsi="Times New Roman" w:cs="Times New Roman"/>
+          <w:color w:val="000000" w:themeColor="text1"/>
+          <w:sz w:val="20"/>
+          <w:szCs w:val="20"/>
+        </w:rPr>
+      </w:pPr>
+      <w:r>
+        <w:rPr>
+          <w:rFonts w:ascii="Times New Roman" w:hAnsi="Times New Roman" w:cs="Times New Roman"/>
+          <w:color w:val="000000" w:themeColor="text1"/>
+          <w:sz w:val="20"/>
+          <w:szCs w:val="20"/>
+        </w:rPr>
+        <w:t>For our analysis we used the Add-Then-Chop model because in our opinion is the simplest one to understand and represents well the difference between small contacts and big contacts.</w:t>
+      </w:r>
+    </w:p>
+    <w:p>
+      <w:pPr>
+        <w:pStyle w:val="BodyText"/>
+        <w:spacing w:before="115" w:after="115" w:line="276" w:lineRule="auto"/>
+        <w:jc w:val="both"/>
+        <w:rPr>
+          <w:rFonts w:ascii="Times New Roman" w:hAnsi="Times New Roman" w:cs="Times New Roman"/>
+          <w:color w:val="000000" w:themeColor="text1"/>
+          <w:sz w:val="20"/>
+          <w:szCs w:val="20"/>
+        </w:rPr>
+      </w:pPr>
+      <w:r>
+        <w:rPr>
+          <w:rFonts w:ascii="Times New Roman" w:hAnsi="Times New Roman" w:cs="Times New Roman"/>
+          <w:color w:val="000000" w:themeColor="text1"/>
+          <w:sz w:val="20"/>
+          <w:szCs w:val="20"/>
+        </w:rPr>
+        <w:t xml:space="preserve"> </w:t>
+      </w:r>
+    </w:p>
+    <w:p>
+      <w:pPr>
+        <w:pStyle w:val="BodyText"/>
+        <w:spacing w:before="115" w:after="115" w:line="276" w:lineRule="auto"/>
+        <w:jc w:val="both"/>
         <w:rPr>
           <w:rFonts w:ascii="Times New Roman" w:hAnsi="Times New Roman" w:cs="Times New Roman"/>
           <w:color w:val="FF0000"/>
           <w:sz w:val="20"/>
           <w:szCs w:val="20"/>
         </w:rPr>
-        <w:t>To be continued</w:t>
-      </w:r>
+      </w:pPr>
+    </w:p>
+    <w:p>
+      <w:pPr>
+        <w:pStyle w:val="BodyText"/>
+        <w:spacing w:before="115" w:after="115" w:line="276" w:lineRule="auto"/>
+        <w:jc w:val="both"/>
+        <w:rPr>
+          <w:rFonts w:ascii="Times New Roman" w:hAnsi="Times New Roman" w:cs="Times New Roman"/>
+          <w:color w:val="FF0000"/>
+          <w:sz w:val="20"/>
+          <w:szCs w:val="20"/>
+        </w:rPr>
+      </w:pPr>
     </w:p>
     <w:p>
       <w:pPr>
@@ -1430,7 +1629,6 @@
           <w:szCs w:val="28"/>
         </w:rPr>
       </w:pPr>
-      <w:proofErr w:type="spellStart"/>
       <w:r>
         <w:rPr>
           <w:rFonts w:ascii="Times New Roman" w:hAnsi="Times New Roman"/>
@@ -1439,7 +1637,6 @@
         </w:rPr>
         <w:t>ToDo</w:t>
       </w:r>
-      <w:proofErr w:type="spellEnd"/>
     </w:p>
     <w:p>
       <w:pPr>
@@ -1476,7 +1673,6 @@
           <w:szCs w:val="28"/>
         </w:rPr>
       </w:pPr>
-      <w:proofErr w:type="spellStart"/>
       <w:r>
         <w:rPr>
           <w:rFonts w:ascii="Times New Roman" w:hAnsi="Times New Roman"/>
@@ -1485,7 +1681,6 @@
         </w:rPr>
         <w:t>ToDo</w:t>
       </w:r>
-      <w:proofErr w:type="spellEnd"/>
     </w:p>
     <w:p>
       <w:pPr>
@@ -1522,7 +1717,6 @@
           <w:szCs w:val="28"/>
         </w:rPr>
       </w:pPr>
-      <w:proofErr w:type="spellStart"/>
       <w:r>
         <w:rPr>
           <w:rFonts w:ascii="Times New Roman" w:hAnsi="Times New Roman"/>
@@ -1531,7 +1725,6 @@
         </w:rPr>
         <w:t>ToDo</w:t>
       </w:r>
-      <w:proofErr w:type="spellEnd"/>
     </w:p>
     <w:p>
       <w:pPr>
@@ -1570,7 +1763,6 @@
           <w:sz w:val="24"/>
         </w:rPr>
       </w:pPr>
-      <w:proofErr w:type="spellStart"/>
       <w:r>
         <w:rPr>
           <w:rFonts w:ascii="Times New Roman" w:hAnsi="Times New Roman"/>
@@ -1579,7 +1771,6 @@
         </w:rPr>
         <w:t>ToDo</w:t>
       </w:r>
-      <w:proofErr w:type="spellEnd"/>
     </w:p>
     <w:p>
       <w:pPr>
@@ -1651,7 +1842,6 @@
           <w:szCs w:val="28"/>
         </w:rPr>
       </w:pPr>
-      <w:proofErr w:type="spellStart"/>
       <w:r>
         <w:rPr>
           <w:rFonts w:ascii="Times New Roman" w:hAnsi="Times New Roman"/>
@@ -1660,7 +1850,6 @@
         </w:rPr>
         <w:t>ToDo</w:t>
       </w:r>
-      <w:proofErr w:type="spellEnd"/>
     </w:p>
     <w:p>
       <w:pPr>
@@ -1697,7 +1886,6 @@
           <w:szCs w:val="28"/>
         </w:rPr>
       </w:pPr>
-      <w:proofErr w:type="spellStart"/>
       <w:r>
         <w:rPr>
           <w:rFonts w:ascii="Times New Roman" w:hAnsi="Times New Roman"/>
@@ -1706,7 +1894,6 @@
         </w:rPr>
         <w:t>ToDo</w:t>
       </w:r>
-      <w:proofErr w:type="spellEnd"/>
     </w:p>
     <w:p>
       <w:pPr>
@@ -1743,7 +1930,6 @@
           <w:szCs w:val="28"/>
         </w:rPr>
       </w:pPr>
-      <w:proofErr w:type="spellStart"/>
       <w:r>
         <w:rPr>
           <w:rFonts w:ascii="Times New Roman" w:hAnsi="Times New Roman"/>
@@ -1752,7 +1938,6 @@
         </w:rPr>
         <w:t>ToDo</w:t>
       </w:r>
-      <w:proofErr w:type="spellEnd"/>
     </w:p>
     <w:p>
       <w:pPr>
@@ -1789,7 +1974,6 @@
           <w:szCs w:val="28"/>
         </w:rPr>
       </w:pPr>
-      <w:proofErr w:type="spellStart"/>
       <w:r>
         <w:rPr>
           <w:rFonts w:ascii="Times New Roman" w:hAnsi="Times New Roman"/>
@@ -1798,7 +1982,6 @@
         </w:rPr>
         <w:t>ToDo</w:t>
       </w:r>
-      <w:proofErr w:type="spellEnd"/>
     </w:p>
     <w:p>
       <w:pPr>
@@ -1840,7 +2023,6 @@
         <w:spacing w:before="115" w:after="115" w:line="276" w:lineRule="auto"/>
         <w:jc w:val="both"/>
       </w:pPr>
-      <w:proofErr w:type="spellStart"/>
       <w:r>
         <w:rPr>
           <w:rFonts w:ascii="Times New Roman" w:hAnsi="Times New Roman"/>
@@ -1849,7 +2031,6 @@
         </w:rPr>
         <w:t>ToDo</w:t>
       </w:r>
-      <w:proofErr w:type="spellEnd"/>
     </w:p>
     <w:sectPr>
       <w:pgSz w:w="11906" w:h="16838"/>
@@ -3561,7 +3742,7 @@
 </file>
 
 <file path=customXml/itemProps1.xml><?xml version="1.0" encoding="utf-8"?>
-<ds:datastoreItem xmlns:ds="http://schemas.openxmlformats.org/officeDocument/2006/customXml" ds:itemID="{9A28D4BE-03F6-2E4E-9DD3-B45316A95772}">
+<ds:datastoreItem xmlns:ds="http://schemas.openxmlformats.org/officeDocument/2006/customXml" ds:itemID="{32E0635B-95C9-9E4A-8514-DDFD8A574F65}">
   <ds:schemaRefs>
     <ds:schemaRef ds:uri="http://schemas.openxmlformats.org/officeDocument/2006/bibliography"/>
   </ds:schemaRefs>

</xml_diff>

<commit_message>
degree text and some images not reviewd
</commit_message>
<xml_diff>
--- a/InfectiousDiseaseSpread.docx
+++ b/InfectiousDiseaseSpread.docx
@@ -28,13 +28,41 @@
           <w:szCs w:val="20"/>
         </w:rPr>
       </w:pPr>
-      <w:r>
-        <w:rPr>
-          <w:rFonts w:ascii="Times New Roman" w:hAnsi="Times New Roman"/>
-          <w:sz w:val="20"/>
-          <w:szCs w:val="20"/>
-        </w:rPr>
-        <w:t>João Ribeiro (77209) | Ricardo Rei (78047) | Raquel Casteleiro (82027)</w:t>
+      <w:proofErr w:type="spellStart"/>
+      <w:r>
+        <w:rPr>
+          <w:rFonts w:ascii="Times New Roman" w:hAnsi="Times New Roman"/>
+          <w:sz w:val="20"/>
+          <w:szCs w:val="20"/>
+        </w:rPr>
+        <w:t>João</w:t>
+      </w:r>
+      <w:proofErr w:type="spellEnd"/>
+      <w:r>
+        <w:rPr>
+          <w:rFonts w:ascii="Times New Roman" w:hAnsi="Times New Roman"/>
+          <w:sz w:val="20"/>
+          <w:szCs w:val="20"/>
+        </w:rPr>
+        <w:t xml:space="preserve"> Ribeiro (77209) | Ricardo Rei (78047) | Raquel </w:t>
+      </w:r>
+      <w:proofErr w:type="spellStart"/>
+      <w:r>
+        <w:rPr>
+          <w:rFonts w:ascii="Times New Roman" w:hAnsi="Times New Roman"/>
+          <w:sz w:val="20"/>
+          <w:szCs w:val="20"/>
+        </w:rPr>
+        <w:t>Casteleiro</w:t>
+      </w:r>
+      <w:proofErr w:type="spellEnd"/>
+      <w:r>
+        <w:rPr>
+          <w:rFonts w:ascii="Times New Roman" w:hAnsi="Times New Roman"/>
+          <w:sz w:val="20"/>
+          <w:szCs w:val="20"/>
+        </w:rPr>
+        <w:t xml:space="preserve"> (82027)</w:t>
       </w:r>
     </w:p>
     <w:p>
@@ -85,15 +113,7 @@
           <w:szCs w:val="20"/>
         </w:rPr>
         <w:tab/>
-        <w:t>A complex network is a mathematical structure that models how a population of entities behaves with one another.</w:t>
-      </w:r>
-      <w:r>
-        <w:rPr>
-          <w:rFonts w:ascii="Times New Roman" w:hAnsi="Times New Roman"/>
-          <w:sz w:val="20"/>
-          <w:szCs w:val="20"/>
-        </w:rPr>
-        <w:t xml:space="preserve"> This structure consists on a set of nodes, which represent the entities, and edges, which represent the relationships between nodes. Networks can be applied to almost anything in most study areas.</w:t>
+        <w:t>A complex network is a mathematical structure that models how a population of entities behaves with one another. This structure consists on a set of nodes, which represent the entities, and edges, which represent the relationships between nodes. Networks can be applied to almost anything in most study areas.</w:t>
       </w:r>
     </w:p>
     <w:p>
@@ -109,15 +129,16 @@
           <w:szCs w:val="20"/>
         </w:rPr>
         <w:tab/>
-        <w:t>In this work, network science is used to model a human co</w:t>
-      </w:r>
-      <w:r>
-        <w:rPr>
-          <w:rFonts w:ascii="Times New Roman" w:hAnsi="Times New Roman"/>
-          <w:sz w:val="20"/>
-          <w:szCs w:val="20"/>
-        </w:rPr>
-        <w:t>ntact network related to the propagation of diseases in a population. It is based on a study done on Stanford University</w:t>
+        <w:t xml:space="preserve">In this work, network science is used to model a human contact network related to the propagation of diseases in a population. It is based on a study done on Stanford </w:t>
+      </w:r>
+      <w:proofErr w:type="gramStart"/>
+      <w:r>
+        <w:rPr>
+          <w:rFonts w:ascii="Times New Roman" w:hAnsi="Times New Roman"/>
+          <w:sz w:val="20"/>
+          <w:szCs w:val="20"/>
+        </w:rPr>
+        <w:t>University</w:t>
       </w:r>
       <w:r>
         <w:rPr>
@@ -126,7 +147,17 @@
           <w:szCs w:val="20"/>
           <w:vertAlign w:val="superscript"/>
         </w:rPr>
-        <w:t>[1]</w:t>
+        <w:t>[</w:t>
+      </w:r>
+      <w:proofErr w:type="gramEnd"/>
+      <w:r>
+        <w:rPr>
+          <w:rFonts w:ascii="Times New Roman" w:hAnsi="Times New Roman"/>
+          <w:sz w:val="20"/>
+          <w:szCs w:val="20"/>
+          <w:vertAlign w:val="superscript"/>
+        </w:rPr>
+        <w:t>1]</w:t>
       </w:r>
       <w:r>
         <w:rPr>
@@ -150,15 +181,7 @@
           <w:szCs w:val="20"/>
         </w:rPr>
         <w:tab/>
-        <w:t>Infectious diseases are usually passed via droplets during th</w:t>
-      </w:r>
-      <w:r>
-        <w:rPr>
-          <w:rFonts w:ascii="Times New Roman" w:hAnsi="Times New Roman"/>
-          <w:sz w:val="20"/>
-          <w:szCs w:val="20"/>
-        </w:rPr>
-        <w:t>e close proximity interactions, and thus the pandemic spread of an infectious disease poses a big threat to society in several ways.</w:t>
+        <w:t>Infectious diseases are usually passed via droplets during the close proximity interactions, and thus the pandemic spread of an infectious disease poses a big threat to society in several ways.</w:t>
       </w:r>
     </w:p>
     <w:p>
@@ -174,23 +197,61 @@
           <w:szCs w:val="20"/>
         </w:rPr>
         <w:tab/>
-        <w:t>This work aims to understand how a disease might spread across a population, so that us humans can understand how to fight</w:t>
-      </w:r>
-      <w:r>
-        <w:rPr>
-          <w:rFonts w:ascii="Times New Roman" w:hAnsi="Times New Roman"/>
-          <w:sz w:val="20"/>
-          <w:szCs w:val="20"/>
-        </w:rPr>
-        <w:t xml:space="preserve"> it, by studying on a low-scale controled environment such as a highschool. Each individual was given a proximity sensor that registered it’s close proximity interactions. These devices have a radius of 3 meters and had a coverage of 94% of the total schoo</w:t>
-      </w:r>
-      <w:r>
-        <w:rPr>
-          <w:rFonts w:ascii="Times New Roman" w:hAnsi="Times New Roman"/>
-          <w:sz w:val="20"/>
-          <w:szCs w:val="20"/>
-        </w:rPr>
-        <w:t>l’s interactions.</w:t>
+        <w:t xml:space="preserve">This work aims to understand how a disease might spread across a population, so that us humans can understand how to fight it, by studying on a low-scale </w:t>
+      </w:r>
+      <w:proofErr w:type="spellStart"/>
+      <w:r>
+        <w:rPr>
+          <w:rFonts w:ascii="Times New Roman" w:hAnsi="Times New Roman"/>
+          <w:sz w:val="20"/>
+          <w:szCs w:val="20"/>
+        </w:rPr>
+        <w:t>controled</w:t>
+      </w:r>
+      <w:proofErr w:type="spellEnd"/>
+      <w:r>
+        <w:rPr>
+          <w:rFonts w:ascii="Times New Roman" w:hAnsi="Times New Roman"/>
+          <w:sz w:val="20"/>
+          <w:szCs w:val="20"/>
+        </w:rPr>
+        <w:t xml:space="preserve"> environment such as a </w:t>
+      </w:r>
+      <w:proofErr w:type="spellStart"/>
+      <w:r>
+        <w:rPr>
+          <w:rFonts w:ascii="Times New Roman" w:hAnsi="Times New Roman"/>
+          <w:sz w:val="20"/>
+          <w:szCs w:val="20"/>
+        </w:rPr>
+        <w:t>highschool</w:t>
+      </w:r>
+      <w:proofErr w:type="spellEnd"/>
+      <w:r>
+        <w:rPr>
+          <w:rFonts w:ascii="Times New Roman" w:hAnsi="Times New Roman"/>
+          <w:sz w:val="20"/>
+          <w:szCs w:val="20"/>
+        </w:rPr>
+        <w:t xml:space="preserve">. Each individual was given a proximity sensor that registered </w:t>
+      </w:r>
+      <w:proofErr w:type="gramStart"/>
+      <w:r>
+        <w:rPr>
+          <w:rFonts w:ascii="Times New Roman" w:hAnsi="Times New Roman"/>
+          <w:sz w:val="20"/>
+          <w:szCs w:val="20"/>
+        </w:rPr>
+        <w:t>it’s</w:t>
+      </w:r>
+      <w:proofErr w:type="gramEnd"/>
+      <w:r>
+        <w:rPr>
+          <w:rFonts w:ascii="Times New Roman" w:hAnsi="Times New Roman"/>
+          <w:sz w:val="20"/>
+          <w:szCs w:val="20"/>
+        </w:rPr>
+        <w:t xml:space="preserve"> close proximity interactions. These devices have a radius of 3 meters and had a coverage of 94% of the total school’s interactions.</w:t>
       </w:r>
     </w:p>
     <w:p>
@@ -211,7 +272,22 @@
           <w:szCs w:val="18"/>
           <w:lang w:bidi="ar-SA"/>
         </w:rPr>
-        <w:t>“Schools are particularly vulnerable to infectious disease spread because of the high frequency of close proximity interactions”</w:t>
+        <w:t xml:space="preserve">“Schools are particularly vulnerable to infectious disease spread because of the high frequency of close proximity </w:t>
+      </w:r>
+      <w:proofErr w:type="gramStart"/>
+      <w:r>
+        <w:rPr>
+          <w:rFonts w:ascii="Times New Roman" w:hAnsi="Times New Roman" w:cs="Times New Roman"/>
+          <w:b/>
+          <w:bCs/>
+          <w:i/>
+          <w:iCs/>
+          <w:color w:val="000000"/>
+          <w:sz w:val="18"/>
+          <w:szCs w:val="18"/>
+          <w:lang w:bidi="ar-SA"/>
+        </w:rPr>
+        <w:t>interactions”</w:t>
       </w:r>
       <w:r>
         <w:rPr>
@@ -224,26 +300,40 @@
           <w:vertAlign w:val="superscript"/>
           <w:lang w:bidi="ar-SA"/>
         </w:rPr>
-        <w:t>[2]</w:t>
-      </w:r>
-    </w:p>
-    <w:p>
-      <w:pPr>
-        <w:pStyle w:val="Subtitle"/>
-        <w:spacing w:before="115" w:after="115" w:line="276" w:lineRule="auto"/>
-        <w:jc w:val="both"/>
-        <w:rPr>
-          <w:rFonts w:ascii="Times New Roman" w:hAnsi="Times New Roman"/>
+        <w:t>[</w:t>
+      </w:r>
+      <w:proofErr w:type="gramEnd"/>
+      <w:r>
+        <w:rPr>
+          <w:rFonts w:ascii="Times New Roman" w:hAnsi="Times New Roman" w:cs="Times New Roman"/>
           <w:b/>
           <w:bCs/>
-        </w:rPr>
-      </w:pPr>
-      <w:r>
+          <w:color w:val="000000"/>
+          <w:sz w:val="18"/>
+          <w:szCs w:val="18"/>
+          <w:vertAlign w:val="superscript"/>
+          <w:lang w:bidi="ar-SA"/>
+        </w:rPr>
+        <w:t>2]</w:t>
+      </w:r>
+    </w:p>
+    <w:p>
+      <w:pPr>
+        <w:pStyle w:val="Subtitle"/>
+        <w:spacing w:before="115" w:after="115" w:line="276" w:lineRule="auto"/>
+        <w:jc w:val="both"/>
         <w:rPr>
           <w:rFonts w:ascii="Times New Roman" w:hAnsi="Times New Roman"/>
           <w:b/>
           <w:bCs/>
         </w:rPr>
+      </w:pPr>
+      <w:r>
+        <w:rPr>
+          <w:rFonts w:ascii="Times New Roman" w:hAnsi="Times New Roman"/>
+          <w:b/>
+          <w:bCs/>
+        </w:rPr>
         <w:t>The Dataset</w:t>
       </w:r>
     </w:p>
@@ -259,15 +349,25 @@
           <w:szCs w:val="20"/>
         </w:rPr>
         <w:tab/>
-        <w:t>The dataset used consists of a single-day recording obtained from an American highschool. The</w:t>
-      </w:r>
-      <w:r>
-        <w:rPr>
-          <w:rFonts w:ascii="Times New Roman" w:hAnsi="Times New Roman"/>
-          <w:sz w:val="20"/>
-          <w:szCs w:val="20"/>
-        </w:rPr>
-        <w:t xml:space="preserve"> network built is a weighted undirected network.</w:t>
+        <w:t xml:space="preserve">The dataset used consists of a single-day recording obtained from an American </w:t>
+      </w:r>
+      <w:proofErr w:type="spellStart"/>
+      <w:r>
+        <w:rPr>
+          <w:rFonts w:ascii="Times New Roman" w:hAnsi="Times New Roman"/>
+          <w:sz w:val="20"/>
+          <w:szCs w:val="20"/>
+        </w:rPr>
+        <w:t>highschool</w:t>
+      </w:r>
+      <w:proofErr w:type="spellEnd"/>
+      <w:r>
+        <w:rPr>
+          <w:rFonts w:ascii="Times New Roman" w:hAnsi="Times New Roman"/>
+          <w:sz w:val="20"/>
+          <w:szCs w:val="20"/>
+        </w:rPr>
+        <w:t>. The network built is a weighted undirected network.</w:t>
       </w:r>
     </w:p>
     <w:p>
@@ -305,15 +405,7 @@
           <w:sz w:val="20"/>
           <w:szCs w:val="20"/>
         </w:rPr>
-        <w:t>(655 students, 73 teachers, 55 staff, and 5 other persons). T</w:t>
-      </w:r>
-      <w:r>
-        <w:rPr>
-          <w:rFonts w:ascii="Times New Roman" w:hAnsi="Times New Roman" w:cs="Times New Roman"/>
-          <w:sz w:val="20"/>
-          <w:szCs w:val="20"/>
-        </w:rPr>
-        <w:t>he edge representation is detailed in the next session.</w:t>
+        <w:t>(655 students, 73 teachers, 55 staff, and 5 other persons). The edge representation is detailed in the next session.</w:t>
       </w:r>
     </w:p>
     <w:p>
@@ -331,7 +423,19 @@
           <w:lang w:bidi="ar-SA"/>
         </w:rPr>
         <w:tab/>
-        <w:t>The dataset can be found on the original’s study’s webpage</w:t>
+        <w:t xml:space="preserve">The dataset can be found on the original’s study’s </w:t>
+      </w:r>
+      <w:proofErr w:type="gramStart"/>
+      <w:r>
+        <w:rPr>
+          <w:rStyle w:val="SourceText"/>
+          <w:rFonts w:ascii="Times New Roman" w:hAnsi="Times New Roman" w:cs="Times New Roman"/>
+          <w:color w:val="000000"/>
+          <w:sz w:val="20"/>
+          <w:szCs w:val="20"/>
+          <w:lang w:bidi="ar-SA"/>
+        </w:rPr>
+        <w:t>webpage</w:t>
       </w:r>
       <w:r>
         <w:rPr>
@@ -343,7 +447,20 @@
           <w:vertAlign w:val="superscript"/>
           <w:lang w:bidi="ar-SA"/>
         </w:rPr>
-        <w:t>[1]</w:t>
+        <w:t>[</w:t>
+      </w:r>
+      <w:proofErr w:type="gramEnd"/>
+      <w:r>
+        <w:rPr>
+          <w:rStyle w:val="SourceText"/>
+          <w:rFonts w:ascii="Times New Roman" w:hAnsi="Times New Roman" w:cs="Times New Roman"/>
+          <w:color w:val="000000"/>
+          <w:sz w:val="20"/>
+          <w:szCs w:val="20"/>
+          <w:vertAlign w:val="superscript"/>
+          <w:lang w:bidi="ar-SA"/>
+        </w:rPr>
+        <w:t>1]</w:t>
       </w:r>
     </w:p>
     <w:p>
@@ -374,23 +491,25 @@
           <w:szCs w:val="20"/>
         </w:rPr>
         <w:tab/>
-        <w:t>Each edge represents a close proximity interactions between two individuals. A</w:t>
-      </w:r>
-      <w:r>
-        <w:rPr>
-          <w:rFonts w:ascii="Times New Roman" w:hAnsi="Times New Roman" w:cs="Times New Roman"/>
-          <w:sz w:val="20"/>
-          <w:szCs w:val="20"/>
-        </w:rPr>
-        <w:t>n interaction between two individuals is defined by a continuous sequence of close proximity records, stored on the individual’s device. Therefore, there is a subtle issue of how to represent relevant details such as the duration and number of the interact</w:t>
-      </w:r>
-      <w:r>
-        <w:rPr>
-          <w:rFonts w:ascii="Times New Roman" w:hAnsi="Times New Roman" w:cs="Times New Roman"/>
-          <w:sz w:val="20"/>
-          <w:szCs w:val="20"/>
-        </w:rPr>
-        <w:t>ions between two individuals.</w:t>
+        <w:t xml:space="preserve">Each edge represents </w:t>
+      </w:r>
+      <w:proofErr w:type="gramStart"/>
+      <w:r>
+        <w:rPr>
+          <w:rFonts w:ascii="Times New Roman" w:hAnsi="Times New Roman" w:cs="Times New Roman"/>
+          <w:sz w:val="20"/>
+          <w:szCs w:val="20"/>
+        </w:rPr>
+        <w:t>a close proximity interactions</w:t>
+      </w:r>
+      <w:proofErr w:type="gramEnd"/>
+      <w:r>
+        <w:rPr>
+          <w:rFonts w:ascii="Times New Roman" w:hAnsi="Times New Roman" w:cs="Times New Roman"/>
+          <w:sz w:val="20"/>
+          <w:szCs w:val="20"/>
+        </w:rPr>
+        <w:t xml:space="preserve"> between two individuals. An interaction between two individuals is defined by a continuous sequence of close proximity records, stored on the individual’s device. Therefore, there is a subtle issue of how to represent relevant details such as the duration and number of the interactions between two individuals.</w:t>
       </w:r>
     </w:p>
     <w:p>
@@ -533,14 +652,6 @@
           <w:szCs w:val="20"/>
         </w:rPr>
         <w:tab/>
-      </w:r>
-      <w:r>
-        <w:rPr>
-          <w:rFonts w:ascii="Times New Roman" w:hAnsi="Times New Roman" w:cs="Times New Roman"/>
-          <w:color w:val="000000" w:themeColor="text1"/>
-          <w:sz w:val="20"/>
-          <w:szCs w:val="20"/>
-        </w:rPr>
         <w:t xml:space="preserve">The first 3 make use of the “minimum duration” parameter that defines </w:t>
       </w:r>
       <w:r>
@@ -822,6 +933,7 @@
           <w:szCs w:val="20"/>
         </w:rPr>
       </w:pPr>
+      <w:proofErr w:type="spellStart"/>
       <w:r>
         <w:rPr>
           <w:rFonts w:ascii="Times New Roman" w:hAnsi="Times New Roman" w:cs="Times New Roman"/>
@@ -829,63 +941,122 @@
           <w:sz w:val="20"/>
           <w:szCs w:val="20"/>
         </w:rPr>
-        <w:t>Colocamos algum exemplo?</w:t>
-      </w:r>
-    </w:p>
-    <w:p>
-      <w:pPr>
-        <w:pStyle w:val="BodyText"/>
-        <w:spacing w:before="115" w:after="115" w:line="276" w:lineRule="auto"/>
-        <w:jc w:val="both"/>
-        <w:rPr>
-          <w:rFonts w:ascii="Times New Roman" w:hAnsi="Times New Roman" w:cs="Times New Roman"/>
-          <w:color w:val="000000" w:themeColor="text1"/>
-          <w:sz w:val="20"/>
-          <w:szCs w:val="20"/>
-        </w:rPr>
-      </w:pPr>
-      <w:r>
-        <w:rPr>
-          <w:rFonts w:ascii="Times New Roman" w:hAnsi="Times New Roman" w:cs="Times New Roman"/>
-          <w:color w:val="000000" w:themeColor="text1"/>
-          <w:sz w:val="20"/>
-          <w:szCs w:val="20"/>
-        </w:rPr>
-        <w:t>The dataset edges lists all assume that minimum duration parameter value is 1 and the drop-off is 0.</w:t>
-      </w:r>
-    </w:p>
-    <w:p>
-      <w:pPr>
-        <w:pStyle w:val="BodyText"/>
-        <w:spacing w:before="115" w:after="115" w:line="276" w:lineRule="auto"/>
-        <w:jc w:val="both"/>
-        <w:rPr>
-          <w:rFonts w:ascii="Times New Roman" w:hAnsi="Times New Roman" w:cs="Times New Roman"/>
-          <w:color w:val="000000" w:themeColor="text1"/>
-          <w:sz w:val="20"/>
-          <w:szCs w:val="20"/>
-        </w:rPr>
-      </w:pPr>
-      <w:r>
-        <w:rPr>
-          <w:rFonts w:ascii="Times New Roman" w:hAnsi="Times New Roman" w:cs="Times New Roman"/>
-          <w:color w:val="000000" w:themeColor="text1"/>
-          <w:sz w:val="20"/>
-          <w:szCs w:val="20"/>
-        </w:rPr>
-        <w:t>For our analysis we used the Add-Then-Chop model because in our opinion is the simplest one to understand and represents well the difference between small con</w:t>
-      </w:r>
-      <w:r>
-        <w:rPr>
-          <w:rFonts w:ascii="Times New Roman" w:hAnsi="Times New Roman" w:cs="Times New Roman"/>
-          <w:color w:val="000000" w:themeColor="text1"/>
-          <w:sz w:val="20"/>
-          <w:szCs w:val="20"/>
-        </w:rPr>
-        <w:t>tacts and big contacts</w:t>
-      </w:r>
-      <w:bookmarkStart w:id="0" w:name="_GoBack"/>
-      <w:bookmarkEnd w:id="0"/>
+        <w:t>Colocamos</w:t>
+      </w:r>
+      <w:proofErr w:type="spellEnd"/>
+      <w:r>
+        <w:rPr>
+          <w:rFonts w:ascii="Times New Roman" w:hAnsi="Times New Roman" w:cs="Times New Roman"/>
+          <w:color w:val="FF0000"/>
+          <w:sz w:val="20"/>
+          <w:szCs w:val="20"/>
+        </w:rPr>
+        <w:t xml:space="preserve"> </w:t>
+      </w:r>
+      <w:proofErr w:type="spellStart"/>
+      <w:r>
+        <w:rPr>
+          <w:rFonts w:ascii="Times New Roman" w:hAnsi="Times New Roman" w:cs="Times New Roman"/>
+          <w:color w:val="FF0000"/>
+          <w:sz w:val="20"/>
+          <w:szCs w:val="20"/>
+        </w:rPr>
+        <w:t>algum</w:t>
+      </w:r>
+      <w:proofErr w:type="spellEnd"/>
+      <w:r>
+        <w:rPr>
+          <w:rFonts w:ascii="Times New Roman" w:hAnsi="Times New Roman" w:cs="Times New Roman"/>
+          <w:color w:val="FF0000"/>
+          <w:sz w:val="20"/>
+          <w:szCs w:val="20"/>
+        </w:rPr>
+        <w:t xml:space="preserve"> </w:t>
+      </w:r>
+      <w:proofErr w:type="spellStart"/>
+      <w:r>
+        <w:rPr>
+          <w:rFonts w:ascii="Times New Roman" w:hAnsi="Times New Roman" w:cs="Times New Roman"/>
+          <w:color w:val="FF0000"/>
+          <w:sz w:val="20"/>
+          <w:szCs w:val="20"/>
+        </w:rPr>
+        <w:t>exemplo</w:t>
+      </w:r>
+      <w:proofErr w:type="spellEnd"/>
+      <w:r>
+        <w:rPr>
+          <w:rFonts w:ascii="Times New Roman" w:hAnsi="Times New Roman" w:cs="Times New Roman"/>
+          <w:color w:val="FF0000"/>
+          <w:sz w:val="20"/>
+          <w:szCs w:val="20"/>
+        </w:rPr>
+        <w:t>?</w:t>
+      </w:r>
+    </w:p>
+    <w:p>
+      <w:pPr>
+        <w:pStyle w:val="BodyText"/>
+        <w:spacing w:before="115" w:after="115" w:line="276" w:lineRule="auto"/>
+        <w:jc w:val="both"/>
+        <w:rPr>
+          <w:rFonts w:ascii="Times New Roman" w:hAnsi="Times New Roman" w:cs="Times New Roman"/>
+          <w:color w:val="000000" w:themeColor="text1"/>
+          <w:sz w:val="20"/>
+          <w:szCs w:val="20"/>
+        </w:rPr>
+      </w:pPr>
+      <w:r>
+        <w:rPr>
+          <w:rFonts w:ascii="Times New Roman" w:hAnsi="Times New Roman" w:cs="Times New Roman"/>
+          <w:color w:val="000000" w:themeColor="text1"/>
+          <w:sz w:val="20"/>
+          <w:szCs w:val="20"/>
+        </w:rPr>
+        <w:t xml:space="preserve">The dataset edges </w:t>
+      </w:r>
+      <w:proofErr w:type="gramStart"/>
+      <w:r>
+        <w:rPr>
+          <w:rFonts w:ascii="Times New Roman" w:hAnsi="Times New Roman" w:cs="Times New Roman"/>
+          <w:color w:val="000000" w:themeColor="text1"/>
+          <w:sz w:val="20"/>
+          <w:szCs w:val="20"/>
+        </w:rPr>
+        <w:t>lists</w:t>
+      </w:r>
+      <w:proofErr w:type="gramEnd"/>
+      <w:r>
+        <w:rPr>
+          <w:rFonts w:ascii="Times New Roman" w:hAnsi="Times New Roman" w:cs="Times New Roman"/>
+          <w:color w:val="000000" w:themeColor="text1"/>
+          <w:sz w:val="20"/>
+          <w:szCs w:val="20"/>
+        </w:rPr>
+        <w:t xml:space="preserve"> all assume that minimum duration parameter value is 1 and the drop-off is 0.</w:t>
+      </w:r>
+    </w:p>
+    <w:p>
+      <w:pPr>
+        <w:pStyle w:val="BodyText"/>
+        <w:spacing w:before="115" w:after="115" w:line="276" w:lineRule="auto"/>
+        <w:jc w:val="both"/>
+        <w:rPr>
+          <w:rFonts w:ascii="Times New Roman" w:hAnsi="Times New Roman" w:cs="Times New Roman"/>
+          <w:color w:val="000000" w:themeColor="text1"/>
+          <w:sz w:val="20"/>
+          <w:szCs w:val="20"/>
+        </w:rPr>
+      </w:pPr>
+      <w:r>
+        <w:rPr>
+          <w:rFonts w:ascii="Times New Roman" w:hAnsi="Times New Roman" w:cs="Times New Roman"/>
+          <w:color w:val="000000" w:themeColor="text1"/>
+          <w:sz w:val="20"/>
+          <w:szCs w:val="20"/>
+        </w:rPr>
+        <w:t>For our analysis we used the Add-Then-Chop model because in our opinion is the simplest one to understand and represents well the difference between small contacts and big contacts</w:t>
+      </w:r>
     </w:p>
     <w:p>
       <w:pPr>
@@ -945,11 +1116,659 @@
       <w:r>
         <w:rPr>
           <w:rFonts w:ascii="Times New Roman" w:hAnsi="Times New Roman"/>
+          <w:noProof/>
           <w:sz w:val="24"/>
           <w:highlight w:val="yellow"/>
-        </w:rPr>
-        <w:t>ToDo</w:t>
-      </w:r>
+          <w:lang w:eastAsia="en-GB" w:bidi="ar-SA"/>
+        </w:rPr>
+        <w:drawing>
+          <wp:inline distT="0" distB="0" distL="0" distR="0" wp14:anchorId="6B3D472D" wp14:editId="26085BC9">
+            <wp:extent cx="2986467" cy="2237449"/>
+            <wp:effectExtent l="0" t="0" r="0" b="0"/>
+            <wp:docPr id="1" name="Picture 1" descr="../../../../Desktop/Screen%20Shot%202017-10-28%20at%2013.22.33.p"/>
+            <wp:cNvGraphicFramePr>
+              <a:graphicFrameLocks xmlns:a="http://schemas.openxmlformats.org/drawingml/2006/main" noChangeAspect="1"/>
+            </wp:cNvGraphicFramePr>
+            <a:graphic xmlns:a="http://schemas.openxmlformats.org/drawingml/2006/main">
+              <a:graphicData uri="http://schemas.openxmlformats.org/drawingml/2006/picture">
+                <pic:pic xmlns:pic="http://schemas.openxmlformats.org/drawingml/2006/picture">
+                  <pic:nvPicPr>
+                    <pic:cNvPr id="0" name="Picture 1" descr="../../../../Desktop/Screen%20Shot%202017-10-28%20at%2013.22.33.p"/>
+                    <pic:cNvPicPr>
+                      <a:picLocks noChangeAspect="1" noChangeArrowheads="1"/>
+                    </pic:cNvPicPr>
+                  </pic:nvPicPr>
+                  <pic:blipFill>
+                    <a:blip r:embed="rId6">
+                      <a:extLst>
+                        <a:ext uri="{28A0092B-C50C-407E-A947-70E740481C1C}">
+                          <a14:useLocalDpi xmlns:a14="http://schemas.microsoft.com/office/drawing/2010/main" val="0"/>
+                        </a:ext>
+                      </a:extLst>
+                    </a:blip>
+                    <a:srcRect/>
+                    <a:stretch>
+                      <a:fillRect/>
+                    </a:stretch>
+                  </pic:blipFill>
+                  <pic:spPr bwMode="auto">
+                    <a:xfrm>
+                      <a:off x="0" y="0"/>
+                      <a:ext cx="2998133" cy="2246189"/>
+                    </a:xfrm>
+                    <a:prstGeom prst="rect">
+                      <a:avLst/>
+                    </a:prstGeom>
+                    <a:noFill/>
+                    <a:ln>
+                      <a:noFill/>
+                    </a:ln>
+                  </pic:spPr>
+                </pic:pic>
+              </a:graphicData>
+            </a:graphic>
+          </wp:inline>
+        </w:drawing>
+      </w:r>
+      <w:r>
+        <w:rPr>
+          <w:noProof/>
+          <w:lang w:eastAsia="en-GB" w:bidi="ar-SA"/>
+        </w:rPr>
+        <w:drawing>
+          <wp:inline distT="0" distB="0" distL="0" distR="0" wp14:anchorId="37748B02" wp14:editId="074DFDFC">
+            <wp:extent cx="2972080" cy="2235158"/>
+            <wp:effectExtent l="0" t="0" r="0" b="0"/>
+            <wp:docPr id="2" name="Picture 2" descr="../../../../Desktop/Screen%20Shot%202017-10-28%20at%2013.22.42.p"/>
+            <wp:cNvGraphicFramePr>
+              <a:graphicFrameLocks xmlns:a="http://schemas.openxmlformats.org/drawingml/2006/main" noChangeAspect="1"/>
+            </wp:cNvGraphicFramePr>
+            <a:graphic xmlns:a="http://schemas.openxmlformats.org/drawingml/2006/main">
+              <a:graphicData uri="http://schemas.openxmlformats.org/drawingml/2006/picture">
+                <pic:pic xmlns:pic="http://schemas.openxmlformats.org/drawingml/2006/picture">
+                  <pic:nvPicPr>
+                    <pic:cNvPr id="0" name="Picture 2" descr="../../../../Desktop/Screen%20Shot%202017-10-28%20at%2013.22.42.p"/>
+                    <pic:cNvPicPr>
+                      <a:picLocks noChangeAspect="1" noChangeArrowheads="1"/>
+                    </pic:cNvPicPr>
+                  </pic:nvPicPr>
+                  <pic:blipFill>
+                    <a:blip r:embed="rId7">
+                      <a:extLst>
+                        <a:ext uri="{28A0092B-C50C-407E-A947-70E740481C1C}">
+                          <a14:useLocalDpi xmlns:a14="http://schemas.microsoft.com/office/drawing/2010/main" val="0"/>
+                        </a:ext>
+                      </a:extLst>
+                    </a:blip>
+                    <a:srcRect/>
+                    <a:stretch>
+                      <a:fillRect/>
+                    </a:stretch>
+                  </pic:blipFill>
+                  <pic:spPr bwMode="auto">
+                    <a:xfrm>
+                      <a:off x="0" y="0"/>
+                      <a:ext cx="2999736" cy="2255957"/>
+                    </a:xfrm>
+                    <a:prstGeom prst="rect">
+                      <a:avLst/>
+                    </a:prstGeom>
+                    <a:noFill/>
+                    <a:ln>
+                      <a:noFill/>
+                    </a:ln>
+                  </pic:spPr>
+                </pic:pic>
+              </a:graphicData>
+            </a:graphic>
+          </wp:inline>
+        </w:drawing>
+      </w:r>
+      <w:r>
+        <w:rPr>
+          <w:noProof/>
+          <w:lang w:eastAsia="en-GB" w:bidi="ar-SA"/>
+        </w:rPr>
+        <w:drawing>
+          <wp:inline distT="0" distB="0" distL="0" distR="0" wp14:anchorId="0D5649CE" wp14:editId="4971EA11">
+            <wp:extent cx="2986467" cy="2239773"/>
+            <wp:effectExtent l="0" t="0" r="0" b="0"/>
+            <wp:docPr id="3" name="Picture 3" descr="../../../../Desktop/Screen%20Shot%202017-10-28%20at%2013.23.01.p"/>
+            <wp:cNvGraphicFramePr>
+              <a:graphicFrameLocks xmlns:a="http://schemas.openxmlformats.org/drawingml/2006/main" noChangeAspect="1"/>
+            </wp:cNvGraphicFramePr>
+            <a:graphic xmlns:a="http://schemas.openxmlformats.org/drawingml/2006/main">
+              <a:graphicData uri="http://schemas.openxmlformats.org/drawingml/2006/picture">
+                <pic:pic xmlns:pic="http://schemas.openxmlformats.org/drawingml/2006/picture">
+                  <pic:nvPicPr>
+                    <pic:cNvPr id="0" name="Picture 3" descr="../../../../Desktop/Screen%20Shot%202017-10-28%20at%2013.23.01.p"/>
+                    <pic:cNvPicPr>
+                      <a:picLocks noChangeAspect="1" noChangeArrowheads="1"/>
+                    </pic:cNvPicPr>
+                  </pic:nvPicPr>
+                  <pic:blipFill>
+                    <a:blip r:embed="rId8">
+                      <a:extLst>
+                        <a:ext uri="{28A0092B-C50C-407E-A947-70E740481C1C}">
+                          <a14:useLocalDpi xmlns:a14="http://schemas.microsoft.com/office/drawing/2010/main" val="0"/>
+                        </a:ext>
+                      </a:extLst>
+                    </a:blip>
+                    <a:srcRect/>
+                    <a:stretch>
+                      <a:fillRect/>
+                    </a:stretch>
+                  </pic:blipFill>
+                  <pic:spPr bwMode="auto">
+                    <a:xfrm>
+                      <a:off x="0" y="0"/>
+                      <a:ext cx="3030544" cy="2272830"/>
+                    </a:xfrm>
+                    <a:prstGeom prst="rect">
+                      <a:avLst/>
+                    </a:prstGeom>
+                    <a:noFill/>
+                    <a:ln>
+                      <a:noFill/>
+                    </a:ln>
+                  </pic:spPr>
+                </pic:pic>
+              </a:graphicData>
+            </a:graphic>
+          </wp:inline>
+        </w:drawing>
+      </w:r>
+      <w:r>
+        <w:rPr>
+          <w:noProof/>
+          <w:lang w:eastAsia="en-GB" w:bidi="ar-SA"/>
+        </w:rPr>
+        <w:drawing>
+          <wp:inline distT="0" distB="0" distL="0" distR="0" wp14:anchorId="7B178B45" wp14:editId="761BC43F">
+            <wp:extent cx="2986467" cy="2240548"/>
+            <wp:effectExtent l="0" t="0" r="0" b="0"/>
+            <wp:docPr id="4" name="Picture 4" descr="../../../../Desktop/Screen%20Shot%202017-10-28%20at%2013.23.19.p"/>
+            <wp:cNvGraphicFramePr>
+              <a:graphicFrameLocks xmlns:a="http://schemas.openxmlformats.org/drawingml/2006/main" noChangeAspect="1"/>
+            </wp:cNvGraphicFramePr>
+            <a:graphic xmlns:a="http://schemas.openxmlformats.org/drawingml/2006/main">
+              <a:graphicData uri="http://schemas.openxmlformats.org/drawingml/2006/picture">
+                <pic:pic xmlns:pic="http://schemas.openxmlformats.org/drawingml/2006/picture">
+                  <pic:nvPicPr>
+                    <pic:cNvPr id="0" name="Picture 4" descr="../../../../Desktop/Screen%20Shot%202017-10-28%20at%2013.23.19.p"/>
+                    <pic:cNvPicPr>
+                      <a:picLocks noChangeAspect="1" noChangeArrowheads="1"/>
+                    </pic:cNvPicPr>
+                  </pic:nvPicPr>
+                  <pic:blipFill>
+                    <a:blip r:embed="rId9">
+                      <a:extLst>
+                        <a:ext uri="{28A0092B-C50C-407E-A947-70E740481C1C}">
+                          <a14:useLocalDpi xmlns:a14="http://schemas.microsoft.com/office/drawing/2010/main" val="0"/>
+                        </a:ext>
+                      </a:extLst>
+                    </a:blip>
+                    <a:srcRect/>
+                    <a:stretch>
+                      <a:fillRect/>
+                    </a:stretch>
+                  </pic:blipFill>
+                  <pic:spPr bwMode="auto">
+                    <a:xfrm>
+                      <a:off x="0" y="0"/>
+                      <a:ext cx="3023232" cy="2268130"/>
+                    </a:xfrm>
+                    <a:prstGeom prst="rect">
+                      <a:avLst/>
+                    </a:prstGeom>
+                    <a:noFill/>
+                    <a:ln>
+                      <a:noFill/>
+                    </a:ln>
+                  </pic:spPr>
+                </pic:pic>
+              </a:graphicData>
+            </a:graphic>
+          </wp:inline>
+        </w:drawing>
+      </w:r>
+    </w:p>
+    <w:p>
+      <w:pPr>
+        <w:pStyle w:val="BodyText"/>
+        <w:spacing w:before="115" w:after="115" w:line="276" w:lineRule="auto"/>
+        <w:jc w:val="both"/>
+        <w:rPr>
+          <w:rFonts w:ascii="Times New Roman" w:hAnsi="Times New Roman" w:cs="Times New Roman"/>
+          <w:sz w:val="20"/>
+          <w:szCs w:val="20"/>
+        </w:rPr>
+      </w:pPr>
+      <w:r>
+        <w:rPr>
+          <w:rFonts w:ascii="Times New Roman" w:hAnsi="Times New Roman" w:cs="Times New Roman"/>
+          <w:sz w:val="20"/>
+          <w:szCs w:val="20"/>
+        </w:rPr>
+        <w:t xml:space="preserve">The average degree of the network if we ignore the weights is </w:t>
+      </w:r>
+      <w:r>
+        <w:rPr>
+          <w:rFonts w:ascii="Times New Roman" w:hAnsi="Times New Roman" w:cs="Times New Roman"/>
+          <w:sz w:val="20"/>
+          <w:szCs w:val="20"/>
+        </w:rPr>
+        <w:t>approximately</w:t>
+      </w:r>
+      <w:r>
+        <w:rPr>
+          <w:rFonts w:ascii="Times New Roman" w:hAnsi="Times New Roman" w:cs="Times New Roman"/>
+          <w:sz w:val="20"/>
+          <w:szCs w:val="20"/>
+        </w:rPr>
+        <w:t xml:space="preserve"> 300 which means that in a normal school day each person has in average 300 contacts. Note that not every contacts have the same duration and in terms of </w:t>
+      </w:r>
+      <w:proofErr w:type="gramStart"/>
+      <w:r>
+        <w:rPr>
+          <w:rFonts w:ascii="Times New Roman" w:hAnsi="Times New Roman" w:cs="Times New Roman"/>
+          <w:sz w:val="20"/>
+          <w:szCs w:val="20"/>
+        </w:rPr>
+        <w:t>a</w:t>
+      </w:r>
+      <w:proofErr w:type="gramEnd"/>
+      <w:r>
+        <w:rPr>
+          <w:rFonts w:ascii="Times New Roman" w:hAnsi="Times New Roman" w:cs="Times New Roman"/>
+          <w:sz w:val="20"/>
+          <w:szCs w:val="20"/>
+        </w:rPr>
+        <w:t xml:space="preserve"> infectious disease spreading if individual A is infected the longer the contact between an</w:t>
+      </w:r>
+      <w:r>
+        <w:rPr>
+          <w:rFonts w:ascii="Times New Roman" w:hAnsi="Times New Roman" w:cs="Times New Roman"/>
+          <w:sz w:val="20"/>
+          <w:szCs w:val="20"/>
+        </w:rPr>
+        <w:t>other</w:t>
+      </w:r>
+      <w:r>
+        <w:rPr>
+          <w:rFonts w:ascii="Times New Roman" w:hAnsi="Times New Roman" w:cs="Times New Roman"/>
+          <w:sz w:val="20"/>
+          <w:szCs w:val="20"/>
+        </w:rPr>
+        <w:t xml:space="preserve"> individual B the higher is the risk of </w:t>
+      </w:r>
+      <w:r>
+        <w:rPr>
+          <w:rFonts w:ascii="Times New Roman" w:hAnsi="Times New Roman" w:cs="Times New Roman"/>
+          <w:sz w:val="20"/>
+          <w:szCs w:val="20"/>
+        </w:rPr>
+        <w:t>B is infected.</w:t>
+      </w:r>
+    </w:p>
+    <w:p>
+      <w:pPr>
+        <w:widowControl/>
+        <w:rPr>
+          <w:rFonts w:ascii="Times New Roman" w:eastAsia="Times New Roman" w:hAnsi="Times New Roman" w:cs="Times New Roman"/>
+          <w:color w:val="222222"/>
+          <w:sz w:val="20"/>
+          <w:szCs w:val="20"/>
+          <w:shd w:val="clear" w:color="auto" w:fill="FFFFFF"/>
+          <w:lang w:eastAsia="en-GB" w:bidi="ar-SA"/>
+        </w:rPr>
+      </w:pPr>
+      <w:r>
+        <w:rPr>
+          <w:rFonts w:ascii="Times New Roman" w:hAnsi="Times New Roman" w:cs="Times New Roman"/>
+          <w:sz w:val="20"/>
+          <w:szCs w:val="20"/>
+        </w:rPr>
+        <w:t>Being that said its important to look for the degree metric considering weights in order to understand the size of the contacts. The weighted degree it’s based not only on the number of edges but pondered by the weights of each node. Figure 1 shows the histogram of the weighted degree and figure 2 shows the cumulative weighted degree distribution. We can see by these figures that the great majority of individuals hav</w:t>
+      </w:r>
+      <w:r>
+        <w:rPr>
+          <w:rFonts w:ascii="Times New Roman" w:hAnsi="Times New Roman" w:cs="Times New Roman"/>
+          <w:sz w:val="20"/>
+          <w:szCs w:val="20"/>
+        </w:rPr>
+        <w:t xml:space="preserve">e between 4000-8000 </w:t>
+      </w:r>
+      <w:r>
+        <w:rPr>
+          <w:rFonts w:ascii="Times New Roman" w:hAnsi="Times New Roman" w:cs="Times New Roman"/>
+          <w:sz w:val="20"/>
+          <w:szCs w:val="20"/>
+        </w:rPr>
+        <w:t>CPRs</w:t>
+      </w:r>
+      <w:r>
+        <w:rPr>
+          <w:rFonts w:ascii="Times New Roman" w:hAnsi="Times New Roman" w:cs="Times New Roman"/>
+          <w:sz w:val="20"/>
+          <w:szCs w:val="20"/>
+        </w:rPr>
+        <w:t xml:space="preserve"> with an average of 5425 </w:t>
+      </w:r>
+      <w:r>
+        <w:rPr>
+          <w:rFonts w:ascii="Times New Roman" w:hAnsi="Times New Roman" w:cs="Times New Roman"/>
+          <w:sz w:val="20"/>
+          <w:szCs w:val="20"/>
+        </w:rPr>
+        <w:t>CPRs</w:t>
+      </w:r>
+      <w:r>
+        <w:rPr>
+          <w:rFonts w:ascii="Times New Roman" w:hAnsi="Times New Roman" w:cs="Times New Roman"/>
+          <w:sz w:val="20"/>
+          <w:szCs w:val="20"/>
+        </w:rPr>
+        <w:t xml:space="preserve"> per day, recall that an </w:t>
+      </w:r>
+      <w:r>
+        <w:rPr>
+          <w:rFonts w:ascii="Times New Roman" w:hAnsi="Times New Roman" w:cs="Times New Roman"/>
+          <w:sz w:val="20"/>
+          <w:szCs w:val="20"/>
+        </w:rPr>
+        <w:t>CPRs</w:t>
+      </w:r>
+      <w:r>
+        <w:rPr>
+          <w:rFonts w:ascii="Times New Roman" w:hAnsi="Times New Roman" w:cs="Times New Roman"/>
+          <w:sz w:val="20"/>
+          <w:szCs w:val="20"/>
+        </w:rPr>
+        <w:t xml:space="preserve"> is approximately 20s which is a lot of time in a 3m range from other i</w:t>
+      </w:r>
+      <w:r>
+        <w:rPr>
+          <w:rFonts w:ascii="Times New Roman" w:hAnsi="Times New Roman" w:cs="Times New Roman"/>
+          <w:sz w:val="20"/>
+          <w:szCs w:val="20"/>
+        </w:rPr>
+        <w:t>ndividuals. N</w:t>
+      </w:r>
+      <w:r>
+        <w:rPr>
+          <w:rFonts w:ascii="Times New Roman" w:hAnsi="Times New Roman" w:cs="Times New Roman"/>
+          <w:sz w:val="20"/>
+          <w:szCs w:val="20"/>
+        </w:rPr>
+        <w:t>ote that this value of</w:t>
+      </w:r>
+      <w:r>
+        <w:rPr>
+          <w:rFonts w:ascii="Times New Roman" w:hAnsi="Times New Roman" w:cs="Times New Roman"/>
+          <w:sz w:val="20"/>
+          <w:szCs w:val="20"/>
+        </w:rPr>
+        <w:t xml:space="preserve"> a</w:t>
+      </w:r>
+      <w:r>
+        <w:rPr>
+          <w:rFonts w:ascii="Times New Roman" w:hAnsi="Times New Roman" w:cs="Times New Roman"/>
+          <w:sz w:val="20"/>
+          <w:szCs w:val="20"/>
+        </w:rPr>
+        <w:t xml:space="preserve"> </w:t>
+      </w:r>
+      <w:r>
+        <w:rPr>
+          <w:rFonts w:ascii="Times New Roman" w:hAnsi="Times New Roman" w:cs="Times New Roman"/>
+          <w:sz w:val="20"/>
+          <w:szCs w:val="20"/>
+        </w:rPr>
+        <w:t>CPR</w:t>
+      </w:r>
+      <w:bookmarkStart w:id="0" w:name="_GoBack"/>
+      <w:bookmarkEnd w:id="0"/>
+      <w:r>
+        <w:rPr>
+          <w:rFonts w:ascii="Times New Roman" w:hAnsi="Times New Roman" w:cs="Times New Roman"/>
+          <w:sz w:val="20"/>
+          <w:szCs w:val="20"/>
+        </w:rPr>
+        <w:t xml:space="preserve"> considers overlapped time steps, e.g. if individual A </w:t>
+      </w:r>
+      <w:r>
+        <w:rPr>
+          <w:rFonts w:ascii="Times New Roman" w:hAnsi="Times New Roman" w:cs="Times New Roman"/>
+          <w:sz w:val="20"/>
+          <w:szCs w:val="20"/>
+        </w:rPr>
+        <w:t xml:space="preserve">stayed for 1 hour with 30 persons the degree of the node representing A will be something like 5425 ( (5425 * 20s)/60s/60m </w:t>
+      </w:r>
+      <w:r>
+        <w:rPr>
+          <w:rFonts w:ascii="Arial" w:eastAsia="Times New Roman" w:hAnsi="Arial" w:cs="Arial"/>
+          <w:color w:val="222222"/>
+          <w:shd w:val="clear" w:color="auto" w:fill="FFFFFF"/>
+          <w:lang w:eastAsia="en-GB" w:bidi="ar-SA"/>
+        </w:rPr>
+        <w:sym w:font="Symbol" w:char="F0BB"/>
+      </w:r>
+      <w:r>
+        <w:rPr>
+          <w:rFonts w:ascii="Arial" w:eastAsia="Times New Roman" w:hAnsi="Arial" w:cs="Arial"/>
+          <w:color w:val="222222"/>
+          <w:shd w:val="clear" w:color="auto" w:fill="FFFFFF"/>
+          <w:lang w:eastAsia="en-GB" w:bidi="ar-SA"/>
+        </w:rPr>
+        <w:t xml:space="preserve"> </w:t>
+      </w:r>
+      <w:r>
+        <w:rPr>
+          <w:rFonts w:ascii="Times New Roman" w:eastAsia="Times New Roman" w:hAnsi="Times New Roman" w:cs="Times New Roman"/>
+          <w:color w:val="222222"/>
+          <w:sz w:val="20"/>
+          <w:szCs w:val="20"/>
+          <w:shd w:val="clear" w:color="auto" w:fill="FFFFFF"/>
+          <w:lang w:eastAsia="en-GB" w:bidi="ar-SA"/>
+        </w:rPr>
+        <w:t>30h )</w:t>
+      </w:r>
+    </w:p>
+    <w:p>
+      <w:pPr>
+        <w:widowControl/>
+        <w:rPr>
+          <w:rFonts w:ascii="Times New Roman" w:eastAsia="Times New Roman" w:hAnsi="Times New Roman" w:cs="Times New Roman"/>
+          <w:color w:val="222222"/>
+          <w:sz w:val="20"/>
+          <w:szCs w:val="20"/>
+          <w:shd w:val="clear" w:color="auto" w:fill="FFFFFF"/>
+          <w:lang w:eastAsia="en-GB" w:bidi="ar-SA"/>
+        </w:rPr>
+      </w:pPr>
+      <w:r>
+        <w:rPr>
+          <w:rFonts w:ascii="Times New Roman" w:eastAsia="Times New Roman" w:hAnsi="Times New Roman" w:cs="Times New Roman"/>
+          <w:color w:val="222222"/>
+          <w:sz w:val="20"/>
+          <w:szCs w:val="20"/>
+          <w:shd w:val="clear" w:color="auto" w:fill="FFFFFF"/>
+          <w:lang w:eastAsia="en-GB" w:bidi="ar-SA"/>
+        </w:rPr>
+        <w:t xml:space="preserve">but in reality person A only stayed 1 hour in contact with other individuals. </w:t>
+      </w:r>
+    </w:p>
+    <w:p>
+      <w:pPr>
+        <w:widowControl/>
+        <w:rPr>
+          <w:rFonts w:ascii="Times New Roman" w:hAnsi="Times New Roman" w:cs="Times New Roman"/>
+          <w:sz w:val="20"/>
+          <w:szCs w:val="20"/>
+        </w:rPr>
+      </w:pPr>
+    </w:p>
+    <w:p>
+      <w:pPr>
+        <w:widowControl/>
+        <w:rPr>
+          <w:rFonts w:ascii="Times New Roman" w:hAnsi="Times New Roman" w:cs="Times New Roman"/>
+          <w:sz w:val="20"/>
+          <w:szCs w:val="20"/>
+        </w:rPr>
+      </w:pPr>
+      <w:r>
+        <w:rPr>
+          <w:rFonts w:ascii="Times New Roman" w:hAnsi="Times New Roman" w:cs="Times New Roman"/>
+          <w:sz w:val="20"/>
+          <w:szCs w:val="20"/>
+        </w:rPr>
+        <w:t xml:space="preserve">Another interesting thing is </w:t>
+      </w:r>
+      <w:r>
+        <w:rPr>
+          <w:rFonts w:ascii="Times New Roman" w:hAnsi="Times New Roman" w:cs="Times New Roman"/>
+          <w:sz w:val="20"/>
+          <w:szCs w:val="20"/>
+        </w:rPr>
+        <w:t>to see the distribution of the contacts size</w:t>
+      </w:r>
+      <w:r>
+        <w:rPr>
+          <w:rFonts w:ascii="Times New Roman" w:hAnsi="Times New Roman" w:cs="Times New Roman"/>
+          <w:sz w:val="20"/>
+          <w:szCs w:val="20"/>
+        </w:rPr>
+        <w:t xml:space="preserve"> or in another words the distributions of the weights in the graph. Figure 3 and 4 shows that the number of small </w:t>
+      </w:r>
+      <w:r>
+        <w:rPr>
+          <w:rFonts w:ascii="Times New Roman" w:hAnsi="Times New Roman" w:cs="Times New Roman"/>
+          <w:sz w:val="20"/>
+          <w:szCs w:val="20"/>
+        </w:rPr>
+        <w:t>contacts</w:t>
+      </w:r>
+      <w:r>
+        <w:rPr>
+          <w:rFonts w:ascii="Times New Roman" w:hAnsi="Times New Roman" w:cs="Times New Roman"/>
+          <w:sz w:val="20"/>
+          <w:szCs w:val="20"/>
+        </w:rPr>
+        <w:t xml:space="preserve"> it’s a lot bigger than the number of longer </w:t>
+      </w:r>
+      <w:r>
+        <w:rPr>
+          <w:rFonts w:ascii="Times New Roman" w:hAnsi="Times New Roman" w:cs="Times New Roman"/>
+          <w:sz w:val="20"/>
+          <w:szCs w:val="20"/>
+        </w:rPr>
+        <w:t xml:space="preserve">contacts </w:t>
+      </w:r>
+      <w:r>
+        <w:rPr>
+          <w:rFonts w:ascii="Times New Roman" w:hAnsi="Times New Roman" w:cs="Times New Roman"/>
+          <w:sz w:val="20"/>
+          <w:szCs w:val="20"/>
+        </w:rPr>
+        <w:t xml:space="preserve">and inclusively the relation between the probability of having an </w:t>
+      </w:r>
+      <w:r>
+        <w:rPr>
+          <w:rFonts w:ascii="Times New Roman" w:hAnsi="Times New Roman" w:cs="Times New Roman"/>
+          <w:sz w:val="20"/>
+          <w:szCs w:val="20"/>
+        </w:rPr>
+        <w:t>contact</w:t>
+      </w:r>
+      <w:r>
+        <w:rPr>
+          <w:rFonts w:ascii="Times New Roman" w:hAnsi="Times New Roman" w:cs="Times New Roman"/>
+          <w:sz w:val="20"/>
+          <w:szCs w:val="20"/>
+        </w:rPr>
+        <w:t xml:space="preserve"> with size k and the size of the </w:t>
+      </w:r>
+      <w:r>
+        <w:rPr>
+          <w:rFonts w:ascii="Times New Roman" w:hAnsi="Times New Roman" w:cs="Times New Roman"/>
+          <w:sz w:val="20"/>
+          <w:szCs w:val="20"/>
+        </w:rPr>
+        <w:t>contact</w:t>
+      </w:r>
+      <w:r>
+        <w:rPr>
+          <w:rFonts w:ascii="Times New Roman" w:hAnsi="Times New Roman" w:cs="Times New Roman"/>
+          <w:sz w:val="20"/>
+          <w:szCs w:val="20"/>
+        </w:rPr>
+        <w:t xml:space="preserve"> itself</w:t>
+      </w:r>
+      <w:r>
+        <w:rPr>
+          <w:rFonts w:ascii="Times New Roman" w:hAnsi="Times New Roman" w:cs="Times New Roman"/>
+          <w:sz w:val="20"/>
+          <w:szCs w:val="20"/>
+        </w:rPr>
+        <w:t xml:space="preserve"> is a power law with </w:t>
+      </w:r>
+      <w:r>
+        <w:rPr>
+          <w:rFonts w:ascii="Times New Roman" w:hAnsi="Times New Roman" w:cs="Times New Roman"/>
+          <w:sz w:val="20"/>
+          <w:szCs w:val="20"/>
+        </w:rPr>
+        <w:sym w:font="Symbol" w:char="F067"/>
+      </w:r>
+      <w:r>
+        <w:rPr>
+          <w:rFonts w:ascii="Times New Roman" w:hAnsi="Times New Roman" w:cs="Times New Roman"/>
+          <w:sz w:val="20"/>
+          <w:szCs w:val="20"/>
+        </w:rPr>
+        <w:t xml:space="preserve"> </w:t>
+      </w:r>
+      <w:r>
+        <w:rPr>
+          <w:rFonts w:ascii="Arial" w:eastAsia="Times New Roman" w:hAnsi="Arial" w:cs="Arial"/>
+          <w:color w:val="222222"/>
+          <w:shd w:val="clear" w:color="auto" w:fill="FFFFFF"/>
+          <w:lang w:eastAsia="en-GB" w:bidi="ar-SA"/>
+        </w:rPr>
+        <w:sym w:font="Symbol" w:char="F0BB"/>
+      </w:r>
+      <w:r>
+        <w:rPr>
+          <w:rFonts w:ascii="Arial" w:eastAsia="Times New Roman" w:hAnsi="Arial" w:cs="Arial"/>
+          <w:color w:val="222222"/>
+          <w:shd w:val="clear" w:color="auto" w:fill="FFFFFF"/>
+          <w:lang w:eastAsia="en-GB" w:bidi="ar-SA"/>
+        </w:rPr>
+        <w:t xml:space="preserve"> </w:t>
+      </w:r>
+      <w:r>
+        <w:rPr>
+          <w:rFonts w:ascii="Times New Roman" w:eastAsia="Times New Roman" w:hAnsi="Times New Roman" w:cs="Times New Roman"/>
+          <w:color w:val="222222"/>
+          <w:sz w:val="20"/>
+          <w:szCs w:val="20"/>
+          <w:shd w:val="clear" w:color="auto" w:fill="FFFFFF"/>
+          <w:lang w:eastAsia="en-GB" w:bidi="ar-SA"/>
+        </w:rPr>
+        <w:t>0.667.</w:t>
+      </w:r>
+    </w:p>
+    <w:p>
+      <w:pPr>
+        <w:widowControl/>
+        <w:rPr>
+          <w:rFonts w:ascii="Times New Roman" w:eastAsia="Times New Roman" w:hAnsi="Times New Roman" w:cs="Times New Roman"/>
+          <w:color w:val="auto"/>
+          <w:lang w:eastAsia="en-GB" w:bidi="ar-SA"/>
+        </w:rPr>
+      </w:pPr>
     </w:p>
     <w:p>
       <w:pPr>
@@ -969,22 +1788,16 @@
           <w:sz w:val="28"/>
           <w:szCs w:val="28"/>
         </w:rPr>
-        <w:t xml:space="preserve"> </w:t>
-      </w:r>
-      <w:r>
-        <w:rPr>
-          <w:sz w:val="28"/>
-          <w:szCs w:val="28"/>
-        </w:rPr>
-        <w:t>Average Path Length</w:t>
-      </w:r>
-    </w:p>
-    <w:p>
-      <w:pPr>
-        <w:pStyle w:val="BodyText"/>
-        <w:spacing w:before="115" w:after="115" w:line="276" w:lineRule="auto"/>
-        <w:jc w:val="both"/>
-      </w:pPr>
+        <w:t xml:space="preserve"> Average Path Length</w:t>
+      </w:r>
+    </w:p>
+    <w:p>
+      <w:pPr>
+        <w:pStyle w:val="BodyText"/>
+        <w:spacing w:before="115" w:after="115" w:line="276" w:lineRule="auto"/>
+        <w:jc w:val="both"/>
+      </w:pPr>
+      <w:proofErr w:type="spellStart"/>
       <w:r>
         <w:rPr>
           <w:rFonts w:ascii="Times New Roman" w:hAnsi="Times New Roman"/>
@@ -993,6 +1806,7 @@
         </w:rPr>
         <w:t>ToDo</w:t>
       </w:r>
+      <w:proofErr w:type="spellEnd"/>
     </w:p>
     <w:p>
       <w:pPr>
@@ -1005,6 +1819,7 @@
           <w:szCs w:val="28"/>
           <w:highlight w:val="yellow"/>
         </w:rPr>
+        <w:lastRenderedPageBreak/>
         <w:t>[JR]</w:t>
       </w:r>
       <w:r>
@@ -1040,28 +1855,53 @@
           <w:rFonts w:ascii="Times New Roman" w:hAnsi="Times New Roman"/>
           <w:sz w:val="24"/>
         </w:rPr>
-        <w:t>Node with lowest Clustering Coefficient 374(Role Here) -&gt; ( 0.0013795108060206942 )</w:t>
-      </w:r>
-    </w:p>
-    <w:p>
-      <w:pPr>
-        <w:pStyle w:val="BodyText"/>
-        <w:spacing w:before="115" w:after="115" w:line="276" w:lineRule="auto"/>
-        <w:jc w:val="both"/>
-      </w:pPr>
+        <w:t xml:space="preserve">Node with lowest Clustering Coefficient 374(Role Here) -&gt; </w:t>
+      </w:r>
+      <w:proofErr w:type="gramStart"/>
       <w:r>
         <w:rPr>
           <w:rFonts w:ascii="Times New Roman" w:hAnsi="Times New Roman"/>
           <w:sz w:val="24"/>
         </w:rPr>
-        <w:t xml:space="preserve">Node with highest Clustering Coefficient 25(Role Here) -&gt; ( </w:t>
-      </w:r>
+        <w:t>( 0.0013795108060206942</w:t>
+      </w:r>
+      <w:proofErr w:type="gramEnd"/>
       <w:r>
         <w:rPr>
           <w:rFonts w:ascii="Times New Roman" w:hAnsi="Times New Roman"/>
           <w:sz w:val="24"/>
         </w:rPr>
-        <w:t>0.04722572403965249 )</w:t>
+        <w:t xml:space="preserve"> )</w:t>
+      </w:r>
+    </w:p>
+    <w:p>
+      <w:pPr>
+        <w:pStyle w:val="BodyText"/>
+        <w:spacing w:before="115" w:after="115" w:line="276" w:lineRule="auto"/>
+        <w:jc w:val="both"/>
+      </w:pPr>
+      <w:r>
+        <w:rPr>
+          <w:rFonts w:ascii="Times New Roman" w:hAnsi="Times New Roman"/>
+          <w:sz w:val="24"/>
+        </w:rPr>
+        <w:t xml:space="preserve">Node with highest Clustering Coefficient 25(Role Here) -&gt; </w:t>
+      </w:r>
+      <w:proofErr w:type="gramStart"/>
+      <w:r>
+        <w:rPr>
+          <w:rFonts w:ascii="Times New Roman" w:hAnsi="Times New Roman"/>
+          <w:sz w:val="24"/>
+        </w:rPr>
+        <w:t>( 0.04722572403965249</w:t>
+      </w:r>
+      <w:proofErr w:type="gramEnd"/>
+      <w:r>
+        <w:rPr>
+          <w:rFonts w:ascii="Times New Roman" w:hAnsi="Times New Roman"/>
+          <w:sz w:val="24"/>
+        </w:rPr>
+        <w:t xml:space="preserve"> )</w:t>
       </w:r>
     </w:p>
     <w:p>
@@ -1091,6 +1931,7 @@
         <w:spacing w:before="115" w:after="115" w:line="276" w:lineRule="auto"/>
         <w:jc w:val="both"/>
       </w:pPr>
+      <w:proofErr w:type="spellStart"/>
       <w:r>
         <w:rPr>
           <w:rFonts w:ascii="Times New Roman" w:hAnsi="Times New Roman"/>
@@ -1099,6 +1940,7 @@
         </w:rPr>
         <w:t>ToDo</w:t>
       </w:r>
+      <w:proofErr w:type="spellEnd"/>
     </w:p>
     <w:p>
       <w:pPr>
@@ -1155,6 +1997,7 @@
         <w:spacing w:before="115" w:after="115" w:line="276" w:lineRule="auto"/>
         <w:jc w:val="both"/>
       </w:pPr>
+      <w:proofErr w:type="spellStart"/>
       <w:r>
         <w:rPr>
           <w:rFonts w:ascii="Times New Roman" w:hAnsi="Times New Roman"/>
@@ -1163,6 +2006,7 @@
         </w:rPr>
         <w:t>ToDo</w:t>
       </w:r>
+      <w:proofErr w:type="spellEnd"/>
     </w:p>
     <w:p>
       <w:pPr>
@@ -1191,6 +2035,7 @@
         <w:spacing w:before="115" w:after="115" w:line="276" w:lineRule="auto"/>
         <w:jc w:val="both"/>
       </w:pPr>
+      <w:proofErr w:type="spellStart"/>
       <w:r>
         <w:rPr>
           <w:rFonts w:ascii="Times New Roman" w:hAnsi="Times New Roman"/>
@@ -1199,6 +2044,7 @@
         </w:rPr>
         <w:t>ToDo</w:t>
       </w:r>
+      <w:proofErr w:type="spellEnd"/>
     </w:p>
     <w:p>
       <w:pPr>
@@ -1246,28 +2092,53 @@
           <w:rFonts w:ascii="Times New Roman" w:hAnsi="Times New Roman"/>
           <w:sz w:val="24"/>
         </w:rPr>
-        <w:t xml:space="preserve">Node with lowest Closeness Centrality 375(Role Here) -&gt; ( </w:t>
-      </w:r>
+        <w:t xml:space="preserve">Node with lowest Closeness Centrality 375(Role Here) -&gt; </w:t>
+      </w:r>
+      <w:proofErr w:type="gramStart"/>
       <w:r>
         <w:rPr>
           <w:rFonts w:ascii="Times New Roman" w:hAnsi="Times New Roman"/>
           <w:sz w:val="24"/>
         </w:rPr>
-        <w:t>0.3705273069679849 )</w:t>
-      </w:r>
-    </w:p>
-    <w:p>
-      <w:pPr>
-        <w:pStyle w:val="BodyText"/>
-        <w:spacing w:before="115" w:after="115" w:line="276" w:lineRule="auto"/>
-        <w:jc w:val="both"/>
-      </w:pPr>
+        <w:t>( 0.3705273069679849</w:t>
+      </w:r>
+      <w:proofErr w:type="gramEnd"/>
       <w:r>
         <w:rPr>
           <w:rFonts w:ascii="Times New Roman" w:hAnsi="Times New Roman"/>
           <w:sz w:val="24"/>
         </w:rPr>
-        <w:t>Node with highest Closeness Centrality 170(Role Here) -&gt; ( 0.7509541984732825 )</w:t>
+        <w:t xml:space="preserve"> )</w:t>
+      </w:r>
+    </w:p>
+    <w:p>
+      <w:pPr>
+        <w:pStyle w:val="BodyText"/>
+        <w:spacing w:before="115" w:after="115" w:line="276" w:lineRule="auto"/>
+        <w:jc w:val="both"/>
+      </w:pPr>
+      <w:r>
+        <w:rPr>
+          <w:rFonts w:ascii="Times New Roman" w:hAnsi="Times New Roman"/>
+          <w:sz w:val="24"/>
+        </w:rPr>
+        <w:t xml:space="preserve">Node with highest Closeness Centrality 170(Role Here) -&gt; </w:t>
+      </w:r>
+      <w:proofErr w:type="gramStart"/>
+      <w:r>
+        <w:rPr>
+          <w:rFonts w:ascii="Times New Roman" w:hAnsi="Times New Roman"/>
+          <w:sz w:val="24"/>
+        </w:rPr>
+        <w:t>( 0.7509541984732825</w:t>
+      </w:r>
+      <w:proofErr w:type="gramEnd"/>
+      <w:r>
+        <w:rPr>
+          <w:rFonts w:ascii="Times New Roman" w:hAnsi="Times New Roman"/>
+          <w:sz w:val="24"/>
+        </w:rPr>
+        <w:t xml:space="preserve"> )</w:t>
       </w:r>
     </w:p>
     <w:p>
@@ -1302,42 +2173,115 @@
           <w:rFonts w:ascii="Times New Roman" w:hAnsi="Times New Roman"/>
           <w:sz w:val="24"/>
         </w:rPr>
-        <w:t>Average Betweeness Centrality: 0.0011027788727294</w:t>
-      </w:r>
-    </w:p>
-    <w:p>
-      <w:pPr>
-        <w:pStyle w:val="BodyText"/>
-        <w:spacing w:before="115" w:after="115" w:line="276" w:lineRule="auto"/>
-        <w:jc w:val="both"/>
-      </w:pPr>
+        <w:t xml:space="preserve">Average </w:t>
+      </w:r>
+      <w:proofErr w:type="spellStart"/>
       <w:r>
         <w:rPr>
           <w:rFonts w:ascii="Times New Roman" w:hAnsi="Times New Roman"/>
           <w:sz w:val="24"/>
         </w:rPr>
-        <w:t>Node with lowest Betweeness Centrality 266(Role Here) -&gt; ( 0.0 )</w:t>
-      </w:r>
-    </w:p>
-    <w:p>
-      <w:pPr>
-        <w:pStyle w:val="BodyText"/>
-        <w:spacing w:before="115" w:after="115" w:line="276" w:lineRule="auto"/>
-        <w:jc w:val="both"/>
-      </w:pPr>
+        <w:t>Betweeness</w:t>
+      </w:r>
+      <w:proofErr w:type="spellEnd"/>
       <w:r>
         <w:rPr>
           <w:rFonts w:ascii="Times New Roman" w:hAnsi="Times New Roman"/>
           <w:sz w:val="24"/>
         </w:rPr>
-        <w:t>Node with hig</w:t>
-      </w:r>
+        <w:t xml:space="preserve"> Centrality: 0.0011027788727294</w:t>
+      </w:r>
+    </w:p>
+    <w:p>
+      <w:pPr>
+        <w:pStyle w:val="BodyText"/>
+        <w:spacing w:before="115" w:after="115" w:line="276" w:lineRule="auto"/>
+        <w:jc w:val="both"/>
+      </w:pPr>
       <w:r>
         <w:rPr>
           <w:rFonts w:ascii="Times New Roman" w:hAnsi="Times New Roman"/>
           <w:sz w:val="24"/>
         </w:rPr>
-        <w:t>hest Betweeness Centrality 15(Role Here) -&gt; ( 0.006957799391153176 )</w:t>
+        <w:t xml:space="preserve">Node with lowest </w:t>
+      </w:r>
+      <w:proofErr w:type="spellStart"/>
+      <w:r>
+        <w:rPr>
+          <w:rFonts w:ascii="Times New Roman" w:hAnsi="Times New Roman"/>
+          <w:sz w:val="24"/>
+        </w:rPr>
+        <w:t>Betweeness</w:t>
+      </w:r>
+      <w:proofErr w:type="spellEnd"/>
+      <w:r>
+        <w:rPr>
+          <w:rFonts w:ascii="Times New Roman" w:hAnsi="Times New Roman"/>
+          <w:sz w:val="24"/>
+        </w:rPr>
+        <w:t xml:space="preserve"> Centrality 266(Role Here) -&gt; </w:t>
+      </w:r>
+      <w:proofErr w:type="gramStart"/>
+      <w:r>
+        <w:rPr>
+          <w:rFonts w:ascii="Times New Roman" w:hAnsi="Times New Roman"/>
+          <w:sz w:val="24"/>
+        </w:rPr>
+        <w:t>( 0.0</w:t>
+      </w:r>
+      <w:proofErr w:type="gramEnd"/>
+      <w:r>
+        <w:rPr>
+          <w:rFonts w:ascii="Times New Roman" w:hAnsi="Times New Roman"/>
+          <w:sz w:val="24"/>
+        </w:rPr>
+        <w:t xml:space="preserve"> )</w:t>
+      </w:r>
+    </w:p>
+    <w:p>
+      <w:pPr>
+        <w:pStyle w:val="BodyText"/>
+        <w:spacing w:before="115" w:after="115" w:line="276" w:lineRule="auto"/>
+        <w:jc w:val="both"/>
+      </w:pPr>
+      <w:r>
+        <w:rPr>
+          <w:rFonts w:ascii="Times New Roman" w:hAnsi="Times New Roman"/>
+          <w:sz w:val="24"/>
+        </w:rPr>
+        <w:t xml:space="preserve">Node with highest </w:t>
+      </w:r>
+      <w:proofErr w:type="spellStart"/>
+      <w:r>
+        <w:rPr>
+          <w:rFonts w:ascii="Times New Roman" w:hAnsi="Times New Roman"/>
+          <w:sz w:val="24"/>
+        </w:rPr>
+        <w:t>Betweeness</w:t>
+      </w:r>
+      <w:proofErr w:type="spellEnd"/>
+      <w:r>
+        <w:rPr>
+          <w:rFonts w:ascii="Times New Roman" w:hAnsi="Times New Roman"/>
+          <w:sz w:val="24"/>
+        </w:rPr>
+        <w:t xml:space="preserve"> Centrality 15(Role Here) -&gt; </w:t>
+      </w:r>
+      <w:proofErr w:type="gramStart"/>
+      <w:r>
+        <w:rPr>
+          <w:rFonts w:ascii="Times New Roman" w:hAnsi="Times New Roman"/>
+          <w:sz w:val="24"/>
+        </w:rPr>
+        <w:t>( 0.006957799391153176</w:t>
+      </w:r>
+      <w:proofErr w:type="gramEnd"/>
+      <w:r>
+        <w:rPr>
+          <w:rFonts w:ascii="Times New Roman" w:hAnsi="Times New Roman"/>
+          <w:sz w:val="24"/>
+        </w:rPr>
+        <w:t xml:space="preserve"> )</w:t>
       </w:r>
     </w:p>
     <w:p>
@@ -1373,6 +2317,7 @@
         <w:spacing w:before="115" w:after="115" w:line="276" w:lineRule="auto"/>
         <w:jc w:val="both"/>
       </w:pPr>
+      <w:proofErr w:type="spellStart"/>
       <w:r>
         <w:rPr>
           <w:rFonts w:ascii="Times New Roman" w:hAnsi="Times New Roman"/>
@@ -1381,6 +2326,7 @@
         </w:rPr>
         <w:t>ToDo</w:t>
       </w:r>
+      <w:proofErr w:type="spellEnd"/>
     </w:p>
     <w:p>
       <w:pPr>
@@ -1428,7 +2374,7 @@
         </w:rPr>
         <w:t xml:space="preserve">[1] </w:t>
       </w:r>
-      <w:hyperlink r:id="rId6">
+      <w:hyperlink r:id="rId10">
         <w:r>
           <w:rPr>
             <w:rStyle w:val="VisitedInternetLink"/>
@@ -1455,7 +2401,7 @@
         </w:rPr>
         <w:t xml:space="preserve">[2] </w:t>
       </w:r>
-      <w:hyperlink r:id="rId7">
+      <w:hyperlink r:id="rId11">
         <w:r>
           <w:rPr>
             <w:rStyle w:val="InternetLink"/>
@@ -2847,7 +3793,7 @@
 </file>
 
 <file path=customXml/itemProps1.xml><?xml version="1.0" encoding="utf-8"?>
-<ds:datastoreItem xmlns:ds="http://schemas.openxmlformats.org/officeDocument/2006/customXml" ds:itemID="{44D951BB-B5E5-D546-A233-A6D1632E6877}">
+<ds:datastoreItem xmlns:ds="http://schemas.openxmlformats.org/officeDocument/2006/customXml" ds:itemID="{AED2A359-C20F-AE41-A9C0-905EC7A1304C}">
   <ds:schemaRefs>
     <ds:schemaRef ds:uri="http://schemas.openxmlformats.org/officeDocument/2006/bibliography"/>
   </ds:schemaRefs>

</xml_diff>

<commit_message>
average path lenght not reviewed
</commit_message>
<xml_diff>
--- a/InfectiousDiseaseSpread.docx
+++ b/InfectiousDiseaseSpread.docx
@@ -908,7 +908,7 @@
           <w:sz w:val="20"/>
           <w:szCs w:val="20"/>
         </w:rPr>
-        <w:t xml:space="preserve"> only one CPRs in time step 5 the gap between these 2 interactions will be </w:t>
+        <w:t xml:space="preserve"> only one CPRs in time step 5 the gap between these 2 interactions will be filled in order </w:t>
       </w:r>
       <w:r>
         <w:rPr>
@@ -918,7 +918,7 @@
           <w:szCs w:val="20"/>
         </w:rPr>
         <w:lastRenderedPageBreak/>
-        <w:t>filled in order to create a bigger interaction with 5 CPRs in time steps 1, 2, 3, 4 and 5.</w:t>
+        <w:t>to create a bigger interaction with 5 CPRs in time steps 1, 2, 3, 4 and 5.</w:t>
       </w:r>
     </w:p>
     <w:p>
@@ -1527,8 +1527,6 @@
         </w:rPr>
         <w:t>CPR</w:t>
       </w:r>
-      <w:bookmarkStart w:id="0" w:name="_GoBack"/>
-      <w:bookmarkEnd w:id="0"/>
       <w:r>
         <w:rPr>
           <w:rFonts w:ascii="Times New Roman" w:hAnsi="Times New Roman" w:cs="Times New Roman"/>
@@ -1796,17 +1794,144 @@
         <w:pStyle w:val="BodyText"/>
         <w:spacing w:before="115" w:after="115" w:line="276" w:lineRule="auto"/>
         <w:jc w:val="both"/>
-      </w:pPr>
-      <w:proofErr w:type="spellStart"/>
-      <w:r>
-        <w:rPr>
-          <w:rFonts w:ascii="Times New Roman" w:hAnsi="Times New Roman"/>
-          <w:sz w:val="24"/>
-          <w:highlight w:val="yellow"/>
-        </w:rPr>
-        <w:t>ToDo</w:t>
-      </w:r>
-      <w:proofErr w:type="spellEnd"/>
+        <w:rPr>
+          <w:rFonts w:ascii="Times New Roman" w:hAnsi="Times New Roman" w:cs="Times New Roman"/>
+          <w:sz w:val="20"/>
+          <w:szCs w:val="20"/>
+        </w:rPr>
+      </w:pPr>
+      <w:r>
+        <w:rPr>
+          <w:rFonts w:ascii="Times New Roman" w:hAnsi="Times New Roman" w:cs="Times New Roman"/>
+          <w:sz w:val="20"/>
+          <w:szCs w:val="20"/>
+        </w:rPr>
+        <w:t xml:space="preserve">The average path length is </w:t>
+      </w:r>
+      <w:r>
+        <w:rPr>
+          <w:rFonts w:ascii="Times New Roman" w:hAnsi="Times New Roman" w:cs="Times New Roman"/>
+          <w:sz w:val="20"/>
+          <w:szCs w:val="20"/>
+        </w:rPr>
+        <w:t xml:space="preserve">1.6219 considering no weights. </w:t>
+      </w:r>
+      <w:r>
+        <w:rPr>
+          <w:rFonts w:ascii="Times New Roman" w:hAnsi="Times New Roman" w:cs="Times New Roman"/>
+          <w:sz w:val="20"/>
+          <w:szCs w:val="20"/>
+        </w:rPr>
+        <w:t>This means that in average the distance between 2 pairs of individuals is another person and “half”. Since there is no “half” p</w:t>
+      </w:r>
+      <w:r>
+        <w:rPr>
+          <w:rFonts w:ascii="Times New Roman" w:hAnsi="Times New Roman" w:cs="Times New Roman"/>
+          <w:sz w:val="20"/>
+          <w:szCs w:val="20"/>
+        </w:rPr>
+        <w:t xml:space="preserve">ersons the intuition is that person A had contact with </w:t>
+      </w:r>
+      <w:r>
+        <w:rPr>
+          <w:rFonts w:ascii="Times New Roman" w:hAnsi="Times New Roman" w:cs="Times New Roman"/>
+          <w:sz w:val="20"/>
+          <w:szCs w:val="20"/>
+        </w:rPr>
+        <w:lastRenderedPageBreak/>
+        <w:t xml:space="preserve">half of the school directly (path length = 1), and to the other half, A had contact with someone that had contact (path length = 2) so in average we get </w:t>
+      </w:r>
+      <w:r>
+        <w:rPr>
+          <w:rFonts w:ascii="Arial" w:eastAsia="Times New Roman" w:hAnsi="Arial" w:cs="Arial"/>
+          <w:color w:val="222222"/>
+          <w:shd w:val="clear" w:color="auto" w:fill="FFFFFF"/>
+          <w:lang w:eastAsia="en-GB" w:bidi="ar-SA"/>
+        </w:rPr>
+        <w:sym w:font="Symbol" w:char="F0BB"/>
+      </w:r>
+      <w:r>
+        <w:rPr>
+          <w:rFonts w:ascii="Arial" w:eastAsia="Times New Roman" w:hAnsi="Arial" w:cs="Arial"/>
+          <w:color w:val="222222"/>
+          <w:shd w:val="clear" w:color="auto" w:fill="FFFFFF"/>
+          <w:lang w:eastAsia="en-GB" w:bidi="ar-SA"/>
+        </w:rPr>
+        <w:t xml:space="preserve"> </w:t>
+      </w:r>
+      <w:r>
+        <w:rPr>
+          <w:rFonts w:ascii="Times New Roman" w:eastAsia="Times New Roman" w:hAnsi="Times New Roman" w:cs="Times New Roman"/>
+          <w:color w:val="222222"/>
+          <w:sz w:val="20"/>
+          <w:szCs w:val="20"/>
+          <w:shd w:val="clear" w:color="auto" w:fill="FFFFFF"/>
+          <w:lang w:eastAsia="en-GB" w:bidi="ar-SA"/>
+        </w:rPr>
+        <w:t>1.5 (0.5 * 1 + 0.5*2)</w:t>
+      </w:r>
+      <w:r>
+        <w:rPr>
+          <w:rFonts w:ascii="Times New Roman" w:hAnsi="Times New Roman" w:cs="Times New Roman"/>
+          <w:sz w:val="20"/>
+          <w:szCs w:val="20"/>
+        </w:rPr>
+        <w:t>.</w:t>
+      </w:r>
+    </w:p>
+    <w:p>
+      <w:pPr>
+        <w:pStyle w:val="BodyText"/>
+        <w:spacing w:before="115" w:after="115" w:line="276" w:lineRule="auto"/>
+        <w:jc w:val="both"/>
+        <w:rPr>
+          <w:rFonts w:ascii="Times New Roman" w:hAnsi="Times New Roman" w:cs="Times New Roman"/>
+          <w:sz w:val="20"/>
+          <w:szCs w:val="20"/>
+        </w:rPr>
+      </w:pPr>
+      <w:r>
+        <w:rPr>
+          <w:rFonts w:ascii="Times New Roman" w:hAnsi="Times New Roman" w:cs="Times New Roman"/>
+          <w:sz w:val="20"/>
+          <w:szCs w:val="20"/>
+        </w:rPr>
+        <w:t xml:space="preserve">Considering </w:t>
+      </w:r>
+      <w:bookmarkStart w:id="0" w:name="_GoBack"/>
+      <w:bookmarkEnd w:id="0"/>
+      <w:r>
+        <w:rPr>
+          <w:rFonts w:ascii="Times New Roman" w:hAnsi="Times New Roman" w:cs="Times New Roman"/>
+          <w:sz w:val="20"/>
+          <w:szCs w:val="20"/>
+        </w:rPr>
+        <w:t>weights,</w:t>
+      </w:r>
+      <w:r>
+        <w:rPr>
+          <w:rFonts w:ascii="Times New Roman" w:hAnsi="Times New Roman" w:cs="Times New Roman"/>
+          <w:sz w:val="20"/>
+          <w:szCs w:val="20"/>
+        </w:rPr>
+        <w:t xml:space="preserve"> the average path length is </w:t>
+      </w:r>
+      <w:r>
+        <w:rPr>
+          <w:rFonts w:ascii="Times New Roman" w:hAnsi="Times New Roman" w:cs="Times New Roman"/>
+          <w:sz w:val="20"/>
+          <w:szCs w:val="20"/>
+        </w:rPr>
+        <w:t>1.87</w:t>
+      </w:r>
+      <w:r>
+        <w:rPr>
+          <w:rFonts w:ascii="Times New Roman" w:hAnsi="Times New Roman" w:cs="Times New Roman"/>
+          <w:sz w:val="20"/>
+          <w:szCs w:val="20"/>
+        </w:rPr>
+        <w:t xml:space="preserve"> which is not much different from the average path length without weights because the great majority of contacts only have size 1 (as showed in figure 3).</w:t>
+      </w:r>
     </w:p>
     <w:p>
       <w:pPr>
@@ -1819,7 +1944,6 @@
           <w:szCs w:val="28"/>
           <w:highlight w:val="yellow"/>
         </w:rPr>
-        <w:lastRenderedPageBreak/>
         <w:t>[JR]</w:t>
       </w:r>
       <w:r>
@@ -3793,7 +3917,7 @@
 </file>
 
 <file path=customXml/itemProps1.xml><?xml version="1.0" encoding="utf-8"?>
-<ds:datastoreItem xmlns:ds="http://schemas.openxmlformats.org/officeDocument/2006/customXml" ds:itemID="{AED2A359-C20F-AE41-A9C0-905EC7A1304C}">
+<ds:datastoreItem xmlns:ds="http://schemas.openxmlformats.org/officeDocument/2006/customXml" ds:itemID="{C83A9CC6-A525-BB47-A64D-E7BA3C18E5A5}">
   <ds:schemaRefs>
     <ds:schemaRef ds:uri="http://schemas.openxmlformats.org/officeDocument/2006/bibliography"/>
   </ds:schemaRefs>

</xml_diff>

<commit_message>
units on images corrected
</commit_message>
<xml_diff>
--- a/InfectiousDiseaseSpread.docx
+++ b/InfectiousDiseaseSpread.docx
@@ -27,41 +27,13 @@
           <w:szCs w:val="20"/>
         </w:rPr>
       </w:pPr>
-      <w:proofErr w:type="spellStart"/>
-      <w:r>
-        <w:rPr>
-          <w:rFonts w:ascii="Times New Roman" w:eastAsia="Times New Roman" w:hAnsi="Times New Roman" w:cs="Times New Roman"/>
-          <w:sz w:val="20"/>
-          <w:szCs w:val="20"/>
-        </w:rPr>
-        <w:t>João</w:t>
-      </w:r>
-      <w:proofErr w:type="spellEnd"/>
-      <w:r>
-        <w:rPr>
-          <w:rFonts w:ascii="Times New Roman" w:eastAsia="Times New Roman" w:hAnsi="Times New Roman" w:cs="Times New Roman"/>
-          <w:sz w:val="20"/>
-          <w:szCs w:val="20"/>
-        </w:rPr>
-        <w:t xml:space="preserve"> Ribeiro (77209) | Ricardo Rei (78047) | Raquel </w:t>
-      </w:r>
-      <w:proofErr w:type="spellStart"/>
-      <w:r>
-        <w:rPr>
-          <w:rFonts w:ascii="Times New Roman" w:eastAsia="Times New Roman" w:hAnsi="Times New Roman" w:cs="Times New Roman"/>
-          <w:sz w:val="20"/>
-          <w:szCs w:val="20"/>
-        </w:rPr>
-        <w:t>Casteleiro</w:t>
-      </w:r>
-      <w:proofErr w:type="spellEnd"/>
-      <w:r>
-        <w:rPr>
-          <w:rFonts w:ascii="Times New Roman" w:eastAsia="Times New Roman" w:hAnsi="Times New Roman" w:cs="Times New Roman"/>
-          <w:sz w:val="20"/>
-          <w:szCs w:val="20"/>
-        </w:rPr>
-        <w:t xml:space="preserve"> (82027)</w:t>
+      <w:r>
+        <w:rPr>
+          <w:rFonts w:ascii="Times New Roman" w:eastAsia="Times New Roman" w:hAnsi="Times New Roman" w:cs="Times New Roman"/>
+          <w:sz w:val="20"/>
+          <w:szCs w:val="20"/>
+        </w:rPr>
+        <w:t>João Ribeiro (77209) | Ricardo Rei (78047) | Raquel Casteleiro (82027)</w:t>
       </w:r>
     </w:p>
     <w:p>
@@ -438,15 +410,47 @@
           <w:szCs w:val="20"/>
         </w:rPr>
         <w:tab/>
-        <w:t>Each edge represents a close proximity interactions between two individuals. An interaction between two individuals is defined by a continuous sequ</w:t>
-      </w:r>
-      <w:r>
-        <w:rPr>
-          <w:rFonts w:ascii="Times New Roman" w:eastAsia="Times New Roman" w:hAnsi="Times New Roman" w:cs="Times New Roman"/>
-          <w:sz w:val="20"/>
-          <w:szCs w:val="20"/>
-        </w:rPr>
-        <w:t>ence of close proximity records, stored on the individual’s device. Therefore, there is a subtle issue of how to represent relevant details such as the duration and number of the interactions between two individuals.</w:t>
+        <w:t xml:space="preserve">Each edge represents </w:t>
+      </w:r>
+      <w:r>
+        <w:rPr>
+          <w:rFonts w:ascii="Times New Roman" w:eastAsia="Times New Roman" w:hAnsi="Times New Roman" w:cs="Times New Roman"/>
+          <w:sz w:val="20"/>
+          <w:szCs w:val="20"/>
+        </w:rPr>
+        <w:t>close proximity interactions</w:t>
+      </w:r>
+      <w:r>
+        <w:rPr>
+          <w:rFonts w:ascii="Times New Roman" w:eastAsia="Times New Roman" w:hAnsi="Times New Roman" w:cs="Times New Roman"/>
+          <w:sz w:val="20"/>
+          <w:szCs w:val="20"/>
+        </w:rPr>
+        <w:t xml:space="preserve"> between two individuals. An interaction between two individuals is defined by a continuous sequ</w:t>
+      </w:r>
+      <w:r>
+        <w:rPr>
+          <w:rFonts w:ascii="Times New Roman" w:eastAsia="Times New Roman" w:hAnsi="Times New Roman" w:cs="Times New Roman"/>
+          <w:sz w:val="20"/>
+          <w:szCs w:val="20"/>
+        </w:rPr>
+        <w:t>ence of close proximity records</w:t>
+      </w:r>
+      <w:r>
+        <w:rPr>
+          <w:rFonts w:ascii="Times New Roman" w:eastAsia="Times New Roman" w:hAnsi="Times New Roman" w:cs="Times New Roman"/>
+          <w:sz w:val="20"/>
+          <w:szCs w:val="20"/>
+        </w:rPr>
+        <w:t xml:space="preserve"> (CPRs)</w:t>
+      </w:r>
+      <w:r>
+        <w:rPr>
+          <w:rFonts w:ascii="Times New Roman" w:eastAsia="Times New Roman" w:hAnsi="Times New Roman" w:cs="Times New Roman"/>
+          <w:sz w:val="20"/>
+          <w:szCs w:val="20"/>
+        </w:rPr>
+        <w:t>, stored on the individual’s device. Therefore, there is a subtle issue of how to represent relevant details such as the duration and number of the interactions between two individuals.</w:t>
       </w:r>
     </w:p>
     <w:p>
@@ -695,7 +699,6 @@
           <w:szCs w:val="20"/>
         </w:rPr>
       </w:pPr>
-      <w:proofErr w:type="spellStart"/>
       <w:r>
         <w:rPr>
           <w:rFonts w:ascii="Times New Roman" w:eastAsia="Times New Roman" w:hAnsi="Times New Roman" w:cs="Times New Roman"/>
@@ -703,57 +706,7 @@
           <w:sz w:val="20"/>
           <w:szCs w:val="20"/>
         </w:rPr>
-        <w:t>Colocamos</w:t>
-      </w:r>
-      <w:proofErr w:type="spellEnd"/>
-      <w:r>
-        <w:rPr>
-          <w:rFonts w:ascii="Times New Roman" w:eastAsia="Times New Roman" w:hAnsi="Times New Roman" w:cs="Times New Roman"/>
-          <w:color w:val="FF0000"/>
-          <w:sz w:val="20"/>
-          <w:szCs w:val="20"/>
-        </w:rPr>
-        <w:t xml:space="preserve"> </w:t>
-      </w:r>
-      <w:proofErr w:type="spellStart"/>
-      <w:r>
-        <w:rPr>
-          <w:rFonts w:ascii="Times New Roman" w:eastAsia="Times New Roman" w:hAnsi="Times New Roman" w:cs="Times New Roman"/>
-          <w:color w:val="FF0000"/>
-          <w:sz w:val="20"/>
-          <w:szCs w:val="20"/>
-        </w:rPr>
-        <w:t>algum</w:t>
-      </w:r>
-      <w:proofErr w:type="spellEnd"/>
-      <w:r>
-        <w:rPr>
-          <w:rFonts w:ascii="Times New Roman" w:eastAsia="Times New Roman" w:hAnsi="Times New Roman" w:cs="Times New Roman"/>
-          <w:color w:val="FF0000"/>
-          <w:sz w:val="20"/>
-          <w:szCs w:val="20"/>
-        </w:rPr>
-        <w:t xml:space="preserve"> </w:t>
-      </w:r>
-      <w:proofErr w:type="spellStart"/>
-      <w:r>
-        <w:rPr>
-          <w:rFonts w:ascii="Times New Roman" w:eastAsia="Times New Roman" w:hAnsi="Times New Roman" w:cs="Times New Roman"/>
-          <w:color w:val="FF0000"/>
-          <w:sz w:val="20"/>
-          <w:szCs w:val="20"/>
-        </w:rPr>
-        <w:t>exemplo</w:t>
-      </w:r>
-      <w:proofErr w:type="spellEnd"/>
-      <w:r>
-        <w:rPr>
-          <w:rFonts w:ascii="Times New Roman" w:eastAsia="Times New Roman" w:hAnsi="Times New Roman" w:cs="Times New Roman"/>
-          <w:color w:val="FF0000"/>
-          <w:sz w:val="20"/>
-          <w:szCs w:val="20"/>
-        </w:rPr>
-        <w:t>?</w:t>
+        <w:t>Colocamos algum exemplo?</w:t>
       </w:r>
     </w:p>
     <w:p>
@@ -806,7 +759,18 @@
           <w:sz w:val="20"/>
           <w:szCs w:val="20"/>
         </w:rPr>
-        <w:t xml:space="preserve"> is the simplest one to understand and represents well the difference between small contacts and big contacts</w:t>
+        <w:t xml:space="preserve"> is the simplest one to understand and represents well the difference between small con</w:t>
+      </w:r>
+      <w:bookmarkStart w:id="0" w:name="_GoBack"/>
+      <w:bookmarkEnd w:id="0"/>
+      <w:r>
+        <w:rPr>
+          <w:rFonts w:ascii="Times New Roman" w:eastAsia="Times New Roman" w:hAnsi="Times New Roman" w:cs="Times New Roman"/>
+          <w:color w:val="000000"/>
+          <w:sz w:val="20"/>
+          <w:szCs w:val="20"/>
+        </w:rPr>
+        <w:t>tacts and big contacts</w:t>
       </w:r>
     </w:p>
     <w:p>
@@ -845,72 +809,71 @@
       </w:pPr>
       <w:r>
         <w:rPr>
+          <w:b/>
           <w:sz w:val="28"/>
           <w:szCs w:val="28"/>
-          <w:highlight w:val="yellow"/>
-        </w:rPr>
-        <w:t>[RR]</w:t>
-      </w:r>
-      <w:r>
-        <w:rPr>
-          <w:sz w:val="28"/>
-          <w:szCs w:val="28"/>
-        </w:rPr>
-        <w:t xml:space="preserve"> </w:t>
-      </w:r>
-      <w:r>
-        <w:rPr>
-          <w:b/>
-          <w:sz w:val="28"/>
-          <w:szCs w:val="28"/>
-        </w:rPr>
-        <w:t>Degree Study</w:t>
-      </w:r>
-    </w:p>
-    <w:p>
-      <w:pPr>
-        <w:spacing w:before="115" w:after="115" w:line="276" w:lineRule="auto"/>
-        <w:jc w:val="both"/>
-        <w:rPr>
-          <w:sz w:val="22"/>
-          <w:szCs w:val="22"/>
+        </w:rPr>
+        <w:t xml:space="preserve">Degree </w:t>
+      </w:r>
+    </w:p>
+    <w:p>
+      <w:pPr>
+        <w:spacing w:before="115" w:after="115" w:line="276" w:lineRule="auto"/>
+        <w:rPr>
+          <w:rFonts w:ascii="Times New Roman" w:eastAsia="Times New Roman" w:hAnsi="Times New Roman" w:cs="Times New Roman"/>
+          <w:sz w:val="20"/>
+          <w:szCs w:val="20"/>
         </w:rPr>
       </w:pPr>
       <w:r>
         <w:rPr>
           <w:rFonts w:ascii="Times New Roman" w:eastAsia="Times New Roman" w:hAnsi="Times New Roman" w:cs="Times New Roman"/>
           <w:noProof/>
-          <w:highlight w:val="yellow"/>
+          <w:sz w:val="20"/>
+          <w:szCs w:val="20"/>
         </w:rPr>
         <w:drawing>
-          <wp:inline distT="0" distB="0" distL="0" distR="0" wp14:anchorId="47A86C76" wp14:editId="2355C5E8">
-            <wp:extent cx="2998133" cy="2246189"/>
-            <wp:effectExtent l="0" t="0" r="0" b="0"/>
-            <wp:docPr id="2" name="image6.png" descr="../../../../Desktop/Screen%20Shot%202017-10-28%20at%2013.22.33.p"/>
-            <wp:cNvGraphicFramePr/>
+          <wp:inline distT="0" distB="0" distL="0" distR="0" wp14:anchorId="26EADEA3" wp14:editId="0FD5DC4A">
+            <wp:extent cx="2989664" cy="2241437"/>
+            <wp:effectExtent l="0" t="0" r="7620" b="0"/>
+            <wp:docPr id="5" name="Picture 5" descr="../../../../Desktop/figure_1.png"/>
+            <wp:cNvGraphicFramePr>
+              <a:graphicFrameLocks xmlns:a="http://schemas.openxmlformats.org/drawingml/2006/main" noChangeAspect="1"/>
+            </wp:cNvGraphicFramePr>
             <a:graphic xmlns:a="http://schemas.openxmlformats.org/drawingml/2006/main">
               <a:graphicData uri="http://schemas.openxmlformats.org/drawingml/2006/picture">
                 <pic:pic xmlns:pic="http://schemas.openxmlformats.org/drawingml/2006/picture">
                   <pic:nvPicPr>
-                    <pic:cNvPr id="0" name="image6.png" descr="../../../../Desktop/Screen%20Shot%202017-10-28%20at%2013.22.33.p"/>
-                    <pic:cNvPicPr preferRelativeResize="0"/>
+                    <pic:cNvPr id="0" name="Picture 1" descr="../../../../Desktop/figure_1.png"/>
+                    <pic:cNvPicPr>
+                      <a:picLocks noChangeAspect="1" noChangeArrowheads="1"/>
+                    </pic:cNvPicPr>
                   </pic:nvPicPr>
                   <pic:blipFill>
-                    <a:blip r:embed="rId5"/>
+                    <a:blip r:embed="rId5">
+                      <a:extLst>
+                        <a:ext uri="{28A0092B-C50C-407E-A947-70E740481C1C}">
+                          <a14:useLocalDpi xmlns:a14="http://schemas.microsoft.com/office/drawing/2010/main" val="0"/>
+                        </a:ext>
+                      </a:extLst>
+                    </a:blip>
                     <a:srcRect/>
                     <a:stretch>
                       <a:fillRect/>
                     </a:stretch>
                   </pic:blipFill>
-                  <pic:spPr>
+                  <pic:spPr bwMode="auto">
                     <a:xfrm>
                       <a:off x="0" y="0"/>
-                      <a:ext cx="2998133" cy="2246189"/>
+                      <a:ext cx="3032655" cy="2273669"/>
                     </a:xfrm>
                     <a:prstGeom prst="rect">
                       <a:avLst/>
                     </a:prstGeom>
-                    <a:ln/>
+                    <a:noFill/>
+                    <a:ln>
+                      <a:noFill/>
+                    </a:ln>
                   </pic:spPr>
                 </pic:pic>
               </a:graphicData>
@@ -920,39 +883,53 @@
       </w:r>
       <w:r>
         <w:rPr>
+          <w:rFonts w:ascii="Times New Roman" w:eastAsia="Times New Roman" w:hAnsi="Times New Roman" w:cs="Times New Roman"/>
           <w:noProof/>
-          <w:sz w:val="22"/>
-          <w:szCs w:val="22"/>
+          <w:sz w:val="20"/>
+          <w:szCs w:val="20"/>
         </w:rPr>
         <w:drawing>
-          <wp:inline distT="0" distB="0" distL="0" distR="0" wp14:anchorId="2C96235C" wp14:editId="16D73E3E">
-            <wp:extent cx="2999736" cy="2255957"/>
-            <wp:effectExtent l="0" t="0" r="0" b="0"/>
-            <wp:docPr id="4" name="image8.png" descr="../../../../Desktop/Screen%20Shot%202017-10-28%20at%2013.22.42.p"/>
-            <wp:cNvGraphicFramePr/>
+          <wp:inline distT="0" distB="0" distL="0" distR="0" wp14:anchorId="284D7433" wp14:editId="53B97591">
+            <wp:extent cx="2988000" cy="2239200"/>
+            <wp:effectExtent l="0" t="0" r="9525" b="0"/>
+            <wp:docPr id="6" name="Picture 6" descr="../../../../Desktop/figure_2.png"/>
+            <wp:cNvGraphicFramePr>
+              <a:graphicFrameLocks xmlns:a="http://schemas.openxmlformats.org/drawingml/2006/main" noChangeAspect="1"/>
+            </wp:cNvGraphicFramePr>
             <a:graphic xmlns:a="http://schemas.openxmlformats.org/drawingml/2006/main">
               <a:graphicData uri="http://schemas.openxmlformats.org/drawingml/2006/picture">
                 <pic:pic xmlns:pic="http://schemas.openxmlformats.org/drawingml/2006/picture">
                   <pic:nvPicPr>
-                    <pic:cNvPr id="0" name="image8.png" descr="../../../../Desktop/Screen%20Shot%202017-10-28%20at%2013.22.42.p"/>
-                    <pic:cNvPicPr preferRelativeResize="0"/>
+                    <pic:cNvPr id="0" name="Picture 2" descr="../../../../Desktop/figure_2.png"/>
+                    <pic:cNvPicPr>
+                      <a:picLocks noChangeAspect="1" noChangeArrowheads="1"/>
+                    </pic:cNvPicPr>
                   </pic:nvPicPr>
                   <pic:blipFill>
-                    <a:blip r:embed="rId6"/>
+                    <a:blip r:embed="rId6">
+                      <a:extLst>
+                        <a:ext uri="{28A0092B-C50C-407E-A947-70E740481C1C}">
+                          <a14:useLocalDpi xmlns:a14="http://schemas.microsoft.com/office/drawing/2010/main" val="0"/>
+                        </a:ext>
+                      </a:extLst>
+                    </a:blip>
                     <a:srcRect/>
                     <a:stretch>
                       <a:fillRect/>
                     </a:stretch>
                   </pic:blipFill>
-                  <pic:spPr>
+                  <pic:spPr bwMode="auto">
                     <a:xfrm>
                       <a:off x="0" y="0"/>
-                      <a:ext cx="2999736" cy="2255957"/>
+                      <a:ext cx="2988000" cy="2239200"/>
                     </a:xfrm>
                     <a:prstGeom prst="rect">
                       <a:avLst/>
                     </a:prstGeom>
-                    <a:ln/>
+                    <a:noFill/>
+                    <a:ln>
+                      <a:noFill/>
+                    </a:ln>
                   </pic:spPr>
                 </pic:pic>
               </a:graphicData>
@@ -962,39 +939,53 @@
       </w:r>
       <w:r>
         <w:rPr>
+          <w:rFonts w:ascii="Times New Roman" w:eastAsia="Times New Roman" w:hAnsi="Times New Roman" w:cs="Times New Roman"/>
           <w:noProof/>
-          <w:sz w:val="22"/>
-          <w:szCs w:val="22"/>
+          <w:sz w:val="20"/>
+          <w:szCs w:val="20"/>
         </w:rPr>
         <w:drawing>
-          <wp:inline distT="0" distB="0" distL="0" distR="0" wp14:anchorId="5A7B7E61" wp14:editId="4EAC2F5F">
-            <wp:extent cx="3030544" cy="2272830"/>
-            <wp:effectExtent l="0" t="0" r="0" b="0"/>
-            <wp:docPr id="3" name="image7.png" descr="../../../../Desktop/Screen%20Shot%202017-10-28%20at%2013.23.01.p"/>
-            <wp:cNvGraphicFramePr/>
+          <wp:inline distT="0" distB="0" distL="0" distR="0" wp14:anchorId="660941C7" wp14:editId="106E54CB">
+            <wp:extent cx="2988000" cy="2239200"/>
+            <wp:effectExtent l="0" t="0" r="9525" b="0"/>
+            <wp:docPr id="7" name="Picture 7" descr="../../../../Desktop/figure_3.png"/>
+            <wp:cNvGraphicFramePr>
+              <a:graphicFrameLocks xmlns:a="http://schemas.openxmlformats.org/drawingml/2006/main" noChangeAspect="1"/>
+            </wp:cNvGraphicFramePr>
             <a:graphic xmlns:a="http://schemas.openxmlformats.org/drawingml/2006/main">
               <a:graphicData uri="http://schemas.openxmlformats.org/drawingml/2006/picture">
                 <pic:pic xmlns:pic="http://schemas.openxmlformats.org/drawingml/2006/picture">
                   <pic:nvPicPr>
-                    <pic:cNvPr id="0" name="image7.png" descr="../../../../Desktop/Screen%20Shot%202017-10-28%20at%2013.23.01.p"/>
-                    <pic:cNvPicPr preferRelativeResize="0"/>
+                    <pic:cNvPr id="0" name="Picture 3" descr="../../../../Desktop/figure_3.png"/>
+                    <pic:cNvPicPr>
+                      <a:picLocks noChangeAspect="1" noChangeArrowheads="1"/>
+                    </pic:cNvPicPr>
                   </pic:nvPicPr>
                   <pic:blipFill>
-                    <a:blip r:embed="rId7"/>
+                    <a:blip r:embed="rId7">
+                      <a:extLst>
+                        <a:ext uri="{28A0092B-C50C-407E-A947-70E740481C1C}">
+                          <a14:useLocalDpi xmlns:a14="http://schemas.microsoft.com/office/drawing/2010/main" val="0"/>
+                        </a:ext>
+                      </a:extLst>
+                    </a:blip>
                     <a:srcRect/>
                     <a:stretch>
                       <a:fillRect/>
                     </a:stretch>
                   </pic:blipFill>
-                  <pic:spPr>
+                  <pic:spPr bwMode="auto">
                     <a:xfrm>
                       <a:off x="0" y="0"/>
-                      <a:ext cx="3030544" cy="2272830"/>
+                      <a:ext cx="2988000" cy="2239200"/>
                     </a:xfrm>
                     <a:prstGeom prst="rect">
                       <a:avLst/>
                     </a:prstGeom>
-                    <a:ln/>
+                    <a:noFill/>
+                    <a:ln>
+                      <a:noFill/>
+                    </a:ln>
                   </pic:spPr>
                 </pic:pic>
               </a:graphicData>
@@ -1004,50 +995,58 @@
       </w:r>
       <w:r>
         <w:rPr>
+          <w:rFonts w:ascii="Times New Roman" w:eastAsia="Times New Roman" w:hAnsi="Times New Roman" w:cs="Times New Roman"/>
           <w:noProof/>
+          <w:sz w:val="20"/>
+          <w:szCs w:val="20"/>
         </w:rPr>
         <w:drawing>
-          <wp:anchor distT="0" distB="0" distL="0" distR="0" simplePos="0" relativeHeight="251658240" behindDoc="0" locked="0" layoutInCell="1" hidden="0" allowOverlap="1" wp14:anchorId="3EA22B13" wp14:editId="6E5B5064">
-            <wp:simplePos x="0" y="0"/>
-            <wp:positionH relativeFrom="margin">
-              <wp:posOffset>3103245</wp:posOffset>
-            </wp:positionH>
-            <wp:positionV relativeFrom="paragraph">
-              <wp:posOffset>2362200</wp:posOffset>
-            </wp:positionV>
-            <wp:extent cx="3023232" cy="2268130"/>
-            <wp:effectExtent l="0" t="0" r="0" b="0"/>
-            <wp:wrapSquare wrapText="bothSides" distT="0" distB="0" distL="0" distR="0"/>
-            <wp:docPr id="1" name="image3.png" descr="../../../../Desktop/Screen%20Shot%202017-10-28%20at%2013.23.19.p"/>
-            <wp:cNvGraphicFramePr/>
+          <wp:inline distT="0" distB="0" distL="0" distR="0" wp14:anchorId="18ECF5F7" wp14:editId="2087BA36">
+            <wp:extent cx="2988000" cy="2239200"/>
+            <wp:effectExtent l="0" t="0" r="9525" b="0"/>
+            <wp:docPr id="8" name="Picture 8" descr="../../../../Desktop/figure_4.png"/>
+            <wp:cNvGraphicFramePr>
+              <a:graphicFrameLocks xmlns:a="http://schemas.openxmlformats.org/drawingml/2006/main" noChangeAspect="1"/>
+            </wp:cNvGraphicFramePr>
             <a:graphic xmlns:a="http://schemas.openxmlformats.org/drawingml/2006/main">
               <a:graphicData uri="http://schemas.openxmlformats.org/drawingml/2006/picture">
                 <pic:pic xmlns:pic="http://schemas.openxmlformats.org/drawingml/2006/picture">
                   <pic:nvPicPr>
-                    <pic:cNvPr id="0" name="image3.png" descr="../../../../Desktop/Screen%20Shot%202017-10-28%20at%2013.23.19.p"/>
-                    <pic:cNvPicPr preferRelativeResize="0"/>
+                    <pic:cNvPr id="0" name="Picture 4" descr="../../../../Desktop/figure_4.png"/>
+                    <pic:cNvPicPr>
+                      <a:picLocks noChangeAspect="1" noChangeArrowheads="1"/>
+                    </pic:cNvPicPr>
                   </pic:nvPicPr>
                   <pic:blipFill>
-                    <a:blip r:embed="rId8"/>
+                    <a:blip r:embed="rId8">
+                      <a:extLst>
+                        <a:ext uri="{28A0092B-C50C-407E-A947-70E740481C1C}">
+                          <a14:useLocalDpi xmlns:a14="http://schemas.microsoft.com/office/drawing/2010/main" val="0"/>
+                        </a:ext>
+                      </a:extLst>
+                    </a:blip>
                     <a:srcRect/>
                     <a:stretch>
                       <a:fillRect/>
                     </a:stretch>
                   </pic:blipFill>
-                  <pic:spPr>
+                  <pic:spPr bwMode="auto">
                     <a:xfrm>
                       <a:off x="0" y="0"/>
-                      <a:ext cx="3023232" cy="2268130"/>
+                      <a:ext cx="2988000" cy="2239200"/>
                     </a:xfrm>
                     <a:prstGeom prst="rect">
                       <a:avLst/>
                     </a:prstGeom>
-                    <a:ln/>
+                    <a:noFill/>
+                    <a:ln>
+                      <a:noFill/>
+                    </a:ln>
                   </pic:spPr>
                 </pic:pic>
               </a:graphicData>
             </a:graphic>
-          </wp:anchor>
+          </wp:inline>
         </w:drawing>
       </w:r>
     </w:p>
@@ -1068,7 +1067,39 @@
           <w:sz w:val="20"/>
           <w:szCs w:val="20"/>
         </w:rPr>
-        <w:t>The average degree of the network if we ignore the weights is approximately 300 which means that in a normal school day each person has in average 300 contacts. Note that not every contacts have the same duration and in terms of a infectious disease spread</w:t>
+        <w:t xml:space="preserve">The average degree of the network if we ignore the weights is approximately 300 which means that in a normal school day each person has in average 300 </w:t>
+      </w:r>
+      <w:r>
+        <w:rPr>
+          <w:rFonts w:ascii="Times New Roman" w:eastAsia="Times New Roman" w:hAnsi="Times New Roman" w:cs="Times New Roman"/>
+          <w:sz w:val="20"/>
+          <w:szCs w:val="20"/>
+        </w:rPr>
+        <w:t>contacts</w:t>
+      </w:r>
+      <w:r>
+        <w:rPr>
+          <w:rFonts w:ascii="Times New Roman" w:eastAsia="Times New Roman" w:hAnsi="Times New Roman" w:cs="Times New Roman"/>
+          <w:sz w:val="20"/>
+          <w:szCs w:val="20"/>
+        </w:rPr>
+        <w:t xml:space="preserve">. Note that not every contacts have the same duration and in terms of </w:t>
+      </w:r>
+      <w:r>
+        <w:rPr>
+          <w:rFonts w:ascii="Times New Roman" w:eastAsia="Times New Roman" w:hAnsi="Times New Roman" w:cs="Times New Roman"/>
+          <w:sz w:val="20"/>
+          <w:szCs w:val="20"/>
+        </w:rPr>
+        <w:t>an</w:t>
+      </w:r>
+      <w:r>
+        <w:rPr>
+          <w:rFonts w:ascii="Times New Roman" w:eastAsia="Times New Roman" w:hAnsi="Times New Roman" w:cs="Times New Roman"/>
+          <w:sz w:val="20"/>
+          <w:szCs w:val="20"/>
+        </w:rPr>
+        <w:t xml:space="preserve"> infectious disease spread</w:t>
       </w:r>
       <w:r>
         <w:rPr>
@@ -1121,7 +1152,15 @@
           <w:sz w:val="20"/>
           <w:szCs w:val="20"/>
         </w:rPr>
-        <w:t xml:space="preserve">teps, e.g. if individual A stayed for 1 hour with 30 persons the degree of the node representing A will be something like 5425 ( (5425 * 20s)/60s/60m </w:t>
+        <w:t>teps, e.g. if individual A stayed for 1 hour with 30 persons the degree of the node representing A will be something like 5425 ((</w:t>
+      </w:r>
+      <w:r>
+        <w:rPr>
+          <w:rFonts w:ascii="Times New Roman" w:eastAsia="Times New Roman" w:hAnsi="Times New Roman" w:cs="Times New Roman"/>
+          <w:sz w:val="20"/>
+          <w:szCs w:val="20"/>
+        </w:rPr>
+        <w:t xml:space="preserve">5425 * 20s)/60s/60m </w:t>
       </w:r>
       <w:r>
         <w:rPr>
@@ -1129,7 +1168,7 @@
           <w:color w:val="222222"/>
           <w:highlight w:val="white"/>
         </w:rPr>
-        <w:t></w:t>
+        <w:t></w:t>
       </w:r>
       <w:r>
         <w:rPr>
@@ -1147,20 +1186,8 @@
           <w:szCs w:val="20"/>
           <w:highlight w:val="white"/>
         </w:rPr>
-        <w:t>30h )</w:t>
-      </w:r>
-    </w:p>
-    <w:p>
-      <w:pPr>
-        <w:widowControl/>
-        <w:rPr>
-          <w:rFonts w:ascii="Times New Roman" w:eastAsia="Times New Roman" w:hAnsi="Times New Roman" w:cs="Times New Roman"/>
-          <w:color w:val="222222"/>
-          <w:sz w:val="20"/>
-          <w:szCs w:val="20"/>
-          <w:highlight w:val="white"/>
-        </w:rPr>
-      </w:pPr>
+        <w:t xml:space="preserve">30h) </w:t>
+      </w:r>
       <w:r>
         <w:rPr>
           <w:rFonts w:ascii="Times New Roman" w:eastAsia="Times New Roman" w:hAnsi="Times New Roman" w:cs="Times New Roman"/>
@@ -1188,6 +1215,7 @@
         <w:ind w:firstLine="720"/>
         <w:rPr>
           <w:rFonts w:ascii="Times New Roman" w:eastAsia="Times New Roman" w:hAnsi="Times New Roman" w:cs="Times New Roman"/>
+          <w:color w:val="222222"/>
           <w:sz w:val="20"/>
           <w:szCs w:val="20"/>
         </w:rPr>
@@ -1214,15 +1242,15 @@
           <w:sz w:val="20"/>
           <w:szCs w:val="20"/>
         </w:rPr>
-        <w:t xml:space="preserve">n between the probability of having an contact with size k and the size of the contact itself is a power law with </w:t>
-      </w:r>
-      <w:r>
-        <w:rPr>
-          <w:rFonts w:ascii="Symbol" w:eastAsia="Symbol" w:hAnsi="Symbol" w:cs="Symbol"/>
-          <w:sz w:val="20"/>
-          <w:szCs w:val="20"/>
-        </w:rPr>
-        <w:t></w:t>
+        <w:t>n between the probability of having a</w:t>
+      </w:r>
+      <w:r>
+        <w:rPr>
+          <w:rFonts w:ascii="Times New Roman" w:eastAsia="Times New Roman" w:hAnsi="Times New Roman" w:cs="Times New Roman"/>
+          <w:sz w:val="20"/>
+          <w:szCs w:val="20"/>
+        </w:rPr>
+        <w:t xml:space="preserve"> contact with size k and the size of the contact itself is a power law with gamma</w:t>
       </w:r>
       <w:r>
         <w:rPr>
@@ -1238,7 +1266,7 @@
           <w:color w:val="222222"/>
           <w:highlight w:val="white"/>
         </w:rPr>
-        <w:t></w:t>
+        <w:t></w:t>
       </w:r>
       <w:r>
         <w:rPr>
@@ -1262,6 +1290,29 @@
     <w:p>
       <w:pPr>
         <w:widowControl/>
+        <w:ind w:firstLine="720"/>
+        <w:rPr>
+          <w:rFonts w:ascii="Times New Roman" w:eastAsia="Times New Roman" w:hAnsi="Times New Roman" w:cs="Times New Roman"/>
+          <w:color w:val="222222"/>
+          <w:sz w:val="20"/>
+          <w:szCs w:val="20"/>
+        </w:rPr>
+      </w:pPr>
+    </w:p>
+    <w:p>
+      <w:pPr>
+        <w:widowControl/>
+        <w:ind w:firstLine="720"/>
+        <w:rPr>
+          <w:rFonts w:ascii="Times New Roman" w:eastAsia="Times New Roman" w:hAnsi="Times New Roman" w:cs="Times New Roman"/>
+          <w:sz w:val="20"/>
+          <w:szCs w:val="20"/>
+        </w:rPr>
+      </w:pPr>
+    </w:p>
+    <w:p>
+      <w:pPr>
+        <w:widowControl/>
         <w:rPr>
           <w:rFonts w:ascii="Times New Roman" w:eastAsia="Times New Roman" w:hAnsi="Times New Roman" w:cs="Times New Roman"/>
           <w:color w:val="000000"/>
@@ -1278,26 +1329,131 @@
       </w:pPr>
       <w:r>
         <w:rPr>
+          <w:b/>
           <w:sz w:val="28"/>
           <w:szCs w:val="28"/>
-          <w:highlight w:val="yellow"/>
-        </w:rPr>
-        <w:t>[RR]</w:t>
-      </w:r>
-      <w:r>
-        <w:rPr>
+        </w:rPr>
+        <w:lastRenderedPageBreak/>
+        <w:t>Average Path Length</w:t>
+      </w:r>
+    </w:p>
+    <w:p>
+      <w:pPr>
+        <w:spacing w:before="115" w:after="115" w:line="276" w:lineRule="auto"/>
+        <w:ind w:firstLine="720"/>
+        <w:jc w:val="both"/>
+        <w:rPr>
+          <w:rFonts w:ascii="Times New Roman" w:eastAsia="Times New Roman" w:hAnsi="Times New Roman" w:cs="Times New Roman"/>
+          <w:sz w:val="20"/>
+          <w:szCs w:val="20"/>
+        </w:rPr>
+      </w:pPr>
+      <w:r>
+        <w:rPr>
+          <w:rFonts w:ascii="Times New Roman" w:eastAsia="Times New Roman" w:hAnsi="Times New Roman" w:cs="Times New Roman"/>
+          <w:sz w:val="20"/>
+          <w:szCs w:val="20"/>
+        </w:rPr>
+        <w:t>The average path length is 1.6219 considering no weights. This means that in average the distance between 2 pairs of individuals is another person and “half”. Since there is no “half” persons the intuition is that person A had contact with half of the scho</w:t>
+      </w:r>
+      <w:r>
+        <w:rPr>
+          <w:rFonts w:ascii="Times New Roman" w:eastAsia="Times New Roman" w:hAnsi="Times New Roman" w:cs="Times New Roman"/>
+          <w:sz w:val="20"/>
+          <w:szCs w:val="20"/>
+        </w:rPr>
+        <w:t xml:space="preserve">ol directly (path length = 1), and to the other half, A had contact with someone that had contact (path length = 2) so in average we get </w:t>
+      </w:r>
+      <w:r>
+        <w:rPr>
+          <w:rFonts w:ascii="Times New Roman" w:eastAsia="Times New Roman" w:hAnsi="Times New Roman" w:cs="Times New Roman"/>
+          <w:color w:val="222222"/>
+          <w:sz w:val="20"/>
+          <w:szCs w:val="20"/>
+          <w:highlight w:val="white"/>
+        </w:rPr>
+        <w:t xml:space="preserve">1.5 = </w:t>
+      </w:r>
+      <w:r>
+        <w:rPr>
+          <w:rFonts w:ascii="Times New Roman" w:eastAsia="Times New Roman" w:hAnsi="Times New Roman" w:cs="Times New Roman"/>
+          <w:color w:val="222222"/>
+          <w:sz w:val="20"/>
+          <w:szCs w:val="20"/>
+          <w:highlight w:val="white"/>
+        </w:rPr>
+        <w:t>(0.5 * 1 + 0.5*2)</w:t>
+      </w:r>
+      <w:r>
+        <w:rPr>
+          <w:rFonts w:ascii="Times New Roman" w:eastAsia="Times New Roman" w:hAnsi="Times New Roman" w:cs="Times New Roman"/>
+          <w:sz w:val="20"/>
+          <w:szCs w:val="20"/>
+        </w:rPr>
+        <w:t>.</w:t>
+      </w:r>
+    </w:p>
+    <w:p>
+      <w:pPr>
+        <w:spacing w:before="115" w:after="115" w:line="276" w:lineRule="auto"/>
+        <w:ind w:firstLine="720"/>
+        <w:jc w:val="both"/>
+        <w:rPr>
+          <w:rFonts w:ascii="Times New Roman" w:eastAsia="Times New Roman" w:hAnsi="Times New Roman" w:cs="Times New Roman"/>
+          <w:sz w:val="20"/>
+          <w:szCs w:val="20"/>
+        </w:rPr>
+      </w:pPr>
+      <w:bookmarkStart w:id="1" w:name="_gjdgxs" w:colFirst="0" w:colLast="0"/>
+      <w:bookmarkEnd w:id="1"/>
+      <w:r>
+        <w:rPr>
+          <w:rFonts w:ascii="Times New Roman" w:eastAsia="Times New Roman" w:hAnsi="Times New Roman" w:cs="Times New Roman"/>
+          <w:sz w:val="20"/>
+          <w:szCs w:val="20"/>
+        </w:rPr>
+        <w:t>Considering weights, the average path length is 1.87 which is not much different from the aver</w:t>
+      </w:r>
+      <w:r>
+        <w:rPr>
+          <w:rFonts w:ascii="Times New Roman" w:eastAsia="Times New Roman" w:hAnsi="Times New Roman" w:cs="Times New Roman"/>
+          <w:sz w:val="20"/>
+          <w:szCs w:val="20"/>
+        </w:rPr>
+        <w:t xml:space="preserve">age path length without weights because the great majority of contacts only have size 1 (as </w:t>
+      </w:r>
+      <w:r>
+        <w:rPr>
+          <w:rFonts w:ascii="Times New Roman" w:eastAsia="Times New Roman" w:hAnsi="Times New Roman" w:cs="Times New Roman"/>
+          <w:sz w:val="20"/>
+          <w:szCs w:val="20"/>
+        </w:rPr>
+        <w:t>shown</w:t>
+      </w:r>
+      <w:r>
+        <w:rPr>
+          <w:rFonts w:ascii="Times New Roman" w:eastAsia="Times New Roman" w:hAnsi="Times New Roman" w:cs="Times New Roman"/>
+          <w:sz w:val="20"/>
+          <w:szCs w:val="20"/>
+        </w:rPr>
+        <w:t xml:space="preserve"> in figure 3).</w:t>
+      </w:r>
+    </w:p>
+    <w:p>
+      <w:pPr>
+        <w:pStyle w:val="Subtitle"/>
+        <w:jc w:val="left"/>
+        <w:rPr>
+          <w:b/>
+        </w:rPr>
+      </w:pPr>
+      <w:r>
+        <w:rPr>
+          <w:b/>
           <w:sz w:val="28"/>
           <w:szCs w:val="28"/>
         </w:rPr>
-        <w:t xml:space="preserve"> </w:t>
-      </w:r>
-      <w:r>
-        <w:rPr>
-          <w:b/>
-          <w:sz w:val="28"/>
-          <w:szCs w:val="28"/>
-        </w:rPr>
-        <w:t>Average Path Length</w:t>
+        <w:t>Diameter</w:t>
       </w:r>
     </w:p>
     <w:p>
@@ -1317,170 +1473,7 @@
           <w:sz w:val="20"/>
           <w:szCs w:val="20"/>
         </w:rPr>
-        <w:t xml:space="preserve">The average path length is 1.6219 considering no weights. This means that in average the distance between 2 pairs of individuals is another person and “half”. Since there is no “half” persons the intuition is that person A had </w:t>
-      </w:r>
-      <w:r>
-        <w:rPr>
-          <w:rFonts w:ascii="Times New Roman" w:eastAsia="Times New Roman" w:hAnsi="Times New Roman" w:cs="Times New Roman"/>
-          <w:sz w:val="20"/>
-          <w:szCs w:val="20"/>
-        </w:rPr>
-        <w:lastRenderedPageBreak/>
-        <w:t>contact with half of the scho</w:t>
-      </w:r>
-      <w:r>
-        <w:rPr>
-          <w:rFonts w:ascii="Times New Roman" w:eastAsia="Times New Roman" w:hAnsi="Times New Roman" w:cs="Times New Roman"/>
-          <w:sz w:val="20"/>
-          <w:szCs w:val="20"/>
-        </w:rPr>
-        <w:t xml:space="preserve">ol directly (path length = 1), and to the other half, A had contact with someone that had contact (path length = 2) so in average we get </w:t>
-      </w:r>
-      <w:r>
-        <w:rPr>
-          <w:rFonts w:ascii="Symbol" w:eastAsia="Symbol" w:hAnsi="Symbol" w:cs="Symbol"/>
-          <w:color w:val="222222"/>
-          <w:sz w:val="22"/>
-          <w:szCs w:val="22"/>
-          <w:highlight w:val="white"/>
-        </w:rPr>
-        <w:t></w:t>
-      </w:r>
-      <w:r>
-        <w:rPr>
-          <w:rFonts w:ascii="Arial" w:eastAsia="Arial" w:hAnsi="Arial" w:cs="Arial"/>
-          <w:color w:val="222222"/>
-          <w:sz w:val="22"/>
-          <w:szCs w:val="22"/>
-          <w:highlight w:val="white"/>
-        </w:rPr>
-        <w:t xml:space="preserve"> </w:t>
-      </w:r>
-      <w:r>
-        <w:rPr>
-          <w:rFonts w:ascii="Times New Roman" w:eastAsia="Times New Roman" w:hAnsi="Times New Roman" w:cs="Times New Roman"/>
-          <w:color w:val="222222"/>
-          <w:sz w:val="20"/>
-          <w:szCs w:val="20"/>
-          <w:highlight w:val="white"/>
-        </w:rPr>
-        <w:t>1.5 (0.5 * 1 + 0.5*2)</w:t>
-      </w:r>
-      <w:r>
-        <w:rPr>
-          <w:rFonts w:ascii="Times New Roman" w:eastAsia="Times New Roman" w:hAnsi="Times New Roman" w:cs="Times New Roman"/>
-          <w:sz w:val="20"/>
-          <w:szCs w:val="20"/>
-        </w:rPr>
-        <w:t>.</w:t>
-      </w:r>
-    </w:p>
-    <w:p>
-      <w:pPr>
-        <w:spacing w:before="115" w:after="115" w:line="276" w:lineRule="auto"/>
-        <w:ind w:firstLine="720"/>
-        <w:jc w:val="both"/>
-        <w:rPr>
-          <w:rFonts w:ascii="Times New Roman" w:eastAsia="Times New Roman" w:hAnsi="Times New Roman" w:cs="Times New Roman"/>
-          <w:sz w:val="20"/>
-          <w:szCs w:val="20"/>
-        </w:rPr>
-      </w:pPr>
-      <w:bookmarkStart w:id="0" w:name="_gjdgxs" w:colFirst="0" w:colLast="0"/>
-      <w:bookmarkEnd w:id="0"/>
-      <w:r>
-        <w:rPr>
-          <w:rFonts w:ascii="Times New Roman" w:eastAsia="Times New Roman" w:hAnsi="Times New Roman" w:cs="Times New Roman"/>
-          <w:sz w:val="20"/>
-          <w:szCs w:val="20"/>
-        </w:rPr>
-        <w:t>Considering weights, the average path length is 1.87 which is not much different from the aver</w:t>
-      </w:r>
-      <w:r>
-        <w:rPr>
-          <w:rFonts w:ascii="Times New Roman" w:eastAsia="Times New Roman" w:hAnsi="Times New Roman" w:cs="Times New Roman"/>
-          <w:sz w:val="20"/>
-          <w:szCs w:val="20"/>
-        </w:rPr>
-        <w:t xml:space="preserve">age path length without weights because the great majority of contacts only have size 1 (as </w:t>
-      </w:r>
-      <w:r>
-        <w:rPr>
-          <w:rFonts w:ascii="Times New Roman" w:eastAsia="Times New Roman" w:hAnsi="Times New Roman" w:cs="Times New Roman"/>
-          <w:sz w:val="20"/>
-          <w:szCs w:val="20"/>
-        </w:rPr>
-        <w:t>shown</w:t>
-      </w:r>
-      <w:r>
-        <w:rPr>
-          <w:rFonts w:ascii="Times New Roman" w:eastAsia="Times New Roman" w:hAnsi="Times New Roman" w:cs="Times New Roman"/>
-          <w:sz w:val="20"/>
-          <w:szCs w:val="20"/>
-        </w:rPr>
-        <w:t xml:space="preserve"> in figure 3).</w:t>
-      </w:r>
-    </w:p>
-    <w:p>
-      <w:pPr>
-        <w:pStyle w:val="Subtitle"/>
-        <w:jc w:val="left"/>
-        <w:rPr>
-          <w:b/>
-        </w:rPr>
-      </w:pPr>
-      <w:r>
-        <w:rPr>
-          <w:sz w:val="28"/>
-          <w:szCs w:val="28"/>
-          <w:highlight w:val="yellow"/>
-        </w:rPr>
-        <w:t>[RC]</w:t>
-      </w:r>
-      <w:r>
-        <w:rPr>
-          <w:sz w:val="28"/>
-          <w:szCs w:val="28"/>
-        </w:rPr>
-        <w:t xml:space="preserve"> </w:t>
-      </w:r>
-      <w:r>
-        <w:rPr>
-          <w:b/>
-          <w:sz w:val="28"/>
-          <w:szCs w:val="28"/>
-        </w:rPr>
-        <w:t>Diameter</w:t>
-      </w:r>
-    </w:p>
-    <w:p>
-      <w:pPr>
-        <w:spacing w:before="115" w:after="115" w:line="276" w:lineRule="auto"/>
-        <w:ind w:firstLine="720"/>
-        <w:jc w:val="both"/>
-        <w:rPr>
-          <w:rFonts w:ascii="Times New Roman" w:eastAsia="Times New Roman" w:hAnsi="Times New Roman" w:cs="Times New Roman"/>
-          <w:sz w:val="20"/>
-          <w:szCs w:val="20"/>
-        </w:rPr>
-      </w:pPr>
-      <w:r>
-        <w:rPr>
-          <w:rFonts w:ascii="Times New Roman" w:eastAsia="Times New Roman" w:hAnsi="Times New Roman" w:cs="Times New Roman"/>
-          <w:sz w:val="20"/>
-          <w:szCs w:val="20"/>
-        </w:rPr>
-        <w:t>The diameter of this network is 3. These metric r</w:t>
-      </w:r>
-      <w:bookmarkStart w:id="1" w:name="_GoBack"/>
-      <w:bookmarkEnd w:id="1"/>
-      <w:r>
-        <w:rPr>
-          <w:rFonts w:ascii="Times New Roman" w:eastAsia="Times New Roman" w:hAnsi="Times New Roman" w:cs="Times New Roman"/>
-          <w:sz w:val="20"/>
-          <w:szCs w:val="20"/>
-        </w:rPr>
-        <w:t>epresents the distance between the most remote individuals in the network and in the context of a disease spreading it means that if individual A is one of the extremes, A will have to infect 3 other persons in order to have a chance to infect the other extreme B, and by the time B is infected the probability of reversing the disease spreading is low.</w:t>
+        <w:t>The diameter of this network is 3. These metric represents the distance between the most remote individuals in the network and in the context of a disease spreading it means that if individual A is one of the extremes, A will have to infect 3 other persons in order to have a chance to infect the other extreme B, and by the time B is infected the probability of reversing the disease spreading is low.</w:t>
       </w:r>
     </w:p>
     <w:p>
@@ -1888,7 +1881,6 @@
           <w:szCs w:val="22"/>
         </w:rPr>
       </w:pPr>
-      <w:proofErr w:type="spellStart"/>
       <w:r>
         <w:rPr>
           <w:rFonts w:ascii="Times New Roman" w:eastAsia="Times New Roman" w:hAnsi="Times New Roman" w:cs="Times New Roman"/>
@@ -1896,7 +1888,6 @@
         </w:rPr>
         <w:t>ToDo</w:t>
       </w:r>
-      <w:proofErr w:type="spellEnd"/>
     </w:p>
     <w:p>
       <w:pPr>
@@ -1939,7 +1930,6 @@
           <w:szCs w:val="22"/>
         </w:rPr>
       </w:pPr>
-      <w:proofErr w:type="spellStart"/>
       <w:r>
         <w:rPr>
           <w:rFonts w:ascii="Times New Roman" w:eastAsia="Times New Roman" w:hAnsi="Times New Roman" w:cs="Times New Roman"/>
@@ -1947,7 +1937,6 @@
         </w:rPr>
         <w:t>ToDo</w:t>
       </w:r>
-      <w:proofErr w:type="spellEnd"/>
     </w:p>
     <w:p>
       <w:pPr>
@@ -2257,23 +2246,13 @@
           <w:b/>
         </w:rPr>
       </w:pPr>
-      <w:proofErr w:type="spellStart"/>
       <w:r>
         <w:rPr>
           <w:b/>
           <w:sz w:val="28"/>
           <w:szCs w:val="28"/>
         </w:rPr>
-        <w:t>Betweenness</w:t>
-      </w:r>
-      <w:proofErr w:type="spellEnd"/>
-      <w:r>
-        <w:rPr>
-          <w:b/>
-          <w:sz w:val="28"/>
-          <w:szCs w:val="28"/>
-        </w:rPr>
-        <w:t xml:space="preserve"> Centrality</w:t>
+        <w:t>Betweenness Centrality</w:t>
       </w:r>
     </w:p>
     <w:p>
@@ -2314,25 +2293,7 @@
           <w:szCs w:val="20"/>
         </w:rPr>
         <w:tab/>
-        <w:t xml:space="preserve">The </w:t>
-      </w:r>
-      <w:proofErr w:type="spellStart"/>
-      <w:r>
-        <w:rPr>
-          <w:rFonts w:ascii="Times New Roman" w:eastAsia="Times New Roman" w:hAnsi="Times New Roman" w:cs="Times New Roman"/>
-          <w:sz w:val="20"/>
-          <w:szCs w:val="20"/>
-        </w:rPr>
-        <w:t>betweenness</w:t>
-      </w:r>
-      <w:proofErr w:type="spellEnd"/>
-      <w:r>
-        <w:rPr>
-          <w:rFonts w:ascii="Times New Roman" w:eastAsia="Times New Roman" w:hAnsi="Times New Roman" w:cs="Times New Roman"/>
-          <w:sz w:val="20"/>
-          <w:szCs w:val="20"/>
-        </w:rPr>
-        <w:t xml:space="preserve"> centrality of a node tells us how much a node connects other groups of nodes (i.e., if it was removed, then the groups it connected wouldn’t be directly connected an</w:t>
+        <w:t>The betweenness centrality of a node tells us how much a node connects other groups of nodes (i.e., if it was removed, then the groups it connected wouldn’t be directly connected an</w:t>
       </w:r>
       <w:r>
         <w:rPr>
@@ -2415,33 +2376,15 @@
           <w:sz w:val="20"/>
           <w:szCs w:val="20"/>
         </w:rPr>
-        <w:t xml:space="preserve"> (id 16), with </w:t>
-      </w:r>
-      <w:proofErr w:type="spellStart"/>
-      <w:r>
-        <w:rPr>
-          <w:rFonts w:ascii="Times New Roman" w:eastAsia="Times New Roman" w:hAnsi="Times New Roman" w:cs="Times New Roman"/>
-          <w:sz w:val="20"/>
-          <w:szCs w:val="20"/>
-        </w:rPr>
-        <w:t>betwee</w:t>
-      </w:r>
-      <w:r>
-        <w:rPr>
-          <w:rFonts w:ascii="Times New Roman" w:eastAsia="Times New Roman" w:hAnsi="Times New Roman" w:cs="Times New Roman"/>
-          <w:sz w:val="20"/>
-          <w:szCs w:val="20"/>
-        </w:rPr>
-        <w:t>nness</w:t>
-      </w:r>
-      <w:proofErr w:type="spellEnd"/>
-      <w:r>
-        <w:rPr>
-          <w:rFonts w:ascii="Times New Roman" w:eastAsia="Times New Roman" w:hAnsi="Times New Roman" w:cs="Times New Roman"/>
-          <w:sz w:val="20"/>
-          <w:szCs w:val="20"/>
-        </w:rPr>
-        <w:t xml:space="preserve"> centrality of </w:t>
+        <w:t xml:space="preserve"> (id 16), with betwee</w:t>
+      </w:r>
+      <w:r>
+        <w:rPr>
+          <w:rFonts w:ascii="Times New Roman" w:eastAsia="Times New Roman" w:hAnsi="Times New Roman" w:cs="Times New Roman"/>
+          <w:sz w:val="20"/>
+          <w:szCs w:val="20"/>
+        </w:rPr>
+        <w:t xml:space="preserve">nness centrality of </w:t>
       </w:r>
       <w:r>
         <w:rPr>
@@ -2493,43 +2436,7 @@
           <w:sz w:val="20"/>
           <w:szCs w:val="20"/>
         </w:rPr>
-        <w:t xml:space="preserve"> (id 267), with </w:t>
-      </w:r>
-      <w:proofErr w:type="spellStart"/>
-      <w:r>
-        <w:rPr>
-          <w:rFonts w:ascii="Times New Roman" w:eastAsia="Times New Roman" w:hAnsi="Times New Roman" w:cs="Times New Roman"/>
-          <w:sz w:val="20"/>
-          <w:szCs w:val="20"/>
-        </w:rPr>
-        <w:t>betweenness</w:t>
-      </w:r>
-      <w:proofErr w:type="spellEnd"/>
-      <w:r>
-        <w:rPr>
-          <w:rFonts w:ascii="Times New Roman" w:eastAsia="Times New Roman" w:hAnsi="Times New Roman" w:cs="Times New Roman"/>
-          <w:sz w:val="20"/>
-          <w:szCs w:val="20"/>
-        </w:rPr>
-        <w:t xml:space="preserve"> centrality of zero (0.0). There was an average </w:t>
-      </w:r>
-      <w:proofErr w:type="spellStart"/>
-      <w:r>
-        <w:rPr>
-          <w:rFonts w:ascii="Times New Roman" w:eastAsia="Times New Roman" w:hAnsi="Times New Roman" w:cs="Times New Roman"/>
-          <w:sz w:val="20"/>
-          <w:szCs w:val="20"/>
-        </w:rPr>
-        <w:t>betweenness</w:t>
-      </w:r>
-      <w:proofErr w:type="spellEnd"/>
-      <w:r>
-        <w:rPr>
-          <w:rFonts w:ascii="Times New Roman" w:eastAsia="Times New Roman" w:hAnsi="Times New Roman" w:cs="Times New Roman"/>
-          <w:sz w:val="20"/>
-          <w:szCs w:val="20"/>
-        </w:rPr>
-        <w:t xml:space="preserve"> centrality of 0.001103 (very low). </w:t>
+        <w:t xml:space="preserve"> (id 267), with betweenness centrality of zero (0.0). There was an average betweenness centrality of 0.001103 (very low). </w:t>
       </w:r>
     </w:p>
     <w:p>
@@ -2607,7 +2514,6 @@
           <w:szCs w:val="22"/>
         </w:rPr>
       </w:pPr>
-      <w:proofErr w:type="spellStart"/>
       <w:r>
         <w:rPr>
           <w:rFonts w:ascii="Times New Roman" w:eastAsia="Times New Roman" w:hAnsi="Times New Roman" w:cs="Times New Roman"/>
@@ -2615,7 +2521,6 @@
         </w:rPr>
         <w:t>ToDo</w:t>
       </w:r>
-      <w:proofErr w:type="spellEnd"/>
     </w:p>
     <w:p>
       <w:pPr>

</xml_diff>